<commit_message>
Migration from internal repository.
</commit_message>
<xml_diff>
--- a/documentation/Workbook.docx
+++ b/documentation/Workbook.docx
@@ -505,6 +505,8 @@
       <w:sdtPr>
         <w:rPr>
           <w:rFonts w:asciiTheme="minorHAnsi" w:eastAsiaTheme="minorHAnsi" w:hAnsiTheme="minorHAnsi" w:cstheme="minorBidi"/>
+          <w:b w:val="0"/>
+          <w:bCs w:val="0"/>
           <w:color w:val="auto"/>
           <w:sz w:val="22"/>
           <w:szCs w:val="22"/>
@@ -515,12 +517,6 @@
           <w:docPartUnique/>
         </w:docPartObj>
       </w:sdtPr>
-      <w:sdtEndPr>
-        <w:rPr>
-          <w:b w:val="0"/>
-          <w:bCs w:val="0"/>
-        </w:rPr>
-      </w:sdtEndPr>
       <w:sdtContent>
         <w:p>
           <w:pPr>
@@ -2857,7 +2853,55 @@
           <w:p>
             <w:pPr>
               <w:ind w:left="0"/>
+              <w:rPr>
+                <w:sz w:val="28"/>
+                <w:szCs w:val="28"/>
+              </w:rPr>
             </w:pPr>
+            <w:r>
+              <w:rPr>
+                <w:rFonts w:ascii="Adobe Clean" w:hAnsi="Adobe Clean" w:cs="Adobe Clean"/>
+                <w:sz w:val="28"/>
+                <w:szCs w:val="28"/>
+              </w:rPr>
+              <w:t xml:space="preserve">Add </w:t>
+            </w:r>
+            <w:proofErr w:type="gramStart"/>
+            <w:r>
+              <w:rPr>
+                <w:rFonts w:ascii="Adobe Clean" w:hAnsi="Adobe Clean" w:cs="Adobe Clean"/>
+                <w:sz w:val="28"/>
+                <w:szCs w:val="28"/>
+              </w:rPr>
+              <w:t>an additional properties</w:t>
+            </w:r>
+            <w:proofErr w:type="gramEnd"/>
+            <w:r>
+              <w:rPr>
+                <w:rFonts w:ascii="Adobe Clean" w:hAnsi="Adobe Clean" w:cs="Adobe Clean"/>
+                <w:sz w:val="28"/>
+                <w:szCs w:val="28"/>
+              </w:rPr>
+              <w:t xml:space="preserve"> for a product in PIM called </w:t>
+            </w:r>
+            <w:r>
+              <w:rPr>
+                <w:rFonts w:ascii="Adobe Clean" w:hAnsi="Adobe Clean" w:cs="Adobe Clean"/>
+                <w:b/>
+                <w:bCs/>
+                <w:sz w:val="28"/>
+                <w:szCs w:val="28"/>
+              </w:rPr>
+              <w:t xml:space="preserve">summit </w:t>
+            </w:r>
+            <w:r>
+              <w:rPr>
+                <w:rFonts w:ascii="Adobe Clean" w:hAnsi="Adobe Clean" w:cs="Adobe Clean"/>
+                <w:sz w:val="28"/>
+                <w:szCs w:val="28"/>
+              </w:rPr>
+              <w:t>and extending the scaffolding framework to add additional properties to be edited on the PIM from Touch UI.</w:t>
+            </w:r>
           </w:p>
         </w:tc>
       </w:tr>
@@ -2884,7 +2928,10 @@
               <w:ind w:left="0"/>
             </w:pPr>
             <w:r>
-              <w:t>30 minutes</w:t>
+              <w:t>1</w:t>
+            </w:r>
+            <w:r>
+              <w:t>0 minutes</w:t>
             </w:r>
           </w:p>
         </w:tc>
@@ -2920,11 +2967,6 @@
     </w:p>
     <w:p>
       <w:pPr>
-        <w:ind w:left="576"/>
-      </w:pPr>
-    </w:p>
-    <w:p>
-      <w:pPr>
         <w:pStyle w:val="Heading2"/>
       </w:pPr>
       <w:bookmarkStart w:id="3" w:name="_Toc317020590"/>
@@ -2934,6 +2976,363 @@
       <w:bookmarkEnd w:id="3"/>
     </w:p>
     <w:p/>
+    <w:p>
+      <w:pPr>
+        <w:pStyle w:val="ListParagraph"/>
+        <w:widowControl w:val="0"/>
+        <w:numPr>
+          <w:ilvl w:val="0"/>
+          <w:numId w:val="26"/>
+        </w:numPr>
+        <w:autoSpaceDE w:val="0"/>
+        <w:autoSpaceDN w:val="0"/>
+        <w:adjustRightInd w:val="0"/>
+        <w:spacing w:after="0" w:line="240" w:lineRule="auto"/>
+        <w:rPr>
+          <w:rFonts w:ascii="Adobe Clean" w:hAnsi="Adobe Clean" w:cs="Adobe Clean"/>
+          <w:sz w:val="28"/>
+          <w:szCs w:val="28"/>
+        </w:rPr>
+      </w:pPr>
+      <w:r>
+        <w:rPr>
+          <w:rFonts w:ascii="Adobe Clean" w:hAnsi="Adobe Clean" w:cs="Adobe Clean"/>
+          <w:sz w:val="28"/>
+          <w:szCs w:val="28"/>
+        </w:rPr>
+        <w:t>Open terminal.</w:t>
+      </w:r>
+    </w:p>
+    <w:p>
+      <w:pPr>
+        <w:pStyle w:val="ListParagraph"/>
+        <w:widowControl w:val="0"/>
+        <w:numPr>
+          <w:ilvl w:val="0"/>
+          <w:numId w:val="26"/>
+        </w:numPr>
+        <w:autoSpaceDE w:val="0"/>
+        <w:autoSpaceDN w:val="0"/>
+        <w:adjustRightInd w:val="0"/>
+        <w:spacing w:after="0" w:line="240" w:lineRule="auto"/>
+        <w:rPr>
+          <w:rFonts w:ascii="Adobe Clean" w:hAnsi="Adobe Clean" w:cs="Adobe Clean"/>
+          <w:b/>
+          <w:bCs/>
+          <w:sz w:val="28"/>
+          <w:szCs w:val="28"/>
+        </w:rPr>
+      </w:pPr>
+      <w:r>
+        <w:rPr>
+          <w:rFonts w:ascii="Adobe Clean" w:hAnsi="Adobe Clean" w:cs="Adobe Clean"/>
+          <w:sz w:val="28"/>
+          <w:szCs w:val="28"/>
+        </w:rPr>
+        <w:t xml:space="preserve">Navigate to </w:t>
+      </w:r>
+      <w:r>
+        <w:rPr>
+          <w:rFonts w:ascii="Adobe Clean" w:hAnsi="Adobe Clean" w:cs="Adobe Clean"/>
+          <w:b/>
+          <w:bCs/>
+          <w:sz w:val="28"/>
+          <w:szCs w:val="28"/>
+        </w:rPr>
+        <w:t>/Users/l322</w:t>
+      </w:r>
+      <w:r>
+        <w:rPr>
+          <w:rFonts w:ascii="Adobe Clean" w:hAnsi="Adobe Clean" w:cs="Adobe Clean"/>
+          <w:b/>
+          <w:bCs/>
+          <w:sz w:val="28"/>
+          <w:szCs w:val="28"/>
+        </w:rPr>
+        <w:t>/Desktop/AEM-Commerce-Lab-WS/aem-commerce-framework-extensions</w:t>
+      </w:r>
+    </w:p>
+    <w:p>
+      <w:pPr>
+        <w:pStyle w:val="ListParagraph"/>
+        <w:widowControl w:val="0"/>
+        <w:numPr>
+          <w:ilvl w:val="0"/>
+          <w:numId w:val="26"/>
+        </w:numPr>
+        <w:autoSpaceDE w:val="0"/>
+        <w:autoSpaceDN w:val="0"/>
+        <w:adjustRightInd w:val="0"/>
+        <w:spacing w:after="0" w:line="240" w:lineRule="auto"/>
+        <w:rPr>
+          <w:rFonts w:ascii="Adobe Clean" w:hAnsi="Adobe Clean" w:cs="Adobe Clean"/>
+          <w:sz w:val="28"/>
+          <w:szCs w:val="28"/>
+        </w:rPr>
+      </w:pPr>
+      <w:r>
+        <w:rPr>
+          <w:rFonts w:ascii="Adobe Clean" w:hAnsi="Adobe Clean" w:cs="Adobe Clean"/>
+          <w:sz w:val="28"/>
+          <w:szCs w:val="28"/>
+        </w:rPr>
+        <w:t xml:space="preserve">Switch to </w:t>
+      </w:r>
+      <w:proofErr w:type="spellStart"/>
+      <w:r>
+        <w:rPr>
+          <w:rFonts w:ascii="Adobe Clean" w:hAnsi="Adobe Clean" w:cs="Adobe Clean"/>
+          <w:sz w:val="28"/>
+          <w:szCs w:val="28"/>
+        </w:rPr>
+        <w:t>git</w:t>
+      </w:r>
+      <w:proofErr w:type="spellEnd"/>
+      <w:r>
+        <w:rPr>
+          <w:rFonts w:ascii="Adobe Clean" w:hAnsi="Adobe Clean" w:cs="Adobe Clean"/>
+          <w:sz w:val="28"/>
+          <w:szCs w:val="28"/>
+        </w:rPr>
+        <w:t xml:space="preserve"> branch exercise1</w:t>
+      </w:r>
+    </w:p>
+    <w:p>
+      <w:pPr>
+        <w:widowControl w:val="0"/>
+        <w:autoSpaceDE w:val="0"/>
+        <w:autoSpaceDN w:val="0"/>
+        <w:adjustRightInd w:val="0"/>
+        <w:spacing w:after="0" w:line="240" w:lineRule="auto"/>
+        <w:ind w:left="0"/>
+        <w:rPr>
+          <w:rFonts w:ascii="Adobe Clean" w:hAnsi="Adobe Clean" w:cs="Adobe Clean"/>
+          <w:sz w:val="28"/>
+          <w:szCs w:val="28"/>
+        </w:rPr>
+      </w:pPr>
+    </w:p>
+    <w:p>
+      <w:pPr>
+        <w:pStyle w:val="ListParagraph"/>
+        <w:widowControl w:val="0"/>
+        <w:numPr>
+          <w:ilvl w:val="2"/>
+          <w:numId w:val="26"/>
+        </w:numPr>
+        <w:autoSpaceDE w:val="0"/>
+        <w:autoSpaceDN w:val="0"/>
+        <w:adjustRightInd w:val="0"/>
+        <w:spacing w:after="0" w:line="240" w:lineRule="auto"/>
+        <w:rPr>
+          <w:rFonts w:ascii="Adobe Clean" w:hAnsi="Adobe Clean" w:cs="Adobe Clean"/>
+          <w:sz w:val="28"/>
+          <w:szCs w:val="28"/>
+        </w:rPr>
+      </w:pPr>
+      <w:proofErr w:type="spellStart"/>
+      <w:proofErr w:type="gramStart"/>
+      <w:r>
+        <w:rPr>
+          <w:rFonts w:ascii="Adobe Clean" w:hAnsi="Adobe Clean" w:cs="Adobe Clean"/>
+          <w:sz w:val="28"/>
+          <w:szCs w:val="28"/>
+        </w:rPr>
+        <w:t>git</w:t>
+      </w:r>
+      <w:proofErr w:type="spellEnd"/>
+      <w:proofErr w:type="gramEnd"/>
+      <w:r>
+        <w:rPr>
+          <w:rFonts w:ascii="Adobe Clean" w:hAnsi="Adobe Clean" w:cs="Adobe Clean"/>
+          <w:sz w:val="28"/>
+          <w:szCs w:val="28"/>
+        </w:rPr>
+        <w:t xml:space="preserve"> checkout exercise1</w:t>
+      </w:r>
+    </w:p>
+    <w:p>
+      <w:pPr>
+        <w:widowControl w:val="0"/>
+        <w:autoSpaceDE w:val="0"/>
+        <w:autoSpaceDN w:val="0"/>
+        <w:adjustRightInd w:val="0"/>
+        <w:spacing w:after="0" w:line="240" w:lineRule="auto"/>
+        <w:ind w:left="750"/>
+        <w:rPr>
+          <w:rFonts w:ascii="Adobe Clean" w:hAnsi="Adobe Clean" w:cs="Adobe Clean"/>
+          <w:sz w:val="28"/>
+          <w:szCs w:val="28"/>
+        </w:rPr>
+      </w:pPr>
+    </w:p>
+    <w:p>
+      <w:pPr>
+        <w:pStyle w:val="ListParagraph"/>
+        <w:widowControl w:val="0"/>
+        <w:numPr>
+          <w:ilvl w:val="0"/>
+          <w:numId w:val="26"/>
+        </w:numPr>
+        <w:autoSpaceDE w:val="0"/>
+        <w:autoSpaceDN w:val="0"/>
+        <w:adjustRightInd w:val="0"/>
+        <w:spacing w:after="0" w:line="240" w:lineRule="auto"/>
+        <w:rPr>
+          <w:rFonts w:ascii="Adobe Clean" w:hAnsi="Adobe Clean" w:cs="Adobe Clean"/>
+          <w:sz w:val="28"/>
+          <w:szCs w:val="28"/>
+        </w:rPr>
+      </w:pPr>
+      <w:r>
+        <w:rPr>
+          <w:rFonts w:ascii="Adobe Clean" w:hAnsi="Adobe Clean" w:cs="Adobe Clean"/>
+          <w:sz w:val="28"/>
+          <w:szCs w:val="28"/>
+        </w:rPr>
+        <w:t xml:space="preserve">Install packages </w:t>
+      </w:r>
+    </w:p>
+    <w:p>
+      <w:pPr>
+        <w:pStyle w:val="ListParagraph"/>
+        <w:widowControl w:val="0"/>
+        <w:numPr>
+          <w:ilvl w:val="2"/>
+          <w:numId w:val="26"/>
+        </w:numPr>
+        <w:autoSpaceDE w:val="0"/>
+        <w:autoSpaceDN w:val="0"/>
+        <w:adjustRightInd w:val="0"/>
+        <w:spacing w:after="0" w:line="240" w:lineRule="auto"/>
+        <w:rPr>
+          <w:rFonts w:ascii="Adobe Clean" w:hAnsi="Adobe Clean" w:cs="Adobe Clean"/>
+          <w:sz w:val="28"/>
+          <w:szCs w:val="28"/>
+        </w:rPr>
+      </w:pPr>
+      <w:proofErr w:type="spellStart"/>
+      <w:proofErr w:type="gramStart"/>
+      <w:r>
+        <w:rPr>
+          <w:rFonts w:ascii="Adobe Clean" w:hAnsi="Adobe Clean" w:cs="Adobe Clean"/>
+          <w:sz w:val="28"/>
+          <w:szCs w:val="28"/>
+        </w:rPr>
+        <w:t>mvn</w:t>
+      </w:r>
+      <w:proofErr w:type="spellEnd"/>
+      <w:proofErr w:type="gramEnd"/>
+      <w:r>
+        <w:rPr>
+          <w:rFonts w:ascii="Adobe Clean" w:hAnsi="Adobe Clean" w:cs="Adobe Clean"/>
+          <w:sz w:val="28"/>
+          <w:szCs w:val="28"/>
+        </w:rPr>
+        <w:t xml:space="preserve"> clean install –</w:t>
+      </w:r>
+      <w:proofErr w:type="spellStart"/>
+      <w:r>
+        <w:rPr>
+          <w:rFonts w:ascii="Adobe Clean" w:hAnsi="Adobe Clean" w:cs="Adobe Clean"/>
+          <w:sz w:val="28"/>
+          <w:szCs w:val="28"/>
+        </w:rPr>
+        <w:t>PautoInstallPackage</w:t>
+      </w:r>
+      <w:proofErr w:type="spellEnd"/>
+    </w:p>
+    <w:p>
+      <w:pPr>
+        <w:widowControl w:val="0"/>
+        <w:autoSpaceDE w:val="0"/>
+        <w:autoSpaceDN w:val="0"/>
+        <w:adjustRightInd w:val="0"/>
+        <w:spacing w:after="0" w:line="240" w:lineRule="auto"/>
+        <w:ind w:left="0"/>
+        <w:rPr>
+          <w:rFonts w:ascii="Adobe Clean" w:hAnsi="Adobe Clean" w:cs="Adobe Clean"/>
+          <w:b/>
+          <w:bCs/>
+          <w:sz w:val="28"/>
+          <w:szCs w:val="28"/>
+        </w:rPr>
+      </w:pPr>
+    </w:p>
+    <w:p>
+      <w:pPr>
+        <w:widowControl w:val="0"/>
+        <w:autoSpaceDE w:val="0"/>
+        <w:autoSpaceDN w:val="0"/>
+        <w:adjustRightInd w:val="0"/>
+        <w:spacing w:after="0" w:line="240" w:lineRule="auto"/>
+        <w:ind w:left="0"/>
+        <w:rPr>
+          <w:rFonts w:ascii="Adobe Clean" w:hAnsi="Adobe Clean" w:cs="Adobe Clean"/>
+          <w:b/>
+          <w:bCs/>
+          <w:sz w:val="28"/>
+          <w:szCs w:val="28"/>
+        </w:rPr>
+      </w:pPr>
+      <w:r>
+        <w:rPr>
+          <w:rFonts w:ascii="Adobe Clean" w:hAnsi="Adobe Clean" w:cs="Adobe Clean"/>
+          <w:b/>
+          <w:bCs/>
+          <w:sz w:val="28"/>
+          <w:szCs w:val="28"/>
+        </w:rPr>
+        <w:t>Note: The above steps will install a sample product list scaffolding UI for managing the products.</w:t>
+      </w:r>
+    </w:p>
+    <w:p>
+      <w:pPr>
+        <w:widowControl w:val="0"/>
+        <w:autoSpaceDE w:val="0"/>
+        <w:autoSpaceDN w:val="0"/>
+        <w:adjustRightInd w:val="0"/>
+        <w:spacing w:after="0" w:line="240" w:lineRule="auto"/>
+        <w:ind w:left="434" w:hanging="434"/>
+        <w:rPr>
+          <w:rFonts w:ascii="Adobe Clean" w:hAnsi="Adobe Clean" w:cs="Adobe Clean"/>
+          <w:sz w:val="28"/>
+          <w:szCs w:val="28"/>
+        </w:rPr>
+      </w:pPr>
+    </w:p>
+    <w:p>
+      <w:pPr>
+        <w:widowControl w:val="0"/>
+        <w:autoSpaceDE w:val="0"/>
+        <w:autoSpaceDN w:val="0"/>
+        <w:adjustRightInd w:val="0"/>
+        <w:spacing w:after="0" w:line="240" w:lineRule="auto"/>
+        <w:ind w:left="434" w:hanging="434"/>
+        <w:rPr>
+          <w:rFonts w:ascii="Adobe Clean" w:hAnsi="Adobe Clean" w:cs="Adobe Clean"/>
+          <w:sz w:val="28"/>
+          <w:szCs w:val="28"/>
+        </w:rPr>
+      </w:pPr>
+    </w:p>
+    <w:p>
+      <w:pPr>
+        <w:rPr>
+          <w:sz w:val="28"/>
+          <w:szCs w:val="28"/>
+        </w:rPr>
+      </w:pPr>
+    </w:p>
+    <w:p>
+      <w:pPr>
+        <w:rPr>
+          <w:sz w:val="28"/>
+          <w:szCs w:val="28"/>
+        </w:rPr>
+      </w:pPr>
+    </w:p>
+    <w:p/>
     <w:p/>
     <w:p/>
     <w:p>
@@ -2942,12 +3341,1188 @@
       </w:pPr>
       <w:bookmarkStart w:id="4" w:name="_Toc317020591"/>
       <w:r>
+        <w:lastRenderedPageBreak/>
         <w:t>Observations</w:t>
       </w:r>
       <w:bookmarkEnd w:id="4"/>
     </w:p>
     <w:p/>
-    <w:p/>
+    <w:p>
+      <w:pPr>
+        <w:rPr>
+          <w:sz w:val="28"/>
+          <w:szCs w:val="28"/>
+        </w:rPr>
+      </w:pPr>
+    </w:p>
+    <w:p>
+      <w:pPr>
+        <w:widowControl w:val="0"/>
+        <w:autoSpaceDE w:val="0"/>
+        <w:autoSpaceDN w:val="0"/>
+        <w:adjustRightInd w:val="0"/>
+        <w:spacing w:after="0" w:line="240" w:lineRule="auto"/>
+        <w:ind w:left="0"/>
+        <w:rPr>
+          <w:rFonts w:ascii="Adobe Clean" w:hAnsi="Adobe Clean" w:cs="Adobe Clean"/>
+          <w:b/>
+          <w:bCs/>
+          <w:color w:val="FF6600"/>
+          <w:sz w:val="28"/>
+          <w:szCs w:val="28"/>
+        </w:rPr>
+      </w:pPr>
+      <w:r>
+        <w:rPr>
+          <w:rFonts w:ascii="Adobe Clean" w:hAnsi="Adobe Clean" w:cs="Adobe Clean"/>
+          <w:b/>
+          <w:bCs/>
+          <w:color w:val="FF6600"/>
+          <w:sz w:val="28"/>
+          <w:szCs w:val="28"/>
+        </w:rPr>
+        <w:t>Observation 1</w:t>
+      </w:r>
+    </w:p>
+    <w:p>
+      <w:pPr>
+        <w:widowControl w:val="0"/>
+        <w:autoSpaceDE w:val="0"/>
+        <w:autoSpaceDN w:val="0"/>
+        <w:adjustRightInd w:val="0"/>
+        <w:spacing w:after="0" w:line="240" w:lineRule="auto"/>
+        <w:ind w:left="0"/>
+        <w:rPr>
+          <w:rFonts w:ascii="Adobe Clean" w:hAnsi="Adobe Clean" w:cs="Adobe Clean"/>
+          <w:sz w:val="28"/>
+          <w:szCs w:val="28"/>
+        </w:rPr>
+      </w:pPr>
+    </w:p>
+    <w:p>
+      <w:pPr>
+        <w:widowControl w:val="0"/>
+        <w:autoSpaceDE w:val="0"/>
+        <w:autoSpaceDN w:val="0"/>
+        <w:adjustRightInd w:val="0"/>
+        <w:spacing w:after="0" w:line="240" w:lineRule="auto"/>
+        <w:ind w:left="720" w:hanging="720"/>
+        <w:rPr>
+          <w:rFonts w:ascii="Adobe Clean" w:hAnsi="Adobe Clean" w:cs="Adobe Clean"/>
+          <w:sz w:val="28"/>
+          <w:szCs w:val="28"/>
+        </w:rPr>
+      </w:pPr>
+    </w:p>
+    <w:p>
+      <w:pPr>
+        <w:widowControl w:val="0"/>
+        <w:autoSpaceDE w:val="0"/>
+        <w:autoSpaceDN w:val="0"/>
+        <w:adjustRightInd w:val="0"/>
+        <w:spacing w:after="0" w:line="240" w:lineRule="auto"/>
+        <w:ind w:left="720" w:hanging="720"/>
+        <w:rPr>
+          <w:rFonts w:ascii="Adobe Clean" w:hAnsi="Adobe Clean" w:cs="Adobe Clean"/>
+          <w:sz w:val="28"/>
+          <w:szCs w:val="28"/>
+        </w:rPr>
+      </w:pPr>
+      <w:r>
+        <w:rPr>
+          <w:rFonts w:ascii="Adobe Clean" w:hAnsi="Adobe Clean" w:cs="Adobe Clean"/>
+          <w:sz w:val="28"/>
+          <w:szCs w:val="28"/>
+        </w:rPr>
+        <w:t xml:space="preserve">Navigate to </w:t>
+      </w:r>
+      <w:r>
+        <w:rPr>
+          <w:rFonts w:ascii="Adobe Clean" w:hAnsi="Adobe Clean" w:cs="Adobe Clean"/>
+          <w:sz w:val="28"/>
+          <w:szCs w:val="28"/>
+          <w:u w:val="single"/>
+        </w:rPr>
+        <w:t>http://localhost</w:t>
+      </w:r>
+      <w:proofErr w:type="gramStart"/>
+      <w:r>
+        <w:rPr>
+          <w:rFonts w:ascii="Adobe Clean" w:hAnsi="Adobe Clean" w:cs="Adobe Clean"/>
+          <w:sz w:val="28"/>
+          <w:szCs w:val="28"/>
+          <w:u w:val="single"/>
+        </w:rPr>
+        <w:t>:4502</w:t>
+      </w:r>
+      <w:proofErr w:type="gramEnd"/>
+      <w:r>
+        <w:rPr>
+          <w:rFonts w:ascii="Adobe Clean" w:hAnsi="Adobe Clean" w:cs="Adobe Clean"/>
+          <w:sz w:val="28"/>
+          <w:szCs w:val="28"/>
+          <w:u w:val="single"/>
+        </w:rPr>
+        <w:t>/libs/commerce/gui/content/products/properties.html/etc/commerce/products/summit-geometrixx-outdoors/equipment/running/eqsmmr</w:t>
+      </w:r>
+      <w:r>
+        <w:rPr>
+          <w:rFonts w:ascii="Adobe Clean" w:hAnsi="Adobe Clean" w:cs="Adobe Clean"/>
+          <w:sz w:val="28"/>
+          <w:szCs w:val="28"/>
+        </w:rPr>
+        <w:t xml:space="preserve">  </w:t>
+      </w:r>
+    </w:p>
+    <w:p>
+      <w:pPr>
+        <w:widowControl w:val="0"/>
+        <w:autoSpaceDE w:val="0"/>
+        <w:autoSpaceDN w:val="0"/>
+        <w:adjustRightInd w:val="0"/>
+        <w:spacing w:after="0" w:line="240" w:lineRule="auto"/>
+        <w:ind w:left="720" w:hanging="720"/>
+        <w:rPr>
+          <w:rFonts w:ascii="Adobe Clean" w:hAnsi="Adobe Clean" w:cs="Adobe Clean"/>
+          <w:sz w:val="28"/>
+          <w:szCs w:val="28"/>
+        </w:rPr>
+      </w:pPr>
+    </w:p>
+    <w:p>
+      <w:pPr>
+        <w:widowControl w:val="0"/>
+        <w:autoSpaceDE w:val="0"/>
+        <w:autoSpaceDN w:val="0"/>
+        <w:adjustRightInd w:val="0"/>
+        <w:spacing w:after="0" w:line="240" w:lineRule="auto"/>
+        <w:ind w:left="720" w:hanging="720"/>
+        <w:rPr>
+          <w:rFonts w:ascii="Adobe Clean" w:hAnsi="Adobe Clean" w:cs="Adobe Clean"/>
+          <w:sz w:val="28"/>
+          <w:szCs w:val="28"/>
+        </w:rPr>
+      </w:pPr>
+      <w:r>
+        <w:rPr>
+          <w:rFonts w:ascii="Adobe Clean" w:hAnsi="Adobe Clean" w:cs="Adobe Clean"/>
+          <w:sz w:val="28"/>
+          <w:szCs w:val="28"/>
+        </w:rPr>
+        <w:t>Take note of all the properties in Edit mode.</w:t>
+      </w:r>
+    </w:p>
+    <w:p>
+      <w:pPr>
+        <w:widowControl w:val="0"/>
+        <w:autoSpaceDE w:val="0"/>
+        <w:autoSpaceDN w:val="0"/>
+        <w:adjustRightInd w:val="0"/>
+        <w:spacing w:after="0" w:line="240" w:lineRule="auto"/>
+        <w:ind w:left="0"/>
+        <w:rPr>
+          <w:rFonts w:ascii="Adobe Clean" w:hAnsi="Adobe Clean" w:cs="Adobe Clean"/>
+          <w:sz w:val="28"/>
+          <w:szCs w:val="28"/>
+        </w:rPr>
+      </w:pPr>
+    </w:p>
+    <w:p>
+      <w:pPr>
+        <w:widowControl w:val="0"/>
+        <w:autoSpaceDE w:val="0"/>
+        <w:autoSpaceDN w:val="0"/>
+        <w:adjustRightInd w:val="0"/>
+        <w:spacing w:after="0" w:line="240" w:lineRule="auto"/>
+        <w:ind w:left="0"/>
+        <w:rPr>
+          <w:rFonts w:ascii="Adobe Clean" w:hAnsi="Adobe Clean" w:cs="Adobe Clean"/>
+          <w:sz w:val="28"/>
+          <w:szCs w:val="28"/>
+        </w:rPr>
+      </w:pPr>
+    </w:p>
+    <w:p>
+      <w:pPr>
+        <w:widowControl w:val="0"/>
+        <w:autoSpaceDE w:val="0"/>
+        <w:autoSpaceDN w:val="0"/>
+        <w:adjustRightInd w:val="0"/>
+        <w:spacing w:after="0" w:line="240" w:lineRule="auto"/>
+        <w:ind w:left="0"/>
+        <w:rPr>
+          <w:rFonts w:ascii="Adobe Clean" w:hAnsi="Adobe Clean" w:cs="Adobe Clean"/>
+          <w:sz w:val="28"/>
+          <w:szCs w:val="28"/>
+        </w:rPr>
+      </w:pPr>
+      <w:r>
+        <w:rPr>
+          <w:rFonts w:ascii="Adobe Clean" w:hAnsi="Adobe Clean" w:cs="Adobe Clean"/>
+          <w:sz w:val="28"/>
+          <w:szCs w:val="28"/>
+        </w:rPr>
+        <w:t>Note: This covers all the properties editable for the product catalog.</w:t>
+      </w:r>
+    </w:p>
+    <w:p>
+      <w:pPr>
+        <w:widowControl w:val="0"/>
+        <w:autoSpaceDE w:val="0"/>
+        <w:autoSpaceDN w:val="0"/>
+        <w:adjustRightInd w:val="0"/>
+        <w:spacing w:after="0" w:line="240" w:lineRule="auto"/>
+        <w:ind w:left="434" w:hanging="434"/>
+        <w:rPr>
+          <w:rFonts w:ascii="Adobe Clean" w:hAnsi="Adobe Clean" w:cs="Adobe Clean"/>
+          <w:sz w:val="28"/>
+          <w:szCs w:val="28"/>
+        </w:rPr>
+      </w:pPr>
+    </w:p>
+    <w:p>
+      <w:pPr>
+        <w:widowControl w:val="0"/>
+        <w:autoSpaceDE w:val="0"/>
+        <w:autoSpaceDN w:val="0"/>
+        <w:adjustRightInd w:val="0"/>
+        <w:spacing w:after="0" w:line="240" w:lineRule="auto"/>
+        <w:ind w:left="0"/>
+        <w:rPr>
+          <w:rFonts w:ascii="Adobe Clean" w:hAnsi="Adobe Clean" w:cs="Adobe Clean"/>
+          <w:color w:val="FFFFFF"/>
+          <w:sz w:val="28"/>
+          <w:szCs w:val="28"/>
+        </w:rPr>
+      </w:pPr>
+      <w:r>
+        <w:rPr>
+          <w:rFonts w:ascii="Adobe Clean" w:hAnsi="Adobe Clean" w:cs="Adobe Clean"/>
+          <w:color w:val="FFFFFF"/>
+          <w:sz w:val="28"/>
+          <w:szCs w:val="28"/>
+        </w:rPr>
+        <w:t>Exercise 1 –Observation 2</w:t>
+      </w:r>
+    </w:p>
+    <w:p>
+      <w:pPr>
+        <w:widowControl w:val="0"/>
+        <w:autoSpaceDE w:val="0"/>
+        <w:autoSpaceDN w:val="0"/>
+        <w:adjustRightInd w:val="0"/>
+        <w:spacing w:after="0" w:line="240" w:lineRule="auto"/>
+        <w:ind w:left="0"/>
+        <w:rPr>
+          <w:rFonts w:ascii="Adobe Clean" w:hAnsi="Adobe Clean" w:cs="Adobe Clean"/>
+          <w:sz w:val="28"/>
+          <w:szCs w:val="28"/>
+        </w:rPr>
+      </w:pPr>
+      <w:r>
+        <w:rPr>
+          <w:rFonts w:ascii="Adobe Clean" w:hAnsi="Adobe Clean" w:cs="Adobe Clean"/>
+          <w:b/>
+          <w:bCs/>
+          <w:color w:val="FF6600"/>
+          <w:sz w:val="28"/>
+          <w:szCs w:val="28"/>
+        </w:rPr>
+        <w:t>Observation 2</w:t>
+      </w:r>
+    </w:p>
+    <w:p>
+      <w:pPr>
+        <w:widowControl w:val="0"/>
+        <w:autoSpaceDE w:val="0"/>
+        <w:autoSpaceDN w:val="0"/>
+        <w:adjustRightInd w:val="0"/>
+        <w:spacing w:after="0" w:line="240" w:lineRule="auto"/>
+        <w:ind w:left="720" w:hanging="720"/>
+        <w:rPr>
+          <w:rFonts w:ascii="Adobe Clean" w:hAnsi="Adobe Clean" w:cs="Adobe Clean"/>
+          <w:sz w:val="28"/>
+          <w:szCs w:val="28"/>
+        </w:rPr>
+      </w:pPr>
+      <w:r>
+        <w:rPr>
+          <w:rFonts w:ascii="Adobe Clean" w:hAnsi="Adobe Clean" w:cs="Adobe Clean"/>
+          <w:sz w:val="28"/>
+          <w:szCs w:val="28"/>
+        </w:rPr>
+        <w:t xml:space="preserve">Now, to </w:t>
+      </w:r>
+      <w:r>
+        <w:rPr>
+          <w:rFonts w:ascii="Adobe Clean" w:hAnsi="Adobe Clean" w:cs="Adobe Clean"/>
+          <w:sz w:val="28"/>
+          <w:szCs w:val="28"/>
+          <w:u w:val="single"/>
+        </w:rPr>
+        <w:t>http://localhost</w:t>
+      </w:r>
+      <w:proofErr w:type="gramStart"/>
+      <w:r>
+        <w:rPr>
+          <w:rFonts w:ascii="Adobe Clean" w:hAnsi="Adobe Clean" w:cs="Adobe Clean"/>
+          <w:sz w:val="28"/>
+          <w:szCs w:val="28"/>
+          <w:u w:val="single"/>
+        </w:rPr>
+        <w:t>:4502</w:t>
+      </w:r>
+      <w:proofErr w:type="gramEnd"/>
+      <w:r>
+        <w:rPr>
+          <w:rFonts w:ascii="Adobe Clean" w:hAnsi="Adobe Clean" w:cs="Adobe Clean"/>
+          <w:sz w:val="28"/>
+          <w:szCs w:val="28"/>
+          <w:u w:val="single"/>
+        </w:rPr>
+        <w:t>/crx/de/index.jsp#/etc/commerce/products/summit-geometrixx-outdoors/equipment/running/eqsmmr</w:t>
+      </w:r>
+      <w:r>
+        <w:rPr>
+          <w:rFonts w:ascii="Adobe Clean" w:hAnsi="Adobe Clean" w:cs="Adobe Clean"/>
+          <w:sz w:val="28"/>
+          <w:szCs w:val="28"/>
+        </w:rPr>
+        <w:t xml:space="preserve"> </w:t>
+      </w:r>
+    </w:p>
+    <w:p>
+      <w:pPr>
+        <w:widowControl w:val="0"/>
+        <w:autoSpaceDE w:val="0"/>
+        <w:autoSpaceDN w:val="0"/>
+        <w:adjustRightInd w:val="0"/>
+        <w:spacing w:after="0" w:line="240" w:lineRule="auto"/>
+        <w:ind w:left="720" w:hanging="720"/>
+        <w:rPr>
+          <w:rFonts w:ascii="Adobe Clean" w:hAnsi="Adobe Clean" w:cs="Adobe Clean"/>
+          <w:sz w:val="28"/>
+          <w:szCs w:val="28"/>
+        </w:rPr>
+      </w:pPr>
+      <w:r>
+        <w:rPr>
+          <w:rFonts w:ascii="Adobe Clean" w:hAnsi="Adobe Clean" w:cs="Adobe Clean"/>
+          <w:sz w:val="28"/>
+          <w:szCs w:val="28"/>
+        </w:rPr>
+        <w:t>Take note of all the properties in the JCR</w:t>
+      </w:r>
+    </w:p>
+    <w:p>
+      <w:pPr>
+        <w:widowControl w:val="0"/>
+        <w:autoSpaceDE w:val="0"/>
+        <w:autoSpaceDN w:val="0"/>
+        <w:adjustRightInd w:val="0"/>
+        <w:spacing w:after="0" w:line="240" w:lineRule="auto"/>
+        <w:ind w:left="720" w:hanging="720"/>
+        <w:rPr>
+          <w:rFonts w:ascii="Adobe Clean" w:hAnsi="Adobe Clean" w:cs="Adobe Clean"/>
+          <w:sz w:val="28"/>
+          <w:szCs w:val="28"/>
+        </w:rPr>
+      </w:pPr>
+    </w:p>
+    <w:p>
+      <w:pPr>
+        <w:widowControl w:val="0"/>
+        <w:autoSpaceDE w:val="0"/>
+        <w:autoSpaceDN w:val="0"/>
+        <w:adjustRightInd w:val="0"/>
+        <w:spacing w:after="0" w:line="240" w:lineRule="auto"/>
+        <w:ind w:left="434" w:hanging="434"/>
+        <w:rPr>
+          <w:rFonts w:ascii="Adobe Clean" w:hAnsi="Adobe Clean" w:cs="Adobe Clean"/>
+          <w:sz w:val="28"/>
+          <w:szCs w:val="28"/>
+        </w:rPr>
+      </w:pPr>
+    </w:p>
+    <w:p>
+      <w:pPr>
+        <w:widowControl w:val="0"/>
+        <w:autoSpaceDE w:val="0"/>
+        <w:autoSpaceDN w:val="0"/>
+        <w:adjustRightInd w:val="0"/>
+        <w:spacing w:after="0" w:line="240" w:lineRule="auto"/>
+        <w:ind w:left="0"/>
+        <w:rPr>
+          <w:rFonts w:ascii="Adobe Clean" w:hAnsi="Adobe Clean" w:cs="Adobe Clean"/>
+          <w:color w:val="FFFFFF"/>
+          <w:sz w:val="48"/>
+          <w:szCs w:val="48"/>
+        </w:rPr>
+      </w:pPr>
+      <w:r>
+        <w:rPr>
+          <w:rFonts w:ascii="Adobe Clean" w:hAnsi="Adobe Clean" w:cs="Adobe Clean"/>
+          <w:color w:val="FFFFFF"/>
+          <w:sz w:val="48"/>
+          <w:szCs w:val="48"/>
+        </w:rPr>
+        <w:t>Exercise 1 – Task</w:t>
+      </w:r>
+    </w:p>
+    <w:p>
+      <w:pPr>
+        <w:widowControl w:val="0"/>
+        <w:autoSpaceDE w:val="0"/>
+        <w:autoSpaceDN w:val="0"/>
+        <w:adjustRightInd w:val="0"/>
+        <w:spacing w:after="0" w:line="240" w:lineRule="auto"/>
+        <w:ind w:left="434" w:hanging="434"/>
+        <w:rPr>
+          <w:rFonts w:ascii="Adobe Clean" w:hAnsi="Adobe Clean" w:cs="Adobe Clean"/>
+          <w:sz w:val="40"/>
+          <w:szCs w:val="40"/>
+        </w:rPr>
+      </w:pPr>
+      <w:proofErr w:type="gramStart"/>
+      <w:r>
+        <w:rPr>
+          <w:rFonts w:ascii="Adobe Clean" w:hAnsi="Adobe Clean" w:cs="Adobe Clean"/>
+          <w:b/>
+          <w:bCs/>
+          <w:color w:val="FF6600"/>
+          <w:sz w:val="40"/>
+          <w:szCs w:val="40"/>
+        </w:rPr>
+        <w:t>Task</w:t>
+      </w:r>
+      <w:r>
+        <w:rPr>
+          <w:rFonts w:ascii="Adobe Clean" w:hAnsi="Adobe Clean" w:cs="Adobe Clean"/>
+          <w:color w:val="FF6600"/>
+          <w:sz w:val="40"/>
+          <w:szCs w:val="40"/>
+        </w:rPr>
+        <w:t xml:space="preserve"> :</w:t>
+      </w:r>
+      <w:proofErr w:type="gramEnd"/>
+      <w:r>
+        <w:rPr>
+          <w:rFonts w:ascii="Adobe Clean" w:hAnsi="Adobe Clean" w:cs="Adobe Clean"/>
+          <w:sz w:val="40"/>
+          <w:szCs w:val="40"/>
+        </w:rPr>
+        <w:t xml:space="preserve"> Add an additional property to the product and make sure this is available for edit in scaffolding UI.</w:t>
+      </w:r>
+    </w:p>
+    <w:p>
+      <w:pPr>
+        <w:widowControl w:val="0"/>
+        <w:autoSpaceDE w:val="0"/>
+        <w:autoSpaceDN w:val="0"/>
+        <w:adjustRightInd w:val="0"/>
+        <w:spacing w:after="0" w:line="240" w:lineRule="auto"/>
+        <w:ind w:left="434" w:hanging="434"/>
+        <w:rPr>
+          <w:rFonts w:ascii="Adobe Clean" w:hAnsi="Adobe Clean" w:cs="Adobe Clean"/>
+          <w:sz w:val="40"/>
+          <w:szCs w:val="40"/>
+        </w:rPr>
+      </w:pPr>
+      <w:r>
+        <w:rPr>
+          <w:rFonts w:ascii="Adobe Clean" w:hAnsi="Adobe Clean" w:cs="Adobe Clean"/>
+          <w:sz w:val="40"/>
+          <w:szCs w:val="40"/>
+        </w:rPr>
+        <w:t>Steps to follow</w:t>
+      </w:r>
+    </w:p>
+    <w:p>
+      <w:pPr>
+        <w:widowControl w:val="0"/>
+        <w:autoSpaceDE w:val="0"/>
+        <w:autoSpaceDN w:val="0"/>
+        <w:adjustRightInd w:val="0"/>
+        <w:spacing w:after="0" w:line="240" w:lineRule="auto"/>
+        <w:ind w:left="1154" w:hanging="720"/>
+        <w:rPr>
+          <w:rFonts w:ascii="Adobe Clean" w:hAnsi="Adobe Clean" w:cs="Adobe Clean"/>
+          <w:sz w:val="40"/>
+          <w:szCs w:val="40"/>
+        </w:rPr>
+      </w:pPr>
+      <w:r>
+        <w:rPr>
+          <w:rFonts w:ascii="Adobe Clean" w:hAnsi="Adobe Clean" w:cs="Adobe Clean"/>
+          <w:sz w:val="40"/>
+          <w:szCs w:val="40"/>
+        </w:rPr>
+        <w:t xml:space="preserve">Go to </w:t>
+      </w:r>
+      <w:r>
+        <w:rPr>
+          <w:rFonts w:ascii="Adobe Clean" w:hAnsi="Adobe Clean" w:cs="Adobe Clean"/>
+          <w:sz w:val="40"/>
+          <w:szCs w:val="40"/>
+          <w:u w:val="single"/>
+        </w:rPr>
+        <w:t>http://localhost</w:t>
+      </w:r>
+      <w:proofErr w:type="gramStart"/>
+      <w:r>
+        <w:rPr>
+          <w:rFonts w:ascii="Adobe Clean" w:hAnsi="Adobe Clean" w:cs="Adobe Clean"/>
+          <w:sz w:val="40"/>
+          <w:szCs w:val="40"/>
+          <w:u w:val="single"/>
+        </w:rPr>
+        <w:t>:4502</w:t>
+      </w:r>
+      <w:proofErr w:type="gramEnd"/>
+      <w:r>
+        <w:rPr>
+          <w:rFonts w:ascii="Adobe Clean" w:hAnsi="Adobe Clean" w:cs="Adobe Clean"/>
+          <w:sz w:val="40"/>
+          <w:szCs w:val="40"/>
+          <w:u w:val="single"/>
+        </w:rPr>
+        <w:t>/crx/de/index.jsp</w:t>
+      </w:r>
+    </w:p>
+    <w:p>
+      <w:pPr>
+        <w:widowControl w:val="0"/>
+        <w:autoSpaceDE w:val="0"/>
+        <w:autoSpaceDN w:val="0"/>
+        <w:adjustRightInd w:val="0"/>
+        <w:spacing w:after="0" w:line="240" w:lineRule="auto"/>
+        <w:ind w:left="1154" w:hanging="720"/>
+        <w:rPr>
+          <w:rFonts w:ascii="Adobe Clean" w:hAnsi="Adobe Clean" w:cs="Adobe Clean"/>
+          <w:sz w:val="40"/>
+          <w:szCs w:val="40"/>
+        </w:rPr>
+      </w:pPr>
+      <w:r>
+        <w:rPr>
+          <w:rFonts w:ascii="Adobe Clean" w:hAnsi="Adobe Clean" w:cs="Adobe Clean"/>
+          <w:sz w:val="40"/>
+          <w:szCs w:val="40"/>
+        </w:rPr>
+        <w:t xml:space="preserve">Locate in tree </w:t>
+      </w:r>
+      <w:r>
+        <w:rPr>
+          <w:rFonts w:ascii="Adobe Clean" w:hAnsi="Adobe Clean" w:cs="Adobe Clean"/>
+          <w:b/>
+          <w:bCs/>
+          <w:sz w:val="40"/>
+          <w:szCs w:val="40"/>
+        </w:rPr>
+        <w:t>/etc/scaffolding/summit-geometrixx-outdoors/product/jcr</w:t>
+      </w:r>
+      <w:proofErr w:type="gramStart"/>
+      <w:r>
+        <w:rPr>
+          <w:rFonts w:ascii="Adobe Clean" w:hAnsi="Adobe Clean" w:cs="Adobe Clean"/>
+          <w:b/>
+          <w:bCs/>
+          <w:sz w:val="40"/>
+          <w:szCs w:val="40"/>
+        </w:rPr>
+        <w:t>:content</w:t>
+      </w:r>
+      <w:proofErr w:type="gramEnd"/>
+      <w:r>
+        <w:rPr>
+          <w:rFonts w:ascii="Adobe Clean" w:hAnsi="Adobe Clean" w:cs="Adobe Clean"/>
+          <w:b/>
+          <w:bCs/>
+          <w:sz w:val="40"/>
+          <w:szCs w:val="40"/>
+        </w:rPr>
+        <w:t>/cq:dialog/content/items/tabs/items/basic/items/titles/items</w:t>
+      </w:r>
+      <w:r>
+        <w:rPr>
+          <w:rFonts w:ascii="Adobe Clean" w:hAnsi="Adobe Clean" w:cs="Adobe Clean"/>
+          <w:sz w:val="40"/>
+          <w:szCs w:val="40"/>
+        </w:rPr>
+        <w:t xml:space="preserve"> </w:t>
+      </w:r>
+    </w:p>
+    <w:p>
+      <w:pPr>
+        <w:widowControl w:val="0"/>
+        <w:autoSpaceDE w:val="0"/>
+        <w:autoSpaceDN w:val="0"/>
+        <w:adjustRightInd w:val="0"/>
+        <w:spacing w:after="0" w:line="240" w:lineRule="auto"/>
+        <w:ind w:left="1154" w:hanging="720"/>
+        <w:rPr>
+          <w:rFonts w:ascii="Adobe Clean" w:hAnsi="Adobe Clean" w:cs="Adobe Clean"/>
+          <w:sz w:val="40"/>
+          <w:szCs w:val="40"/>
+        </w:rPr>
+      </w:pPr>
+      <w:r>
+        <w:rPr>
+          <w:rFonts w:ascii="Adobe Clean" w:hAnsi="Adobe Clean" w:cs="Adobe Clean"/>
+          <w:sz w:val="40"/>
+          <w:szCs w:val="40"/>
+        </w:rPr>
+        <w:t xml:space="preserve">Right click on items node and create a node with following properties (or copy paste </w:t>
+      </w:r>
+      <w:r>
+        <w:rPr>
+          <w:rFonts w:ascii="Adobe Clean" w:hAnsi="Adobe Clean" w:cs="Adobe Clean"/>
+          <w:b/>
+          <w:bCs/>
+          <w:sz w:val="40"/>
+          <w:szCs w:val="40"/>
+        </w:rPr>
+        <w:t>title</w:t>
+      </w:r>
+      <w:r>
+        <w:rPr>
+          <w:rFonts w:ascii="Adobe Clean" w:hAnsi="Adobe Clean" w:cs="Adobe Clean"/>
+          <w:sz w:val="40"/>
+          <w:szCs w:val="40"/>
+        </w:rPr>
+        <w:t xml:space="preserve"> node and change accordingly)</w:t>
+      </w:r>
+    </w:p>
+    <w:p>
+      <w:pPr>
+        <w:widowControl w:val="0"/>
+        <w:autoSpaceDE w:val="0"/>
+        <w:autoSpaceDN w:val="0"/>
+        <w:adjustRightInd w:val="0"/>
+        <w:spacing w:after="0" w:line="240" w:lineRule="auto"/>
+        <w:ind w:left="1154" w:hanging="720"/>
+        <w:rPr>
+          <w:rFonts w:ascii="Adobe Clean" w:hAnsi="Adobe Clean" w:cs="Adobe Clean"/>
+          <w:sz w:val="40"/>
+          <w:szCs w:val="40"/>
+        </w:rPr>
+      </w:pPr>
+    </w:p>
+    <w:p>
+      <w:pPr>
+        <w:widowControl w:val="0"/>
+        <w:autoSpaceDE w:val="0"/>
+        <w:autoSpaceDN w:val="0"/>
+        <w:adjustRightInd w:val="0"/>
+        <w:spacing w:after="0" w:line="240" w:lineRule="auto"/>
+        <w:ind w:left="1154" w:hanging="720"/>
+        <w:rPr>
+          <w:rFonts w:ascii="Adobe Clean" w:hAnsi="Adobe Clean" w:cs="Adobe Clean"/>
+          <w:sz w:val="40"/>
+          <w:szCs w:val="40"/>
+        </w:rPr>
+      </w:pPr>
+    </w:p>
+    <w:p>
+      <w:pPr>
+        <w:widowControl w:val="0"/>
+        <w:autoSpaceDE w:val="0"/>
+        <w:autoSpaceDN w:val="0"/>
+        <w:adjustRightInd w:val="0"/>
+        <w:spacing w:after="0" w:line="240" w:lineRule="auto"/>
+        <w:ind w:left="1154" w:hanging="720"/>
+        <w:rPr>
+          <w:rFonts w:ascii="Adobe Clean" w:hAnsi="Adobe Clean" w:cs="Adobe Clean"/>
+          <w:sz w:val="40"/>
+          <w:szCs w:val="40"/>
+        </w:rPr>
+      </w:pPr>
+    </w:p>
+    <w:p>
+      <w:pPr>
+        <w:widowControl w:val="0"/>
+        <w:autoSpaceDE w:val="0"/>
+        <w:autoSpaceDN w:val="0"/>
+        <w:adjustRightInd w:val="0"/>
+        <w:spacing w:after="0" w:line="240" w:lineRule="auto"/>
+        <w:ind w:left="1154" w:hanging="720"/>
+        <w:rPr>
+          <w:rFonts w:ascii="Adobe Clean" w:hAnsi="Adobe Clean" w:cs="Adobe Clean"/>
+          <w:sz w:val="40"/>
+          <w:szCs w:val="40"/>
+        </w:rPr>
+      </w:pPr>
+    </w:p>
+    <w:p>
+      <w:pPr>
+        <w:widowControl w:val="0"/>
+        <w:autoSpaceDE w:val="0"/>
+        <w:autoSpaceDN w:val="0"/>
+        <w:adjustRightInd w:val="0"/>
+        <w:spacing w:after="0" w:line="240" w:lineRule="auto"/>
+        <w:ind w:left="1154" w:hanging="720"/>
+        <w:rPr>
+          <w:rFonts w:ascii="Adobe Clean" w:hAnsi="Adobe Clean" w:cs="Adobe Clean"/>
+          <w:sz w:val="40"/>
+          <w:szCs w:val="40"/>
+        </w:rPr>
+      </w:pPr>
+    </w:p>
+    <w:p>
+      <w:pPr>
+        <w:widowControl w:val="0"/>
+        <w:autoSpaceDE w:val="0"/>
+        <w:autoSpaceDN w:val="0"/>
+        <w:adjustRightInd w:val="0"/>
+        <w:spacing w:after="0" w:line="240" w:lineRule="auto"/>
+        <w:ind w:left="1154" w:hanging="720"/>
+        <w:rPr>
+          <w:rFonts w:ascii="Adobe Clean" w:hAnsi="Adobe Clean" w:cs="Adobe Clean"/>
+          <w:sz w:val="40"/>
+          <w:szCs w:val="40"/>
+        </w:rPr>
+      </w:pPr>
+      <w:r>
+        <w:rPr>
+          <w:rFonts w:ascii="Adobe Clean" w:hAnsi="Adobe Clean" w:cs="Adobe Clean"/>
+          <w:sz w:val="40"/>
+          <w:szCs w:val="40"/>
+        </w:rPr>
+        <w:t>Now navigate to any product for summit-</w:t>
+      </w:r>
+      <w:proofErr w:type="spellStart"/>
+      <w:r>
+        <w:rPr>
+          <w:rFonts w:ascii="Adobe Clean" w:hAnsi="Adobe Clean" w:cs="Adobe Clean"/>
+          <w:sz w:val="40"/>
+          <w:szCs w:val="40"/>
+        </w:rPr>
+        <w:t>geometrixx</w:t>
+      </w:r>
+      <w:proofErr w:type="spellEnd"/>
+      <w:r>
+        <w:rPr>
+          <w:rFonts w:ascii="Adobe Clean" w:hAnsi="Adobe Clean" w:cs="Adobe Clean"/>
+          <w:sz w:val="40"/>
+          <w:szCs w:val="40"/>
+        </w:rPr>
+        <w:t xml:space="preserve"> in product management window. Example: </w:t>
+      </w:r>
+      <w:r>
+        <w:rPr>
+          <w:rFonts w:ascii="Adobe Clean" w:hAnsi="Adobe Clean" w:cs="Adobe Clean"/>
+          <w:sz w:val="40"/>
+          <w:szCs w:val="40"/>
+          <w:u w:val="single"/>
+        </w:rPr>
+        <w:t>http://localhost</w:t>
+      </w:r>
+      <w:proofErr w:type="gramStart"/>
+      <w:r>
+        <w:rPr>
+          <w:rFonts w:ascii="Adobe Clean" w:hAnsi="Adobe Clean" w:cs="Adobe Clean"/>
+          <w:sz w:val="40"/>
+          <w:szCs w:val="40"/>
+          <w:u w:val="single"/>
+        </w:rPr>
+        <w:t>:4502</w:t>
+      </w:r>
+      <w:proofErr w:type="gramEnd"/>
+      <w:r>
+        <w:rPr>
+          <w:rFonts w:ascii="Adobe Clean" w:hAnsi="Adobe Clean" w:cs="Adobe Clean"/>
+          <w:sz w:val="40"/>
+          <w:szCs w:val="40"/>
+          <w:u w:val="single"/>
+        </w:rPr>
+        <w:t>/libs/commerce/gui/content/products/properties.html/etc/commerce/products/summit-geometrixx-outdoors/equipment/running/eqsmmr</w:t>
+      </w:r>
+      <w:r>
+        <w:rPr>
+          <w:rFonts w:ascii="Adobe Clean" w:hAnsi="Adobe Clean" w:cs="Adobe Clean"/>
+          <w:sz w:val="40"/>
+          <w:szCs w:val="40"/>
+        </w:rPr>
+        <w:t xml:space="preserve">  </w:t>
+      </w:r>
+    </w:p>
+    <w:p>
+      <w:pPr>
+        <w:widowControl w:val="0"/>
+        <w:autoSpaceDE w:val="0"/>
+        <w:autoSpaceDN w:val="0"/>
+        <w:adjustRightInd w:val="0"/>
+        <w:spacing w:after="0" w:line="240" w:lineRule="auto"/>
+        <w:ind w:left="1154" w:hanging="720"/>
+        <w:rPr>
+          <w:rFonts w:ascii="Adobe Clean" w:hAnsi="Adobe Clean" w:cs="Adobe Clean"/>
+          <w:sz w:val="40"/>
+          <w:szCs w:val="40"/>
+        </w:rPr>
+      </w:pPr>
+      <w:proofErr w:type="gramStart"/>
+      <w:r>
+        <w:rPr>
+          <w:rFonts w:ascii="Adobe Clean" w:hAnsi="Adobe Clean" w:cs="Adobe Clean"/>
+          <w:sz w:val="40"/>
+          <w:szCs w:val="40"/>
+        </w:rPr>
+        <w:t>This will have the field created for edit and on filling the data</w:t>
+      </w:r>
+      <w:proofErr w:type="gramEnd"/>
+      <w:r>
+        <w:rPr>
+          <w:rFonts w:ascii="Adobe Clean" w:hAnsi="Adobe Clean" w:cs="Adobe Clean"/>
+          <w:sz w:val="40"/>
+          <w:szCs w:val="40"/>
+        </w:rPr>
+        <w:t xml:space="preserve">, </w:t>
+      </w:r>
+      <w:proofErr w:type="gramStart"/>
+      <w:r>
+        <w:rPr>
+          <w:rFonts w:ascii="Adobe Clean" w:hAnsi="Adobe Clean" w:cs="Adobe Clean"/>
+          <w:sz w:val="40"/>
+          <w:szCs w:val="40"/>
+        </w:rPr>
+        <w:t>this is available for management</w:t>
+      </w:r>
+      <w:proofErr w:type="gramEnd"/>
+      <w:r>
+        <w:rPr>
+          <w:rFonts w:ascii="Adobe Clean" w:hAnsi="Adobe Clean" w:cs="Adobe Clean"/>
+          <w:sz w:val="40"/>
+          <w:szCs w:val="40"/>
+        </w:rPr>
+        <w:t>.</w:t>
+      </w:r>
+    </w:p>
+    <w:p>
+      <w:pPr>
+        <w:widowControl w:val="0"/>
+        <w:autoSpaceDE w:val="0"/>
+        <w:autoSpaceDN w:val="0"/>
+        <w:adjustRightInd w:val="0"/>
+        <w:spacing w:after="0" w:line="240" w:lineRule="auto"/>
+        <w:ind w:left="1154" w:hanging="720"/>
+        <w:rPr>
+          <w:rFonts w:ascii="Adobe Clean" w:hAnsi="Adobe Clean" w:cs="Adobe Clean"/>
+          <w:sz w:val="40"/>
+          <w:szCs w:val="40"/>
+        </w:rPr>
+      </w:pPr>
+    </w:p>
+    <w:p>
+      <w:pPr>
+        <w:widowControl w:val="0"/>
+        <w:autoSpaceDE w:val="0"/>
+        <w:autoSpaceDN w:val="0"/>
+        <w:adjustRightInd w:val="0"/>
+        <w:spacing w:after="0" w:line="240" w:lineRule="auto"/>
+        <w:ind w:left="1154" w:hanging="720"/>
+        <w:rPr>
+          <w:rFonts w:ascii="Adobe Clean" w:hAnsi="Adobe Clean" w:cs="Adobe Clean"/>
+          <w:sz w:val="40"/>
+          <w:szCs w:val="40"/>
+        </w:rPr>
+      </w:pPr>
+    </w:p>
+    <w:p>
+      <w:pPr>
+        <w:widowControl w:val="0"/>
+        <w:autoSpaceDE w:val="0"/>
+        <w:autoSpaceDN w:val="0"/>
+        <w:adjustRightInd w:val="0"/>
+        <w:spacing w:after="0" w:line="240" w:lineRule="auto"/>
+        <w:ind w:left="434" w:hanging="434"/>
+        <w:rPr>
+          <w:rFonts w:ascii="Adobe Clean" w:hAnsi="Adobe Clean" w:cs="Adobe Clean"/>
+          <w:sz w:val="40"/>
+          <w:szCs w:val="40"/>
+        </w:rPr>
+      </w:pPr>
+    </w:p>
+    <w:p>
+      <w:pPr>
+        <w:widowControl w:val="0"/>
+        <w:autoSpaceDE w:val="0"/>
+        <w:autoSpaceDN w:val="0"/>
+        <w:adjustRightInd w:val="0"/>
+        <w:spacing w:after="0" w:line="240" w:lineRule="auto"/>
+        <w:ind w:left="0"/>
+        <w:rPr>
+          <w:rFonts w:ascii="Adobe Clean" w:hAnsi="Adobe Clean" w:cs="Adobe Clean"/>
+          <w:color w:val="FFFFFF"/>
+          <w:sz w:val="48"/>
+          <w:szCs w:val="48"/>
+        </w:rPr>
+      </w:pPr>
+      <w:r>
+        <w:rPr>
+          <w:rFonts w:ascii="Adobe Clean" w:hAnsi="Adobe Clean" w:cs="Adobe Clean"/>
+          <w:color w:val="FFFFFF"/>
+          <w:sz w:val="48"/>
+          <w:szCs w:val="48"/>
+        </w:rPr>
+        <w:t>Exercise 1 – Result 1</w:t>
+      </w:r>
+    </w:p>
+    <w:p>
+      <w:pPr>
+        <w:widowControl w:val="0"/>
+        <w:autoSpaceDE w:val="0"/>
+        <w:autoSpaceDN w:val="0"/>
+        <w:adjustRightInd w:val="0"/>
+        <w:spacing w:after="0" w:line="240" w:lineRule="auto"/>
+        <w:ind w:left="0"/>
+        <w:rPr>
+          <w:rFonts w:ascii="Adobe Clean" w:hAnsi="Adobe Clean" w:cs="Adobe Clean"/>
+          <w:color w:val="FFFFFF"/>
+          <w:sz w:val="48"/>
+          <w:szCs w:val="48"/>
+        </w:rPr>
+      </w:pPr>
+      <w:r>
+        <w:rPr>
+          <w:rFonts w:ascii="Adobe Clean" w:hAnsi="Adobe Clean" w:cs="Adobe Clean"/>
+          <w:color w:val="FFFFFF"/>
+          <w:sz w:val="48"/>
+          <w:szCs w:val="48"/>
+        </w:rPr>
+        <w:t>Exercise 1 – Result 2</w:t>
+      </w:r>
+    </w:p>
+    <w:p>
+      <w:pPr>
+        <w:widowControl w:val="0"/>
+        <w:autoSpaceDE w:val="0"/>
+        <w:autoSpaceDN w:val="0"/>
+        <w:adjustRightInd w:val="0"/>
+        <w:spacing w:after="0" w:line="240" w:lineRule="auto"/>
+        <w:ind w:left="0"/>
+        <w:rPr>
+          <w:rFonts w:ascii="Adobe Clean" w:hAnsi="Adobe Clean" w:cs="Adobe Clean"/>
+          <w:color w:val="FFFFFF"/>
+          <w:sz w:val="48"/>
+          <w:szCs w:val="48"/>
+        </w:rPr>
+      </w:pPr>
+      <w:r>
+        <w:rPr>
+          <w:rFonts w:ascii="Adobe Clean" w:hAnsi="Adobe Clean" w:cs="Adobe Clean"/>
+          <w:color w:val="FFFFFF"/>
+          <w:sz w:val="48"/>
+          <w:szCs w:val="48"/>
+        </w:rPr>
+        <w:t>Exercise 1 – Solution - Optional</w:t>
+      </w:r>
+    </w:p>
+    <w:p>
+      <w:pPr>
+        <w:widowControl w:val="0"/>
+        <w:autoSpaceDE w:val="0"/>
+        <w:autoSpaceDN w:val="0"/>
+        <w:adjustRightInd w:val="0"/>
+        <w:spacing w:after="0" w:line="240" w:lineRule="auto"/>
+        <w:ind w:left="720" w:hanging="720"/>
+        <w:rPr>
+          <w:rFonts w:ascii="Adobe Clean" w:hAnsi="Adobe Clean" w:cs="Adobe Clean"/>
+          <w:sz w:val="40"/>
+          <w:szCs w:val="40"/>
+        </w:rPr>
+      </w:pPr>
+      <w:r>
+        <w:rPr>
+          <w:rFonts w:ascii="Adobe Clean" w:hAnsi="Adobe Clean" w:cs="Adobe Clean"/>
+          <w:sz w:val="40"/>
+          <w:szCs w:val="40"/>
+        </w:rPr>
+        <w:t xml:space="preserve">Switch to </w:t>
+      </w:r>
+      <w:proofErr w:type="spellStart"/>
+      <w:r>
+        <w:rPr>
+          <w:rFonts w:ascii="Adobe Clean" w:hAnsi="Adobe Clean" w:cs="Adobe Clean"/>
+          <w:sz w:val="40"/>
+          <w:szCs w:val="40"/>
+        </w:rPr>
+        <w:t>git</w:t>
+      </w:r>
+      <w:proofErr w:type="spellEnd"/>
+      <w:r>
+        <w:rPr>
+          <w:rFonts w:ascii="Adobe Clean" w:hAnsi="Adobe Clean" w:cs="Adobe Clean"/>
+          <w:sz w:val="40"/>
+          <w:szCs w:val="40"/>
+        </w:rPr>
+        <w:t xml:space="preserve"> branch exercise1-solutions</w:t>
+      </w:r>
+    </w:p>
+    <w:p>
+      <w:pPr>
+        <w:widowControl w:val="0"/>
+        <w:autoSpaceDE w:val="0"/>
+        <w:autoSpaceDN w:val="0"/>
+        <w:adjustRightInd w:val="0"/>
+        <w:spacing w:after="0" w:line="240" w:lineRule="auto"/>
+        <w:ind w:left="0"/>
+        <w:rPr>
+          <w:rFonts w:ascii="Adobe Clean" w:hAnsi="Adobe Clean" w:cs="Adobe Clean"/>
+          <w:sz w:val="40"/>
+          <w:szCs w:val="40"/>
+        </w:rPr>
+      </w:pPr>
+    </w:p>
+    <w:p>
+      <w:pPr>
+        <w:widowControl w:val="0"/>
+        <w:autoSpaceDE w:val="0"/>
+        <w:autoSpaceDN w:val="0"/>
+        <w:adjustRightInd w:val="0"/>
+        <w:spacing w:after="0" w:line="240" w:lineRule="auto"/>
+        <w:ind w:left="750"/>
+        <w:rPr>
+          <w:rFonts w:ascii="Adobe Clean" w:hAnsi="Adobe Clean" w:cs="Adobe Clean"/>
+          <w:sz w:val="40"/>
+          <w:szCs w:val="40"/>
+        </w:rPr>
+      </w:pPr>
+      <w:r>
+        <w:rPr>
+          <w:rFonts w:ascii="Adobe Clean" w:hAnsi="Adobe Clean" w:cs="Adobe Clean"/>
+          <w:sz w:val="24"/>
+          <w:szCs w:val="24"/>
+        </w:rPr>
+        <w:tab/>
+      </w:r>
+      <w:r>
+        <w:rPr>
+          <w:rFonts w:ascii="Adobe Clean" w:hAnsi="Adobe Clean" w:cs="Adobe Clean"/>
+          <w:sz w:val="24"/>
+          <w:szCs w:val="24"/>
+        </w:rPr>
+        <w:tab/>
+      </w:r>
+      <w:proofErr w:type="spellStart"/>
+      <w:proofErr w:type="gramStart"/>
+      <w:r>
+        <w:rPr>
+          <w:rFonts w:ascii="Adobe Clean" w:hAnsi="Adobe Clean" w:cs="Adobe Clean"/>
+          <w:sz w:val="40"/>
+          <w:szCs w:val="40"/>
+        </w:rPr>
+        <w:t>git</w:t>
+      </w:r>
+      <w:proofErr w:type="spellEnd"/>
+      <w:proofErr w:type="gramEnd"/>
+      <w:r>
+        <w:rPr>
+          <w:rFonts w:ascii="Adobe Clean" w:hAnsi="Adobe Clean" w:cs="Adobe Clean"/>
+          <w:sz w:val="40"/>
+          <w:szCs w:val="40"/>
+        </w:rPr>
+        <w:t xml:space="preserve"> checkout exercise1-solutions</w:t>
+      </w:r>
+    </w:p>
+    <w:p>
+      <w:pPr>
+        <w:widowControl w:val="0"/>
+        <w:autoSpaceDE w:val="0"/>
+        <w:autoSpaceDN w:val="0"/>
+        <w:adjustRightInd w:val="0"/>
+        <w:spacing w:after="0" w:line="240" w:lineRule="auto"/>
+        <w:ind w:left="750"/>
+        <w:rPr>
+          <w:rFonts w:ascii="Adobe Clean" w:hAnsi="Adobe Clean" w:cs="Adobe Clean"/>
+          <w:sz w:val="24"/>
+          <w:szCs w:val="24"/>
+        </w:rPr>
+      </w:pPr>
+    </w:p>
+    <w:p>
+      <w:pPr>
+        <w:widowControl w:val="0"/>
+        <w:autoSpaceDE w:val="0"/>
+        <w:autoSpaceDN w:val="0"/>
+        <w:adjustRightInd w:val="0"/>
+        <w:spacing w:after="0" w:line="240" w:lineRule="auto"/>
+        <w:ind w:left="720" w:hanging="720"/>
+        <w:rPr>
+          <w:rFonts w:ascii="Adobe Clean" w:hAnsi="Adobe Clean" w:cs="Adobe Clean"/>
+          <w:sz w:val="40"/>
+          <w:szCs w:val="40"/>
+        </w:rPr>
+      </w:pPr>
+      <w:r>
+        <w:rPr>
+          <w:rFonts w:ascii="Adobe Clean" w:hAnsi="Adobe Clean" w:cs="Adobe Clean"/>
+          <w:sz w:val="40"/>
+          <w:szCs w:val="40"/>
+        </w:rPr>
+        <w:t xml:space="preserve">Install packages </w:t>
+      </w:r>
+    </w:p>
+    <w:p>
+      <w:pPr>
+        <w:widowControl w:val="0"/>
+        <w:autoSpaceDE w:val="0"/>
+        <w:autoSpaceDN w:val="0"/>
+        <w:adjustRightInd w:val="0"/>
+        <w:spacing w:after="0" w:line="240" w:lineRule="auto"/>
+        <w:ind w:left="434"/>
+        <w:rPr>
+          <w:rFonts w:ascii="Adobe Clean" w:hAnsi="Adobe Clean" w:cs="Adobe Clean"/>
+          <w:sz w:val="40"/>
+          <w:szCs w:val="40"/>
+        </w:rPr>
+      </w:pPr>
+      <w:r>
+        <w:rPr>
+          <w:rFonts w:ascii="Adobe Clean" w:hAnsi="Adobe Clean" w:cs="Adobe Clean"/>
+          <w:sz w:val="40"/>
+          <w:szCs w:val="40"/>
+        </w:rPr>
+        <w:tab/>
+      </w:r>
+      <w:r>
+        <w:rPr>
+          <w:rFonts w:ascii="Adobe Clean" w:hAnsi="Adobe Clean" w:cs="Adobe Clean"/>
+          <w:sz w:val="40"/>
+          <w:szCs w:val="40"/>
+        </w:rPr>
+        <w:tab/>
+      </w:r>
+      <w:proofErr w:type="spellStart"/>
+      <w:proofErr w:type="gramStart"/>
+      <w:r>
+        <w:rPr>
+          <w:rFonts w:ascii="Adobe Clean" w:hAnsi="Adobe Clean" w:cs="Adobe Clean"/>
+          <w:sz w:val="40"/>
+          <w:szCs w:val="40"/>
+        </w:rPr>
+        <w:t>mvn</w:t>
+      </w:r>
+      <w:proofErr w:type="spellEnd"/>
+      <w:proofErr w:type="gramEnd"/>
+      <w:r>
+        <w:rPr>
+          <w:rFonts w:ascii="Adobe Clean" w:hAnsi="Adobe Clean" w:cs="Adobe Clean"/>
+          <w:sz w:val="40"/>
+          <w:szCs w:val="40"/>
+        </w:rPr>
+        <w:t xml:space="preserve"> clean install –</w:t>
+      </w:r>
+      <w:proofErr w:type="spellStart"/>
+      <w:r>
+        <w:rPr>
+          <w:rFonts w:ascii="Adobe Clean" w:hAnsi="Adobe Clean" w:cs="Adobe Clean"/>
+          <w:sz w:val="40"/>
+          <w:szCs w:val="40"/>
+        </w:rPr>
+        <w:t>PautoInstallPackage</w:t>
+      </w:r>
+      <w:proofErr w:type="spellEnd"/>
+    </w:p>
     <w:p/>
     <w:p>
       <w:pPr>
@@ -2955,22 +4530,332 @@
       </w:pPr>
       <w:bookmarkStart w:id="5" w:name="_Toc317020592"/>
       <w:r>
+        <w:lastRenderedPageBreak/>
         <w:t>Task</w:t>
       </w:r>
       <w:bookmarkEnd w:id="5"/>
     </w:p>
     <w:p/>
+    <w:p>
+      <w:pPr>
+        <w:widowControl w:val="0"/>
+        <w:autoSpaceDE w:val="0"/>
+        <w:autoSpaceDN w:val="0"/>
+        <w:adjustRightInd w:val="0"/>
+        <w:spacing w:after="0" w:line="240" w:lineRule="auto"/>
+        <w:ind w:left="0"/>
+        <w:rPr>
+          <w:rFonts w:ascii="Helvetica" w:hAnsi="Helvetica" w:cs="Helvetica"/>
+          <w:sz w:val="48"/>
+          <w:szCs w:val="48"/>
+          <w:u w:val="single"/>
+        </w:rPr>
+      </w:pPr>
+      <w:r>
+        <w:rPr>
+          <w:rFonts w:ascii="Helvetica" w:hAnsi="Helvetica" w:cs="Helvetica"/>
+          <w:sz w:val="48"/>
+          <w:szCs w:val="48"/>
+          <w:u w:val="single"/>
+        </w:rPr>
+        <w:t>Exercise 1 – Summary and Key Takeaways</w:t>
+      </w:r>
+    </w:p>
+    <w:p>
+      <w:pPr>
+        <w:widowControl w:val="0"/>
+        <w:autoSpaceDE w:val="0"/>
+        <w:autoSpaceDN w:val="0"/>
+        <w:adjustRightInd w:val="0"/>
+        <w:spacing w:after="0" w:line="240" w:lineRule="auto"/>
+        <w:ind w:left="0"/>
+        <w:rPr>
+          <w:rFonts w:ascii="Adobe Clean" w:hAnsi="Adobe Clean" w:cs="Adobe Clean"/>
+          <w:color w:val="262626"/>
+          <w:sz w:val="48"/>
+          <w:szCs w:val="48"/>
+        </w:rPr>
+      </w:pPr>
+      <w:r>
+        <w:rPr>
+          <w:rFonts w:ascii="Adobe Clean" w:hAnsi="Adobe Clean" w:cs="Adobe Clean"/>
+          <w:color w:val="262626"/>
+          <w:sz w:val="48"/>
+          <w:szCs w:val="48"/>
+        </w:rPr>
+        <w:t>Agenda</w:t>
+      </w:r>
+    </w:p>
+    <w:p>
+      <w:pPr>
+        <w:widowControl w:val="0"/>
+        <w:autoSpaceDE w:val="0"/>
+        <w:autoSpaceDN w:val="0"/>
+        <w:adjustRightInd w:val="0"/>
+        <w:spacing w:after="0" w:line="240" w:lineRule="auto"/>
+        <w:ind w:left="434" w:hanging="434"/>
+        <w:rPr>
+          <w:rFonts w:ascii="Arial" w:hAnsi="Arial" w:cs="Arial"/>
+          <w:sz w:val="40"/>
+          <w:szCs w:val="40"/>
+        </w:rPr>
+      </w:pPr>
+    </w:p>
+    <w:p>
+      <w:pPr>
+        <w:widowControl w:val="0"/>
+        <w:autoSpaceDE w:val="0"/>
+        <w:autoSpaceDN w:val="0"/>
+        <w:adjustRightInd w:val="0"/>
+        <w:spacing w:after="0" w:line="240" w:lineRule="auto"/>
+        <w:ind w:left="0"/>
+        <w:rPr>
+          <w:rFonts w:ascii="Adobe Clean" w:hAnsi="Adobe Clean" w:cs="Adobe Clean"/>
+          <w:color w:val="FFFFFF"/>
+          <w:sz w:val="48"/>
+          <w:szCs w:val="48"/>
+        </w:rPr>
+      </w:pPr>
+      <w:r>
+        <w:rPr>
+          <w:rFonts w:ascii="Adobe Clean" w:hAnsi="Adobe Clean" w:cs="Adobe Clean"/>
+          <w:color w:val="FFFFFF"/>
+          <w:sz w:val="48"/>
+          <w:szCs w:val="48"/>
+        </w:rPr>
+        <w:t>Exercise 2 – Commer</w:t>
+      </w:r>
+      <w:bookmarkStart w:id="6" w:name="_GoBack"/>
+      <w:bookmarkEnd w:id="6"/>
+      <w:r>
+        <w:rPr>
+          <w:rFonts w:ascii="Adobe Clean" w:hAnsi="Adobe Clean" w:cs="Adobe Clean"/>
+          <w:color w:val="FFFFFF"/>
+          <w:sz w:val="48"/>
+          <w:szCs w:val="48"/>
+        </w:rPr>
+        <w:t>ce Page Rollout Mechanism Management</w:t>
+      </w:r>
+    </w:p>
+    <w:p>
+      <w:pPr>
+        <w:widowControl w:val="0"/>
+        <w:autoSpaceDE w:val="0"/>
+        <w:autoSpaceDN w:val="0"/>
+        <w:adjustRightInd w:val="0"/>
+        <w:spacing w:after="0" w:line="240" w:lineRule="auto"/>
+        <w:ind w:left="434" w:hanging="434"/>
+        <w:rPr>
+          <w:rFonts w:ascii="Adobe Clean" w:hAnsi="Adobe Clean" w:cs="Adobe Clean"/>
+          <w:sz w:val="40"/>
+          <w:szCs w:val="40"/>
+        </w:rPr>
+      </w:pPr>
+      <w:proofErr w:type="gramStart"/>
+      <w:r>
+        <w:rPr>
+          <w:rFonts w:ascii="Adobe Clean" w:hAnsi="Adobe Clean" w:cs="Adobe Clean"/>
+          <w:color w:val="FF6600"/>
+          <w:sz w:val="40"/>
+          <w:szCs w:val="40"/>
+        </w:rPr>
+        <w:t xml:space="preserve">Tasks </w:t>
+      </w:r>
+      <w:r>
+        <w:rPr>
+          <w:rFonts w:ascii="Adobe Clean" w:hAnsi="Adobe Clean" w:cs="Adobe Clean"/>
+          <w:sz w:val="40"/>
+          <w:szCs w:val="40"/>
+        </w:rPr>
+        <w:t>:</w:t>
+      </w:r>
+      <w:proofErr w:type="gramEnd"/>
+      <w:r>
+        <w:rPr>
+          <w:rFonts w:ascii="Adobe Clean" w:hAnsi="Adobe Clean" w:cs="Adobe Clean"/>
+          <w:sz w:val="40"/>
+          <w:szCs w:val="40"/>
+        </w:rPr>
+        <w:t xml:space="preserve"> </w:t>
+      </w:r>
+    </w:p>
+    <w:p>
+      <w:pPr>
+        <w:widowControl w:val="0"/>
+        <w:autoSpaceDE w:val="0"/>
+        <w:autoSpaceDN w:val="0"/>
+        <w:adjustRightInd w:val="0"/>
+        <w:spacing w:after="0" w:line="240" w:lineRule="auto"/>
+        <w:ind w:left="0"/>
+        <w:rPr>
+          <w:rFonts w:ascii="Adobe Clean" w:hAnsi="Adobe Clean" w:cs="Adobe Clean"/>
+          <w:sz w:val="40"/>
+          <w:szCs w:val="40"/>
+        </w:rPr>
+      </w:pPr>
+      <w:r>
+        <w:rPr>
+          <w:rFonts w:ascii="Adobe Clean" w:hAnsi="Adobe Clean" w:cs="Adobe Clean"/>
+          <w:sz w:val="40"/>
+          <w:szCs w:val="40"/>
+        </w:rPr>
+        <w:t xml:space="preserve">     </w:t>
+      </w:r>
+    </w:p>
+    <w:p>
+      <w:pPr>
+        <w:widowControl w:val="0"/>
+        <w:autoSpaceDE w:val="0"/>
+        <w:autoSpaceDN w:val="0"/>
+        <w:adjustRightInd w:val="0"/>
+        <w:spacing w:after="0" w:line="240" w:lineRule="auto"/>
+        <w:ind w:left="0"/>
+        <w:rPr>
+          <w:rFonts w:ascii="Adobe Clean" w:hAnsi="Adobe Clean" w:cs="Adobe Clean"/>
+          <w:sz w:val="40"/>
+          <w:szCs w:val="40"/>
+        </w:rPr>
+      </w:pPr>
+      <w:r>
+        <w:rPr>
+          <w:rFonts w:ascii="Adobe Clean" w:hAnsi="Adobe Clean" w:cs="Adobe Clean"/>
+          <w:sz w:val="40"/>
+          <w:szCs w:val="40"/>
+        </w:rPr>
+        <w:tab/>
+        <w:t>Task 1: Create Website using catalog</w:t>
+      </w:r>
+    </w:p>
+    <w:p>
+      <w:pPr>
+        <w:widowControl w:val="0"/>
+        <w:autoSpaceDE w:val="0"/>
+        <w:autoSpaceDN w:val="0"/>
+        <w:adjustRightInd w:val="0"/>
+        <w:spacing w:after="0" w:line="240" w:lineRule="auto"/>
+        <w:ind w:left="0"/>
+        <w:rPr>
+          <w:rFonts w:ascii="Adobe Clean" w:hAnsi="Adobe Clean" w:cs="Adobe Clean"/>
+          <w:sz w:val="40"/>
+          <w:szCs w:val="40"/>
+        </w:rPr>
+      </w:pPr>
+    </w:p>
+    <w:p>
+      <w:pPr>
+        <w:widowControl w:val="0"/>
+        <w:autoSpaceDE w:val="0"/>
+        <w:autoSpaceDN w:val="0"/>
+        <w:adjustRightInd w:val="0"/>
+        <w:spacing w:after="0" w:line="240" w:lineRule="auto"/>
+        <w:ind w:left="0"/>
+        <w:rPr>
+          <w:rFonts w:ascii="Adobe Clean" w:hAnsi="Adobe Clean" w:cs="Adobe Clean"/>
+          <w:sz w:val="40"/>
+          <w:szCs w:val="40"/>
+        </w:rPr>
+      </w:pPr>
+      <w:r>
+        <w:rPr>
+          <w:rFonts w:ascii="Adobe Clean" w:hAnsi="Adobe Clean" w:cs="Adobe Clean"/>
+          <w:sz w:val="40"/>
+          <w:szCs w:val="40"/>
+        </w:rPr>
+        <w:tab/>
+        <w:t>Task 2: Add Price and see the change Reflected</w:t>
+      </w:r>
+    </w:p>
+    <w:p>
+      <w:pPr>
+        <w:widowControl w:val="0"/>
+        <w:autoSpaceDE w:val="0"/>
+        <w:autoSpaceDN w:val="0"/>
+        <w:adjustRightInd w:val="0"/>
+        <w:spacing w:after="0" w:line="240" w:lineRule="auto"/>
+        <w:ind w:left="0"/>
+        <w:rPr>
+          <w:rFonts w:ascii="Adobe Clean" w:hAnsi="Adobe Clean" w:cs="Adobe Clean"/>
+          <w:sz w:val="40"/>
+          <w:szCs w:val="40"/>
+        </w:rPr>
+      </w:pPr>
+      <w:r>
+        <w:rPr>
+          <w:rFonts w:ascii="Adobe Clean" w:hAnsi="Adobe Clean" w:cs="Adobe Clean"/>
+          <w:sz w:val="40"/>
+          <w:szCs w:val="40"/>
+        </w:rPr>
+        <w:tab/>
+      </w:r>
+    </w:p>
+    <w:p>
+      <w:pPr>
+        <w:widowControl w:val="0"/>
+        <w:autoSpaceDE w:val="0"/>
+        <w:autoSpaceDN w:val="0"/>
+        <w:adjustRightInd w:val="0"/>
+        <w:spacing w:after="0" w:line="240" w:lineRule="auto"/>
+        <w:ind w:left="0"/>
+        <w:rPr>
+          <w:rFonts w:ascii="Adobe Clean" w:hAnsi="Adobe Clean" w:cs="Adobe Clean"/>
+          <w:sz w:val="40"/>
+          <w:szCs w:val="40"/>
+        </w:rPr>
+      </w:pPr>
+      <w:r>
+        <w:rPr>
+          <w:rFonts w:ascii="Adobe Clean" w:hAnsi="Adobe Clean" w:cs="Adobe Clean"/>
+          <w:sz w:val="40"/>
+          <w:szCs w:val="40"/>
+        </w:rPr>
+        <w:tab/>
+        <w:t>Task 3 (Optional – Bonus Points</w:t>
+      </w:r>
+      <w:proofErr w:type="gramStart"/>
+      <w:r>
+        <w:rPr>
+          <w:rFonts w:ascii="Adobe Clean" w:hAnsi="Adobe Clean" w:cs="Adobe Clean"/>
+          <w:sz w:val="40"/>
+          <w:szCs w:val="40"/>
+        </w:rPr>
+        <w:t>) :</w:t>
+      </w:r>
+      <w:proofErr w:type="gramEnd"/>
+      <w:r>
+        <w:rPr>
+          <w:rFonts w:ascii="Adobe Clean" w:hAnsi="Adobe Clean" w:cs="Adobe Clean"/>
+          <w:sz w:val="40"/>
+          <w:szCs w:val="40"/>
+        </w:rPr>
+        <w:t xml:space="preserve"> Modify Section Template and Rollout</w:t>
+      </w:r>
+    </w:p>
+    <w:p>
+      <w:pPr>
+        <w:widowControl w:val="0"/>
+        <w:autoSpaceDE w:val="0"/>
+        <w:autoSpaceDN w:val="0"/>
+        <w:adjustRightInd w:val="0"/>
+        <w:spacing w:after="0" w:line="240" w:lineRule="auto"/>
+        <w:ind w:left="0"/>
+        <w:rPr>
+          <w:rFonts w:ascii="Adobe Clean" w:hAnsi="Adobe Clean" w:cs="Adobe Clean"/>
+          <w:sz w:val="40"/>
+          <w:szCs w:val="40"/>
+        </w:rPr>
+      </w:pPr>
+    </w:p>
     <w:p/>
     <w:p/>
     <w:p>
       <w:pPr>
         <w:pStyle w:val="Heading2"/>
       </w:pPr>
-      <w:bookmarkStart w:id="6" w:name="_Toc317020593"/>
+      <w:bookmarkStart w:id="7" w:name="_Toc317020593"/>
       <w:r>
         <w:t>Summary</w:t>
       </w:r>
-      <w:bookmarkEnd w:id="6"/>
+      <w:bookmarkEnd w:id="7"/>
     </w:p>
     <w:p/>
     <w:p>
@@ -3963,7 +5848,7 @@
       <w:pPr>
         <w:pStyle w:val="Heading1"/>
       </w:pPr>
-      <w:bookmarkStart w:id="7" w:name="_Toc317020594"/>
+      <w:bookmarkStart w:id="8" w:name="_Toc317020594"/>
       <w:r>
         <w:lastRenderedPageBreak/>
         <w:t>Lesson 2</w:t>
@@ -3974,17 +5859,17 @@
       <w:r>
         <w:t>AEM Commerce Page Rollout Mechanism Management</w:t>
       </w:r>
-      <w:bookmarkEnd w:id="7"/>
+      <w:bookmarkEnd w:id="8"/>
     </w:p>
     <w:p>
       <w:pPr>
         <w:pStyle w:val="Heading2"/>
       </w:pPr>
-      <w:bookmarkStart w:id="8" w:name="_Toc317020595"/>
+      <w:bookmarkStart w:id="9" w:name="_Toc317020595"/>
       <w:r>
         <w:t>Overview</w:t>
       </w:r>
-      <w:bookmarkEnd w:id="8"/>
+      <w:bookmarkEnd w:id="9"/>
     </w:p>
     <w:p/>
     <w:tbl>
@@ -4092,11 +5977,11 @@
       <w:pPr>
         <w:pStyle w:val="Heading2"/>
       </w:pPr>
-      <w:bookmarkStart w:id="9" w:name="_Toc317020596"/>
+      <w:bookmarkStart w:id="10" w:name="_Toc317020596"/>
       <w:r>
         <w:t>Setup</w:t>
       </w:r>
-      <w:bookmarkEnd w:id="9"/>
+      <w:bookmarkEnd w:id="10"/>
     </w:p>
     <w:p/>
     <w:p/>
@@ -4105,11 +5990,11 @@
       <w:pPr>
         <w:pStyle w:val="Heading2"/>
       </w:pPr>
-      <w:bookmarkStart w:id="10" w:name="_Toc317020597"/>
+      <w:bookmarkStart w:id="11" w:name="_Toc317020597"/>
       <w:r>
         <w:t>Observations</w:t>
       </w:r>
-      <w:bookmarkEnd w:id="10"/>
+      <w:bookmarkEnd w:id="11"/>
     </w:p>
     <w:p/>
     <w:p/>
@@ -4118,11 +6003,11 @@
       <w:pPr>
         <w:pStyle w:val="Heading2"/>
       </w:pPr>
-      <w:bookmarkStart w:id="11" w:name="_Toc317020598"/>
+      <w:bookmarkStart w:id="12" w:name="_Toc317020598"/>
       <w:r>
         <w:t>Task</w:t>
       </w:r>
-      <w:bookmarkEnd w:id="11"/>
+      <w:bookmarkEnd w:id="12"/>
     </w:p>
     <w:p/>
     <w:p/>
@@ -4131,11 +6016,11 @@
       <w:pPr>
         <w:pStyle w:val="Heading2"/>
       </w:pPr>
-      <w:bookmarkStart w:id="12" w:name="_Toc317020599"/>
+      <w:bookmarkStart w:id="13" w:name="_Toc317020599"/>
       <w:r>
         <w:t>Summary</w:t>
       </w:r>
-      <w:bookmarkEnd w:id="12"/>
+      <w:bookmarkEnd w:id="13"/>
     </w:p>
     <w:p/>
     <w:p>
@@ -4489,7 +6374,7 @@
       <w:pPr>
         <w:pStyle w:val="Heading1"/>
       </w:pPr>
-      <w:bookmarkStart w:id="13" w:name="_Toc317020600"/>
+      <w:bookmarkStart w:id="14" w:name="_Toc317020600"/>
       <w:r>
         <w:lastRenderedPageBreak/>
         <w:t xml:space="preserve">Lesson </w:t>
@@ -4506,7 +6391,7 @@
       <w:r>
         <w:t>AEM Mobile On Demand</w:t>
       </w:r>
-      <w:bookmarkEnd w:id="13"/>
+      <w:bookmarkEnd w:id="14"/>
     </w:p>
     <w:p>
       <w:pPr>
@@ -4528,11 +6413,11 @@
       <w:pPr>
         <w:pStyle w:val="Heading2"/>
       </w:pPr>
-      <w:bookmarkStart w:id="14" w:name="_Toc317020601"/>
+      <w:bookmarkStart w:id="15" w:name="_Toc317020601"/>
       <w:r>
         <w:t>Overview</w:t>
       </w:r>
-      <w:bookmarkEnd w:id="14"/>
+      <w:bookmarkEnd w:id="15"/>
     </w:p>
     <w:p/>
     <w:tbl>
@@ -4627,11 +6512,11 @@
       <w:pPr>
         <w:pStyle w:val="Heading2"/>
       </w:pPr>
-      <w:bookmarkStart w:id="15" w:name="_Toc317020602"/>
+      <w:bookmarkStart w:id="16" w:name="_Toc317020602"/>
       <w:r>
         <w:t>Setup</w:t>
       </w:r>
-      <w:bookmarkEnd w:id="15"/>
+      <w:bookmarkEnd w:id="16"/>
     </w:p>
     <w:p>
       <w:pPr>
@@ -4641,14 +6526,14 @@
           <w:szCs w:val="18"/>
         </w:rPr>
       </w:pPr>
-      <w:bookmarkStart w:id="16" w:name="_Toc317020603"/>
+      <w:bookmarkStart w:id="17" w:name="_Toc317020603"/>
       <w:r>
         <w:rPr>
           <w:w w:val="105"/>
         </w:rPr>
         <w:t>SETUP AEM Mobile on Demand Publishing Solution Client:</w:t>
       </w:r>
-      <w:bookmarkEnd w:id="16"/>
+      <w:bookmarkEnd w:id="17"/>
     </w:p>
     <w:p>
       <w:pPr>
@@ -5442,7 +7327,7 @@
           <w:szCs w:val="18"/>
         </w:rPr>
       </w:pPr>
-      <w:bookmarkStart w:id="17" w:name="_Toc317020604"/>
+      <w:bookmarkStart w:id="18" w:name="_Toc317020604"/>
       <w:r>
         <w:rPr>
           <w:w w:val="105"/>
@@ -5463,7 +7348,7 @@
         </w:rPr>
         <w:t>Services.</w:t>
       </w:r>
-      <w:bookmarkEnd w:id="17"/>
+      <w:bookmarkEnd w:id="18"/>
     </w:p>
     <w:p>
       <w:pPr>
@@ -6363,11 +8248,11 @@
       <w:pPr>
         <w:pStyle w:val="Heading2"/>
       </w:pPr>
-      <w:bookmarkStart w:id="18" w:name="_Toc317020605"/>
+      <w:bookmarkStart w:id="19" w:name="_Toc317020605"/>
       <w:r>
         <w:t>Observations</w:t>
       </w:r>
-      <w:bookmarkEnd w:id="18"/>
+      <w:bookmarkEnd w:id="19"/>
     </w:p>
     <w:p/>
     <w:p/>
@@ -6376,11 +8261,11 @@
       <w:pPr>
         <w:pStyle w:val="Heading2"/>
       </w:pPr>
-      <w:bookmarkStart w:id="19" w:name="_Toc317020606"/>
+      <w:bookmarkStart w:id="20" w:name="_Toc317020606"/>
       <w:r>
         <w:t>Task</w:t>
       </w:r>
-      <w:bookmarkEnd w:id="19"/>
+      <w:bookmarkEnd w:id="20"/>
     </w:p>
     <w:p/>
     <w:p/>
@@ -6389,12 +8274,12 @@
       <w:pPr>
         <w:pStyle w:val="Heading2"/>
       </w:pPr>
-      <w:bookmarkStart w:id="20" w:name="_Toc317020607"/>
+      <w:bookmarkStart w:id="21" w:name="_Toc317020607"/>
       <w:r>
         <w:lastRenderedPageBreak/>
         <w:t>Summary</w:t>
       </w:r>
-      <w:bookmarkEnd w:id="20"/>
+      <w:bookmarkEnd w:id="21"/>
     </w:p>
     <w:p/>
     <w:p>
@@ -6526,7 +8411,7 @@
       <w:pPr>
         <w:pStyle w:val="Heading1"/>
       </w:pPr>
-      <w:bookmarkStart w:id="21" w:name="_Toc317020608"/>
+      <w:bookmarkStart w:id="22" w:name="_Toc317020608"/>
       <w:r>
         <w:lastRenderedPageBreak/>
         <w:t xml:space="preserve">Lesson 4 </w:t>
@@ -6537,17 +8422,17 @@
       <w:r>
         <w:t>Leverage AEM CIF for AEM Screens</w:t>
       </w:r>
-      <w:bookmarkEnd w:id="21"/>
+      <w:bookmarkEnd w:id="22"/>
     </w:p>
     <w:p>
       <w:pPr>
         <w:pStyle w:val="Heading2"/>
       </w:pPr>
-      <w:bookmarkStart w:id="22" w:name="_Toc317020609"/>
+      <w:bookmarkStart w:id="23" w:name="_Toc317020609"/>
       <w:r>
         <w:t>Overview</w:t>
       </w:r>
-      <w:bookmarkEnd w:id="22"/>
+      <w:bookmarkEnd w:id="23"/>
     </w:p>
     <w:p/>
     <w:tbl>
@@ -6652,11 +8537,11 @@
       <w:pPr>
         <w:pStyle w:val="Heading2"/>
       </w:pPr>
-      <w:bookmarkStart w:id="23" w:name="_Toc317020610"/>
+      <w:bookmarkStart w:id="24" w:name="_Toc317020610"/>
       <w:r>
         <w:t>Setup</w:t>
       </w:r>
-      <w:bookmarkEnd w:id="23"/>
+      <w:bookmarkEnd w:id="24"/>
     </w:p>
     <w:p/>
     <w:p/>
@@ -6665,11 +8550,11 @@
       <w:pPr>
         <w:pStyle w:val="Heading2"/>
       </w:pPr>
-      <w:bookmarkStart w:id="24" w:name="_Toc317020611"/>
+      <w:bookmarkStart w:id="25" w:name="_Toc317020611"/>
       <w:r>
         <w:t>Observations</w:t>
       </w:r>
-      <w:bookmarkEnd w:id="24"/>
+      <w:bookmarkEnd w:id="25"/>
     </w:p>
     <w:p/>
     <w:p/>
@@ -6678,11 +8563,11 @@
       <w:pPr>
         <w:pStyle w:val="Heading2"/>
       </w:pPr>
-      <w:bookmarkStart w:id="25" w:name="_Toc317020612"/>
+      <w:bookmarkStart w:id="26" w:name="_Toc317020612"/>
       <w:r>
         <w:t>Task</w:t>
       </w:r>
-      <w:bookmarkEnd w:id="25"/>
+      <w:bookmarkEnd w:id="26"/>
     </w:p>
     <w:p/>
     <w:p/>
@@ -6691,11 +8576,11 @@
       <w:pPr>
         <w:pStyle w:val="Heading2"/>
       </w:pPr>
-      <w:bookmarkStart w:id="26" w:name="_Toc317020613"/>
+      <w:bookmarkStart w:id="27" w:name="_Toc317020613"/>
       <w:r>
         <w:t>Summary</w:t>
       </w:r>
-      <w:bookmarkEnd w:id="26"/>
+      <w:bookmarkEnd w:id="27"/>
     </w:p>
     <w:p/>
     <w:p>
@@ -6725,12 +8610,12 @@
       <w:pPr>
         <w:pStyle w:val="Heading1"/>
       </w:pPr>
-      <w:bookmarkStart w:id="27" w:name="_Toc317020614"/>
+      <w:bookmarkStart w:id="28" w:name="_Toc317020614"/>
       <w:r>
         <w:lastRenderedPageBreak/>
         <w:t>References</w:t>
       </w:r>
-      <w:bookmarkEnd w:id="27"/>
+      <w:bookmarkEnd w:id="28"/>
     </w:p>
     <w:p>
       <w:pPr>
@@ -6750,7 +8635,7 @@
           <w:color w:val="FF0000"/>
         </w:rPr>
       </w:pPr>
-      <w:bookmarkStart w:id="28" w:name="_Toc317020615"/>
+      <w:bookmarkStart w:id="29" w:name="_Toc317020615"/>
       <w:r>
         <w:rPr>
           <w:sz w:val="28"/>
@@ -6764,7 +8649,7 @@
           </w:rPr>
           <w:t>https://github.com/Adobe-Marketing-Cloud/aem-project-archetype</w:t>
         </w:r>
-        <w:bookmarkEnd w:id="28"/>
+        <w:bookmarkEnd w:id="29"/>
       </w:hyperlink>
     </w:p>
     <w:p>
@@ -6803,8 +8688,6 @@
       <w:pPr>
         <w:ind w:left="0"/>
       </w:pPr>
-      <w:bookmarkStart w:id="29" w:name="_GoBack"/>
-      <w:bookmarkEnd w:id="29"/>
     </w:p>
     <w:sectPr>
       <w:headerReference w:type="default" r:id="rId16"/>
@@ -6885,7 +8768,7 @@
         <w:noProof/>
         <w:color w:val="808080"/>
       </w:rPr>
-      <w:t>20</w:t>
+      <w:t>10</w:t>
     </w:r>
     <w:r>
       <w:rPr>
@@ -6986,7 +8869,7 @@
         <w:noProof/>
         <w:color w:val="808080"/>
       </w:rPr>
-      <w:t>21</w:t>
+      <w:t>9</w:t>
     </w:r>
     <w:r>
       <w:rPr>
@@ -7258,6 +9141,92 @@
     </w:lvl>
   </w:abstractNum>
   <w:abstractNum w:abstractNumId="3">
+    <w:nsid w:val="09CC0BB1"/>
+    <w:multiLevelType w:val="hybridMultilevel"/>
+    <w:tmpl w:val="7286F8CC"/>
+    <w:lvl w:ilvl="0" w:tplc="0409000F">
+      <w:start w:val="1"/>
+      <w:numFmt w:val="decimal"/>
+      <w:lvlText w:val="%1."/>
+      <w:lvlJc w:val="left"/>
+      <w:pPr>
+        <w:ind w:left="720" w:hanging="360"/>
+      </w:pPr>
+    </w:lvl>
+    <w:lvl w:ilvl="1" w:tplc="04090019" w:tentative="1">
+      <w:start w:val="1"/>
+      <w:numFmt w:val="lowerLetter"/>
+      <w:lvlText w:val="%2."/>
+      <w:lvlJc w:val="left"/>
+      <w:pPr>
+        <w:ind w:left="1440" w:hanging="360"/>
+      </w:pPr>
+    </w:lvl>
+    <w:lvl w:ilvl="2" w:tplc="0409001B">
+      <w:start w:val="1"/>
+      <w:numFmt w:val="lowerRoman"/>
+      <w:lvlText w:val="%3."/>
+      <w:lvlJc w:val="right"/>
+      <w:pPr>
+        <w:ind w:left="2160" w:hanging="180"/>
+      </w:pPr>
+    </w:lvl>
+    <w:lvl w:ilvl="3" w:tplc="0409000F">
+      <w:start w:val="1"/>
+      <w:numFmt w:val="decimal"/>
+      <w:lvlText w:val="%4."/>
+      <w:lvlJc w:val="left"/>
+      <w:pPr>
+        <w:ind w:left="2880" w:hanging="360"/>
+      </w:pPr>
+    </w:lvl>
+    <w:lvl w:ilvl="4" w:tplc="04090019" w:tentative="1">
+      <w:start w:val="1"/>
+      <w:numFmt w:val="lowerLetter"/>
+      <w:lvlText w:val="%5."/>
+      <w:lvlJc w:val="left"/>
+      <w:pPr>
+        <w:ind w:left="3600" w:hanging="360"/>
+      </w:pPr>
+    </w:lvl>
+    <w:lvl w:ilvl="5" w:tplc="0409001B" w:tentative="1">
+      <w:start w:val="1"/>
+      <w:numFmt w:val="lowerRoman"/>
+      <w:lvlText w:val="%6."/>
+      <w:lvlJc w:val="right"/>
+      <w:pPr>
+        <w:ind w:left="4320" w:hanging="180"/>
+      </w:pPr>
+    </w:lvl>
+    <w:lvl w:ilvl="6" w:tplc="0409000F" w:tentative="1">
+      <w:start w:val="1"/>
+      <w:numFmt w:val="decimal"/>
+      <w:lvlText w:val="%7."/>
+      <w:lvlJc w:val="left"/>
+      <w:pPr>
+        <w:ind w:left="5040" w:hanging="360"/>
+      </w:pPr>
+    </w:lvl>
+    <w:lvl w:ilvl="7" w:tplc="04090019" w:tentative="1">
+      <w:start w:val="1"/>
+      <w:numFmt w:val="lowerLetter"/>
+      <w:lvlText w:val="%8."/>
+      <w:lvlJc w:val="left"/>
+      <w:pPr>
+        <w:ind w:left="5760" w:hanging="360"/>
+      </w:pPr>
+    </w:lvl>
+    <w:lvl w:ilvl="8" w:tplc="0409001B" w:tentative="1">
+      <w:start w:val="1"/>
+      <w:numFmt w:val="lowerRoman"/>
+      <w:lvlText w:val="%9."/>
+      <w:lvlJc w:val="right"/>
+      <w:pPr>
+        <w:ind w:left="6480" w:hanging="180"/>
+      </w:pPr>
+    </w:lvl>
+  </w:abstractNum>
+  <w:abstractNum w:abstractNumId="4">
     <w:nsid w:val="09D97FB2"/>
     <w:multiLevelType w:val="hybridMultilevel"/>
     <w:tmpl w:val="595A6AA0"/>
@@ -7370,7 +9339,7 @@
       </w:rPr>
     </w:lvl>
   </w:abstractNum>
-  <w:abstractNum w:abstractNumId="4">
+  <w:abstractNum w:abstractNumId="5">
     <w:nsid w:val="0B545342"/>
     <w:multiLevelType w:val="hybridMultilevel"/>
     <w:tmpl w:val="2464671E"/>
@@ -7483,7 +9452,7 @@
       </w:rPr>
     </w:lvl>
   </w:abstractNum>
-  <w:abstractNum w:abstractNumId="5">
+  <w:abstractNum w:abstractNumId="6">
     <w:nsid w:val="0DBA4A03"/>
     <w:multiLevelType w:val="hybridMultilevel"/>
     <w:tmpl w:val="36A83234"/>
@@ -7596,7 +9565,7 @@
       </w:rPr>
     </w:lvl>
   </w:abstractNum>
-  <w:abstractNum w:abstractNumId="6">
+  <w:abstractNum w:abstractNumId="7">
     <w:nsid w:val="143442E2"/>
     <w:multiLevelType w:val="multilevel"/>
     <w:tmpl w:val="04090025"/>
@@ -7682,7 +9651,7 @@
       </w:pPr>
     </w:lvl>
   </w:abstractNum>
-  <w:abstractNum w:abstractNumId="7">
+  <w:abstractNum w:abstractNumId="8">
     <w:nsid w:val="1AF679E3"/>
     <w:multiLevelType w:val="hybridMultilevel"/>
     <w:tmpl w:val="03BECB98"/>
@@ -7795,7 +9764,7 @@
       </w:rPr>
     </w:lvl>
   </w:abstractNum>
-  <w:abstractNum w:abstractNumId="8">
+  <w:abstractNum w:abstractNumId="9">
     <w:nsid w:val="24016493"/>
     <w:multiLevelType w:val="hybridMultilevel"/>
     <w:tmpl w:val="6AF000AE"/>
@@ -7916,7 +9885,7 @@
       </w:rPr>
     </w:lvl>
   </w:abstractNum>
-  <w:abstractNum w:abstractNumId="9">
+  <w:abstractNum w:abstractNumId="10">
     <w:nsid w:val="26913554"/>
     <w:multiLevelType w:val="hybridMultilevel"/>
     <w:tmpl w:val="272ACC62"/>
@@ -8029,7 +9998,7 @@
       </w:rPr>
     </w:lvl>
   </w:abstractNum>
-  <w:abstractNum w:abstractNumId="10">
+  <w:abstractNum w:abstractNumId="11">
     <w:nsid w:val="27D67B14"/>
     <w:multiLevelType w:val="hybridMultilevel"/>
     <w:tmpl w:val="E050E902"/>
@@ -8142,7 +10111,7 @@
       </w:rPr>
     </w:lvl>
   </w:abstractNum>
-  <w:abstractNum w:abstractNumId="11">
+  <w:abstractNum w:abstractNumId="12">
     <w:nsid w:val="2C69664C"/>
     <w:multiLevelType w:val="hybridMultilevel"/>
     <w:tmpl w:val="801E995C"/>
@@ -8255,7 +10224,7 @@
       </w:rPr>
     </w:lvl>
   </w:abstractNum>
-  <w:abstractNum w:abstractNumId="12">
+  <w:abstractNum w:abstractNumId="13">
     <w:nsid w:val="302F3C53"/>
     <w:multiLevelType w:val="hybridMultilevel"/>
     <w:tmpl w:val="83AE133C"/>
@@ -8368,7 +10337,7 @@
       </w:rPr>
     </w:lvl>
   </w:abstractNum>
-  <w:abstractNum w:abstractNumId="13">
+  <w:abstractNum w:abstractNumId="14">
     <w:nsid w:val="60277FD7"/>
     <w:multiLevelType w:val="hybridMultilevel"/>
     <w:tmpl w:val="CDB642E0"/>
@@ -8454,7 +10423,7 @@
       </w:pPr>
     </w:lvl>
   </w:abstractNum>
-  <w:abstractNum w:abstractNumId="14">
+  <w:abstractNum w:abstractNumId="15">
     <w:nsid w:val="626455F0"/>
     <w:multiLevelType w:val="hybridMultilevel"/>
     <w:tmpl w:val="090C68A6"/>
@@ -8567,7 +10536,7 @@
       </w:rPr>
     </w:lvl>
   </w:abstractNum>
-  <w:abstractNum w:abstractNumId="15">
+  <w:abstractNum w:abstractNumId="16">
     <w:nsid w:val="656063AA"/>
     <w:multiLevelType w:val="hybridMultilevel"/>
     <w:tmpl w:val="489E4ABE"/>
@@ -8680,7 +10649,7 @@
       </w:rPr>
     </w:lvl>
   </w:abstractNum>
-  <w:abstractNum w:abstractNumId="16">
+  <w:abstractNum w:abstractNumId="17">
     <w:nsid w:val="65BB0C98"/>
     <w:multiLevelType w:val="hybridMultilevel"/>
     <w:tmpl w:val="EF3461D0"/>
@@ -8793,7 +10762,7 @@
       </w:rPr>
     </w:lvl>
   </w:abstractNum>
-  <w:abstractNum w:abstractNumId="17">
+  <w:abstractNum w:abstractNumId="18">
     <w:nsid w:val="68A3029B"/>
     <w:multiLevelType w:val="multilevel"/>
     <w:tmpl w:val="E54AEA62"/>
@@ -8879,7 +10848,7 @@
       </w:pPr>
     </w:lvl>
   </w:abstractNum>
-  <w:abstractNum w:abstractNumId="18">
+  <w:abstractNum w:abstractNumId="19">
     <w:nsid w:val="6C32121D"/>
     <w:multiLevelType w:val="hybridMultilevel"/>
     <w:tmpl w:val="23885CF2"/>
@@ -8965,7 +10934,7 @@
       </w:pPr>
     </w:lvl>
   </w:abstractNum>
-  <w:abstractNum w:abstractNumId="19">
+  <w:abstractNum w:abstractNumId="20">
     <w:nsid w:val="6F0D0DC2"/>
     <w:multiLevelType w:val="hybridMultilevel"/>
     <w:tmpl w:val="E0E08F70"/>
@@ -9078,7 +11047,7 @@
       </w:rPr>
     </w:lvl>
   </w:abstractNum>
-  <w:abstractNum w:abstractNumId="20">
+  <w:abstractNum w:abstractNumId="21">
     <w:nsid w:val="70681872"/>
     <w:multiLevelType w:val="hybridMultilevel"/>
     <w:tmpl w:val="CDB642E0"/>
@@ -9164,7 +11133,7 @@
       </w:pPr>
     </w:lvl>
   </w:abstractNum>
-  <w:abstractNum w:abstractNumId="21">
+  <w:abstractNum w:abstractNumId="22">
     <w:nsid w:val="75F03B66"/>
     <w:multiLevelType w:val="hybridMultilevel"/>
     <w:tmpl w:val="033C7610"/>
@@ -9277,7 +11246,7 @@
       </w:rPr>
     </w:lvl>
   </w:abstractNum>
-  <w:abstractNum w:abstractNumId="22">
+  <w:abstractNum w:abstractNumId="23">
     <w:nsid w:val="796978FD"/>
     <w:multiLevelType w:val="hybridMultilevel"/>
     <w:tmpl w:val="AFB663A2"/>
@@ -9391,61 +11360,61 @@
     </w:lvl>
   </w:abstractNum>
   <w:num w:numId="1">
-    <w:abstractNumId w:val="10"/>
+    <w:abstractNumId w:val="11"/>
   </w:num>
   <w:num w:numId="2">
     <w:abstractNumId w:val="0"/>
   </w:num>
   <w:num w:numId="3">
+    <w:abstractNumId w:val="23"/>
+  </w:num>
+  <w:num w:numId="4">
+    <w:abstractNumId w:val="8"/>
+  </w:num>
+  <w:num w:numId="5">
+    <w:abstractNumId w:val="17"/>
+  </w:num>
+  <w:num w:numId="6">
+    <w:abstractNumId w:val="13"/>
+  </w:num>
+  <w:num w:numId="7">
+    <w:abstractNumId w:val="15"/>
+  </w:num>
+  <w:num w:numId="8">
+    <w:abstractNumId w:val="6"/>
+  </w:num>
+  <w:num w:numId="9">
+    <w:abstractNumId w:val="4"/>
+  </w:num>
+  <w:num w:numId="10">
+    <w:abstractNumId w:val="10"/>
+  </w:num>
+  <w:num w:numId="11">
     <w:abstractNumId w:val="22"/>
   </w:num>
-  <w:num w:numId="4">
-    <w:abstractNumId w:val="7"/>
+  <w:num w:numId="12">
+    <w:abstractNumId w:val="20"/>
   </w:num>
-  <w:num w:numId="5">
+  <w:num w:numId="13">
+    <w:abstractNumId w:val="5"/>
+  </w:num>
+  <w:num w:numId="14">
+    <w:abstractNumId w:val="12"/>
+  </w:num>
+  <w:num w:numId="15">
     <w:abstractNumId w:val="16"/>
   </w:num>
-  <w:num w:numId="6">
-    <w:abstractNumId w:val="12"/>
-  </w:num>
-  <w:num w:numId="7">
-    <w:abstractNumId w:val="14"/>
-  </w:num>
-  <w:num w:numId="8">
-    <w:abstractNumId w:val="5"/>
-  </w:num>
-  <w:num w:numId="9">
-    <w:abstractNumId w:val="3"/>
-  </w:num>
-  <w:num w:numId="10">
-    <w:abstractNumId w:val="9"/>
-  </w:num>
-  <w:num w:numId="11">
-    <w:abstractNumId w:val="21"/>
-  </w:num>
-  <w:num w:numId="12">
+  <w:num w:numId="16">
     <w:abstractNumId w:val="19"/>
   </w:num>
-  <w:num w:numId="13">
-    <w:abstractNumId w:val="4"/>
-  </w:num>
-  <w:num w:numId="14">
-    <w:abstractNumId w:val="11"/>
-  </w:num>
-  <w:num w:numId="15">
-    <w:abstractNumId w:val="15"/>
-  </w:num>
-  <w:num w:numId="16">
-    <w:abstractNumId w:val="18"/>
-  </w:num>
   <w:num w:numId="17">
-    <w:abstractNumId w:val="20"/>
+    <w:abstractNumId w:val="21"/>
   </w:num>
   <w:num w:numId="18">
     <w:abstractNumId w:val="1"/>
   </w:num>
   <w:num w:numId="19">
-    <w:abstractNumId w:val="8"/>
+    <w:abstractNumId w:val="9"/>
   </w:num>
   <w:num w:numId="20">
     <w:abstractNumId w:val="2"/>
@@ -9484,13 +11453,16 @@
     <w:abstractNumId w:val="2"/>
   </w:num>
   <w:num w:numId="23">
-    <w:abstractNumId w:val="17"/>
+    <w:abstractNumId w:val="18"/>
   </w:num>
   <w:num w:numId="24">
-    <w:abstractNumId w:val="13"/>
+    <w:abstractNumId w:val="14"/>
   </w:num>
   <w:num w:numId="25">
-    <w:abstractNumId w:val="6"/>
+    <w:abstractNumId w:val="7"/>
+  </w:num>
+  <w:num w:numId="26">
+    <w:abstractNumId w:val="3"/>
   </w:num>
   <w:numIdMacAtCleanup w:val="15"/>
 </w:numbering>
@@ -11805,7 +13777,7 @@
 </file>
 
 <file path=customXml/itemProps1.xml><?xml version="1.0" encoding="utf-8"?>
-<ds:datastoreItem xmlns:ds="http://schemas.openxmlformats.org/officeDocument/2006/customXml" ds:itemID="{5F1E3859-EE5E-8D4C-A849-23A62D68CF53}">
+<ds:datastoreItem xmlns:ds="http://schemas.openxmlformats.org/officeDocument/2006/customXml" ds:itemID="{DB339119-B4AB-8C44-848E-E5EDC857783C}">
   <ds:schemaRefs>
     <ds:schemaRef ds:uri="http://schemas.openxmlformats.org/officeDocument/2006/bibliography"/>
   </ds:schemaRefs>

</xml_diff>

<commit_message>
Workbook and git ignore
</commit_message>
<xml_diff>
--- a/documentation/Workbook.docx
+++ b/documentation/Workbook.docx
@@ -393,7 +393,6 @@
           <w:sz w:val="22"/>
         </w:rPr>
       </w:pPr>
-      <w:proofErr w:type="gramStart"/>
       <w:r>
         <w:rPr>
           <w:rFonts w:ascii="Adobe Clean" w:hAnsi="Adobe Clean"/>
@@ -402,31 +401,8 @@
           <w:color w:val="404040"/>
           <w:sz w:val="22"/>
         </w:rPr>
-        <w:t>twitter.com</w:t>
-      </w:r>
-      <w:proofErr w:type="gramEnd"/>
-      <w:r>
-        <w:rPr>
-          <w:rFonts w:ascii="Adobe Clean" w:hAnsi="Adobe Clean"/>
-          <w:b w:val="0"/>
-          <w:smallCaps w:val="0"/>
-          <w:color w:val="404040"/>
-          <w:sz w:val="22"/>
-        </w:rPr>
-        <w:t>/</w:t>
-      </w:r>
-      <w:proofErr w:type="spellStart"/>
-      <w:r>
-        <w:rPr>
-          <w:rFonts w:ascii="Adobe Clean" w:hAnsi="Adobe Clean"/>
-          <w:b w:val="0"/>
-          <w:smallCaps w:val="0"/>
-          <w:color w:val="404040"/>
-          <w:sz w:val="22"/>
-        </w:rPr>
-        <w:t>mszulc</w:t>
-      </w:r>
-      <w:proofErr w:type="spellEnd"/>
+        <w:t>twitter.com/mszulc</w:t>
+      </w:r>
       <w:r>
         <w:rPr>
           <w:rFonts w:ascii="Adobe Clean" w:hAnsi="Adobe Clean"/>
@@ -517,6 +493,7 @@
           <w:docPartUnique/>
         </w:docPartObj>
       </w:sdtPr>
+      <w:sdtEndPr/>
       <w:sdtContent>
         <w:p>
           <w:pPr>
@@ -2803,6 +2780,2761 @@
         <w:t xml:space="preserve">Lesson 1 – </w:t>
       </w:r>
       <w:r>
+        <w:t>Understand PIM</w:t>
+      </w:r>
+      <w:r>
+        <w:t xml:space="preserve"> (Product Information Management)</w:t>
+      </w:r>
+    </w:p>
+    <w:p>
+      <w:pPr>
+        <w:pStyle w:val="Heading2"/>
+      </w:pPr>
+      <w:r>
+        <w:t>Overview</w:t>
+      </w:r>
+    </w:p>
+    <w:p/>
+    <w:tbl>
+      <w:tblPr>
+        <w:tblStyle w:val="TableGrid"/>
+        <w:tblW w:w="0" w:type="auto"/>
+        <w:tblInd w:w="675" w:type="dxa"/>
+        <w:tblLook w:val="04A0" w:firstRow="1" w:lastRow="0" w:firstColumn="1" w:lastColumn="0" w:noHBand="0" w:noVBand="1"/>
+      </w:tblPr>
+      <w:tblGrid>
+        <w:gridCol w:w="1418"/>
+        <w:gridCol w:w="8788"/>
+      </w:tblGrid>
+      <w:tr>
+        <w:tc>
+          <w:tcPr>
+            <w:tcW w:w="1418" w:type="dxa"/>
+          </w:tcPr>
+          <w:p>
+            <w:pPr>
+              <w:ind w:left="0"/>
+              <w:rPr>
+                <w:rFonts w:ascii="Adobe Clean" w:hAnsi="Adobe Clean"/>
+                <w:sz w:val="24"/>
+                <w:szCs w:val="24"/>
+              </w:rPr>
+            </w:pPr>
+            <w:r>
+              <w:rPr>
+                <w:rFonts w:ascii="Adobe Clean" w:hAnsi="Adobe Clean"/>
+                <w:sz w:val="24"/>
+                <w:szCs w:val="24"/>
+              </w:rPr>
+              <w:t>Task</w:t>
+            </w:r>
+          </w:p>
+        </w:tc>
+        <w:tc>
+          <w:tcPr>
+            <w:tcW w:w="8788" w:type="dxa"/>
+          </w:tcPr>
+          <w:p>
+            <w:pPr>
+              <w:ind w:left="0"/>
+              <w:rPr>
+                <w:rFonts w:ascii="Adobe Clean" w:hAnsi="Adobe Clean"/>
+                <w:sz w:val="24"/>
+                <w:szCs w:val="24"/>
+              </w:rPr>
+            </w:pPr>
+            <w:r>
+              <w:rPr>
+                <w:rFonts w:ascii="Adobe Clean" w:hAnsi="Adobe Clean" w:cs="Adobe Clean"/>
+                <w:sz w:val="24"/>
+                <w:szCs w:val="24"/>
+              </w:rPr>
+              <w:t>Analyze</w:t>
+            </w:r>
+            <w:r>
+              <w:rPr>
+                <w:rFonts w:ascii="Adobe Clean" w:hAnsi="Adobe Clean" w:cs="Adobe Clean"/>
+                <w:sz w:val="24"/>
+                <w:szCs w:val="24"/>
+              </w:rPr>
+              <w:t xml:space="preserve"> and observe </w:t>
+            </w:r>
+            <w:r>
+              <w:rPr>
+                <w:rFonts w:ascii="Adobe Clean" w:hAnsi="Adobe Clean" w:cs="Adobe Clean"/>
+                <w:sz w:val="24"/>
+                <w:szCs w:val="24"/>
+              </w:rPr>
+              <w:t xml:space="preserve">AEM Commerce </w:t>
+            </w:r>
+            <w:r>
+              <w:rPr>
+                <w:rFonts w:ascii="Adobe Clean" w:hAnsi="Adobe Clean" w:cs="Adobe Clean"/>
+                <w:sz w:val="24"/>
+                <w:szCs w:val="24"/>
+              </w:rPr>
+              <w:t>PIM for WeTelco</w:t>
+            </w:r>
+          </w:p>
+        </w:tc>
+      </w:tr>
+      <w:tr>
+        <w:tc>
+          <w:tcPr>
+            <w:tcW w:w="1418" w:type="dxa"/>
+          </w:tcPr>
+          <w:p>
+            <w:pPr>
+              <w:ind w:left="0"/>
+              <w:rPr>
+                <w:rFonts w:ascii="Adobe Clean" w:hAnsi="Adobe Clean"/>
+                <w:sz w:val="24"/>
+                <w:szCs w:val="24"/>
+              </w:rPr>
+            </w:pPr>
+            <w:r>
+              <w:rPr>
+                <w:rFonts w:ascii="Adobe Clean" w:hAnsi="Adobe Clean"/>
+                <w:sz w:val="24"/>
+                <w:szCs w:val="24"/>
+              </w:rPr>
+              <w:t>Time</w:t>
+            </w:r>
+          </w:p>
+        </w:tc>
+        <w:tc>
+          <w:tcPr>
+            <w:tcW w:w="8788" w:type="dxa"/>
+          </w:tcPr>
+          <w:p>
+            <w:pPr>
+              <w:ind w:left="0"/>
+              <w:rPr>
+                <w:rFonts w:ascii="Adobe Clean" w:hAnsi="Adobe Clean"/>
+                <w:sz w:val="24"/>
+                <w:szCs w:val="24"/>
+              </w:rPr>
+            </w:pPr>
+            <w:r>
+              <w:rPr>
+                <w:rFonts w:ascii="Adobe Clean" w:hAnsi="Adobe Clean"/>
+                <w:sz w:val="24"/>
+                <w:szCs w:val="24"/>
+              </w:rPr>
+              <w:t>10</w:t>
+            </w:r>
+            <w:r>
+              <w:rPr>
+                <w:rFonts w:ascii="Adobe Clean" w:hAnsi="Adobe Clean"/>
+                <w:sz w:val="24"/>
+                <w:szCs w:val="24"/>
+              </w:rPr>
+              <w:t xml:space="preserve"> minutes</w:t>
+            </w:r>
+          </w:p>
+        </w:tc>
+      </w:tr>
+      <w:tr>
+        <w:tc>
+          <w:tcPr>
+            <w:tcW w:w="1418" w:type="dxa"/>
+          </w:tcPr>
+          <w:p>
+            <w:pPr>
+              <w:ind w:left="0"/>
+              <w:rPr>
+                <w:rFonts w:ascii="Adobe Clean" w:hAnsi="Adobe Clean"/>
+                <w:sz w:val="24"/>
+                <w:szCs w:val="24"/>
+              </w:rPr>
+            </w:pPr>
+            <w:r>
+              <w:rPr>
+                <w:rFonts w:ascii="Adobe Clean" w:hAnsi="Adobe Clean"/>
+                <w:sz w:val="24"/>
+                <w:szCs w:val="24"/>
+              </w:rPr>
+              <w:t>Objective</w:t>
+            </w:r>
+          </w:p>
+        </w:tc>
+        <w:tc>
+          <w:tcPr>
+            <w:tcW w:w="8788" w:type="dxa"/>
+          </w:tcPr>
+          <w:p>
+            <w:pPr>
+              <w:ind w:left="0"/>
+              <w:rPr>
+                <w:rFonts w:ascii="Adobe Clean" w:hAnsi="Adobe Clean"/>
+                <w:sz w:val="24"/>
+                <w:szCs w:val="24"/>
+              </w:rPr>
+            </w:pPr>
+            <w:r>
+              <w:rPr>
+                <w:rFonts w:ascii="Adobe Clean" w:hAnsi="Adobe Clean"/>
+                <w:sz w:val="24"/>
+                <w:szCs w:val="24"/>
+              </w:rPr>
+              <w:t xml:space="preserve"> Understand PIM with WeTelco example</w:t>
+            </w:r>
+          </w:p>
+        </w:tc>
+      </w:tr>
+    </w:tbl>
+    <w:p/>
+    <w:p>
+      <w:pPr>
+        <w:ind w:left="576"/>
+      </w:pPr>
+    </w:p>
+    <w:p>
+      <w:pPr>
+        <w:pStyle w:val="Heading2"/>
+      </w:pPr>
+      <w:r>
+        <w:t>Setup</w:t>
+      </w:r>
+    </w:p>
+    <w:p/>
+    <w:p>
+      <w:pPr>
+        <w:pStyle w:val="ListParagraph"/>
+        <w:widowControl w:val="0"/>
+        <w:numPr>
+          <w:ilvl w:val="0"/>
+          <w:numId w:val="26"/>
+        </w:numPr>
+        <w:autoSpaceDE w:val="0"/>
+        <w:autoSpaceDN w:val="0"/>
+        <w:adjustRightInd w:val="0"/>
+        <w:spacing w:after="0" w:line="240" w:lineRule="auto"/>
+        <w:rPr>
+          <w:rFonts w:ascii="Adobe Clean" w:hAnsi="Adobe Clean" w:cs="Adobe Clean"/>
+          <w:sz w:val="28"/>
+          <w:szCs w:val="28"/>
+        </w:rPr>
+      </w:pPr>
+      <w:r>
+        <w:rPr>
+          <w:rFonts w:ascii="Adobe Clean" w:hAnsi="Adobe Clean" w:cs="Adobe Clean"/>
+          <w:sz w:val="28"/>
+          <w:szCs w:val="28"/>
+        </w:rPr>
+        <w:t>Open terminal.</w:t>
+      </w:r>
+    </w:p>
+    <w:p>
+      <w:pPr>
+        <w:pStyle w:val="ListParagraph"/>
+        <w:widowControl w:val="0"/>
+        <w:autoSpaceDE w:val="0"/>
+        <w:autoSpaceDN w:val="0"/>
+        <w:adjustRightInd w:val="0"/>
+        <w:spacing w:after="0" w:line="240" w:lineRule="auto"/>
+        <w:rPr>
+          <w:rFonts w:ascii="Adobe Clean" w:hAnsi="Adobe Clean" w:cs="Adobe Clean"/>
+          <w:sz w:val="28"/>
+          <w:szCs w:val="28"/>
+        </w:rPr>
+      </w:pPr>
+    </w:p>
+    <w:p>
+      <w:pPr>
+        <w:pStyle w:val="ListParagraph"/>
+        <w:widowControl w:val="0"/>
+        <w:numPr>
+          <w:ilvl w:val="0"/>
+          <w:numId w:val="26"/>
+        </w:numPr>
+        <w:autoSpaceDE w:val="0"/>
+        <w:autoSpaceDN w:val="0"/>
+        <w:adjustRightInd w:val="0"/>
+        <w:spacing w:after="0" w:line="240" w:lineRule="auto"/>
+        <w:rPr>
+          <w:rFonts w:ascii="Adobe Clean" w:hAnsi="Adobe Clean" w:cs="Adobe Clean"/>
+          <w:b/>
+          <w:bCs/>
+          <w:sz w:val="28"/>
+          <w:szCs w:val="28"/>
+        </w:rPr>
+      </w:pPr>
+      <w:r>
+        <w:rPr>
+          <w:rFonts w:ascii="Adobe Clean" w:hAnsi="Adobe Clean" w:cs="Adobe Clean"/>
+          <w:sz w:val="28"/>
+          <w:szCs w:val="28"/>
+        </w:rPr>
+        <w:t xml:space="preserve">Navigate to </w:t>
+      </w:r>
+      <w:r>
+        <w:rPr>
+          <w:rFonts w:ascii="Courier" w:hAnsi="Courier" w:cs="Adobe Clean"/>
+          <w:b/>
+          <w:bCs/>
+          <w:sz w:val="24"/>
+          <w:szCs w:val="24"/>
+        </w:rPr>
+        <w:t>/Users/l322</w:t>
+      </w:r>
+      <w:r>
+        <w:rPr>
+          <w:rFonts w:ascii="Courier" w:hAnsi="Courier" w:cs="Adobe Clean"/>
+          <w:b/>
+          <w:bCs/>
+          <w:sz w:val="24"/>
+          <w:szCs w:val="24"/>
+        </w:rPr>
+        <w:t>/</w:t>
+      </w:r>
+      <w:r>
+        <w:rPr>
+          <w:rFonts w:ascii="Courier" w:hAnsi="Courier" w:cs="Courier"/>
+          <w:b/>
+          <w:color w:val="000000" w:themeColor="text1"/>
+          <w:sz w:val="24"/>
+          <w:szCs w:val="24"/>
+        </w:rPr>
+        <w:t>Desktop/AEM-Commerce-Lab-WS/aem-commerce-omni-channel</w:t>
+      </w:r>
+      <w:r>
+        <w:rPr>
+          <w:rFonts w:ascii="Adobe Clean" w:hAnsi="Adobe Clean" w:cs="Adobe Clean"/>
+          <w:b/>
+          <w:bCs/>
+          <w:sz w:val="28"/>
+          <w:szCs w:val="28"/>
+        </w:rPr>
+        <w:t xml:space="preserve">. </w:t>
+      </w:r>
+      <w:r>
+        <w:rPr>
+          <w:rFonts w:ascii="Adobe Clean" w:hAnsi="Adobe Clean" w:cs="Adobe Clean"/>
+          <w:bCs/>
+          <w:sz w:val="28"/>
+          <w:szCs w:val="28"/>
+        </w:rPr>
+        <w:t>Execute following command</w:t>
+      </w:r>
+    </w:p>
+    <w:p>
+      <w:pPr>
+        <w:pStyle w:val="ListParagraph"/>
+        <w:widowControl w:val="0"/>
+        <w:autoSpaceDE w:val="0"/>
+        <w:autoSpaceDN w:val="0"/>
+        <w:adjustRightInd w:val="0"/>
+        <w:spacing w:after="0" w:line="240" w:lineRule="auto"/>
+        <w:rPr>
+          <w:rFonts w:ascii="Adobe Clean" w:hAnsi="Adobe Clean" w:cs="Adobe Clean"/>
+          <w:b/>
+          <w:bCs/>
+          <w:sz w:val="28"/>
+          <w:szCs w:val="28"/>
+        </w:rPr>
+      </w:pPr>
+    </w:p>
+    <w:p>
+      <w:pPr>
+        <w:pStyle w:val="ListParagraph"/>
+        <w:widowControl w:val="0"/>
+        <w:autoSpaceDE w:val="0"/>
+        <w:autoSpaceDN w:val="0"/>
+        <w:adjustRightInd w:val="0"/>
+        <w:spacing w:after="0" w:line="240" w:lineRule="auto"/>
+        <w:ind w:left="1440"/>
+        <w:rPr>
+          <w:rFonts w:ascii="Adobe Clean" w:hAnsi="Adobe Clean" w:cs="Adobe Clean"/>
+          <w:b/>
+          <w:bCs/>
+          <w:sz w:val="28"/>
+          <w:szCs w:val="28"/>
+        </w:rPr>
+      </w:pPr>
+      <w:r>
+        <w:rPr>
+          <w:rFonts w:ascii="Adobe Clean" w:hAnsi="Adobe Clean" w:cs="Adobe Clean"/>
+          <w:b/>
+          <w:bCs/>
+          <w:noProof/>
+          <w:sz w:val="28"/>
+          <w:szCs w:val="28"/>
+        </w:rPr>
+        <mc:AlternateContent>
+          <mc:Choice Requires="wps">
+            <w:drawing>
+              <wp:anchor distT="0" distB="0" distL="114300" distR="114300" simplePos="0" relativeHeight="251659264" behindDoc="0" locked="0" layoutInCell="1" allowOverlap="1" wp14:anchorId="1751F0C0" wp14:editId="059D142A">
+                <wp:simplePos x="0" y="0"/>
+                <wp:positionH relativeFrom="column">
+                  <wp:posOffset>488950</wp:posOffset>
+                </wp:positionH>
+                <wp:positionV relativeFrom="paragraph">
+                  <wp:posOffset>84455</wp:posOffset>
+                </wp:positionV>
+                <wp:extent cx="6216650" cy="342900"/>
+                <wp:effectExtent l="50800" t="25400" r="82550" b="114300"/>
+                <wp:wrapThrough wrapText="bothSides">
+                  <wp:wrapPolygon edited="0">
+                    <wp:start x="-177" y="-1600"/>
+                    <wp:lineTo x="-177" y="24000"/>
+                    <wp:lineTo x="-88" y="27200"/>
+                    <wp:lineTo x="21710" y="27200"/>
+                    <wp:lineTo x="21710" y="25600"/>
+                    <wp:lineTo x="21799" y="1600"/>
+                    <wp:lineTo x="21799" y="-1600"/>
+                    <wp:lineTo x="-177" y="-1600"/>
+                  </wp:wrapPolygon>
+                </wp:wrapThrough>
+                <wp:docPr id="6" name="Rounded Rectangle 6"/>
+                <wp:cNvGraphicFramePr/>
+                <a:graphic xmlns:a="http://schemas.openxmlformats.org/drawingml/2006/main">
+                  <a:graphicData uri="http://schemas.microsoft.com/office/word/2010/wordprocessingShape">
+                    <wps:wsp>
+                      <wps:cNvSpPr/>
+                      <wps:spPr>
+                        <a:xfrm>
+                          <a:off x="0" y="0"/>
+                          <a:ext cx="6216650" cy="342900"/>
+                        </a:xfrm>
+                        <a:prstGeom prst="roundRect">
+                          <a:avLst/>
+                        </a:prstGeom>
+                      </wps:spPr>
+                      <wps:style>
+                        <a:lnRef idx="1">
+                          <a:schemeClr val="accent1"/>
+                        </a:lnRef>
+                        <a:fillRef idx="3">
+                          <a:schemeClr val="accent1"/>
+                        </a:fillRef>
+                        <a:effectRef idx="2">
+                          <a:schemeClr val="accent1"/>
+                        </a:effectRef>
+                        <a:fontRef idx="minor">
+                          <a:schemeClr val="lt1"/>
+                        </a:fontRef>
+                      </wps:style>
+                      <wps:txbx>
+                        <w:txbxContent>
+                          <w:p>
+                            <w:pPr>
+                              <w:widowControl w:val="0"/>
+                              <w:autoSpaceDE w:val="0"/>
+                              <w:autoSpaceDN w:val="0"/>
+                              <w:adjustRightInd w:val="0"/>
+                              <w:spacing w:after="0" w:line="240" w:lineRule="auto"/>
+                              <w:ind w:left="0"/>
+                              <w:rPr>
+                                <w:rFonts w:ascii="Courier" w:hAnsi="Courier" w:cs="Courier"/>
+                                <w:color w:val="000000" w:themeColor="text1"/>
+                                <w:sz w:val="24"/>
+                                <w:szCs w:val="24"/>
+                              </w:rPr>
+                            </w:pPr>
+                            <w:r>
+                              <w:rPr>
+                                <w:rFonts w:ascii="Courier" w:hAnsi="Courier" w:cs="Courier"/>
+                                <w:color w:val="000000" w:themeColor="text1"/>
+                                <w:sz w:val="24"/>
+                                <w:szCs w:val="24"/>
+                              </w:rPr>
+                              <w:t>cd Desktop/AEM-Commerce-Lab-WS/aem-commerce-omni-channel</w:t>
+                            </w:r>
+                          </w:p>
+                          <w:p>
+                            <w:pPr>
+                              <w:ind w:left="0"/>
+                              <w:jc w:val="center"/>
+                              <w:rPr>
+                                <w:color w:val="000000" w:themeColor="text1"/>
+                              </w:rPr>
+                            </w:pPr>
+                          </w:p>
+                        </w:txbxContent>
+                      </wps:txbx>
+                      <wps:bodyPr rot="0" spcFirstLastPara="0" vertOverflow="overflow" horzOverflow="overflow" vert="horz" wrap="square" lIns="91440" tIns="45720" rIns="91440" bIns="45720" numCol="1" spcCol="0" rtlCol="0" fromWordArt="0" anchor="ctr" anchorCtr="0" forceAA="0" compatLnSpc="1">
+                        <a:prstTxWarp prst="textNoShape">
+                          <a:avLst/>
+                        </a:prstTxWarp>
+                        <a:noAutofit/>
+                      </wps:bodyPr>
+                    </wps:wsp>
+                  </a:graphicData>
+                </a:graphic>
+                <wp14:sizeRelV relativeFrom="margin">
+                  <wp14:pctHeight>0</wp14:pctHeight>
+                </wp14:sizeRelV>
+              </wp:anchor>
+            </w:drawing>
+          </mc:Choice>
+          <mc:Fallback>
+            <w:pict>
+              <v:roundrect id="Rounded Rectangle 6" o:spid="_x0000_s1026" style="position:absolute;left:0;text-align:left;margin-left:38.5pt;margin-top:6.65pt;width:489.5pt;height:27pt;z-index:251659264;visibility:visible;mso-wrap-style:square;mso-height-percent:0;mso-wrap-distance-left:9pt;mso-wrap-distance-top:0;mso-wrap-distance-right:9pt;mso-wrap-distance-bottom:0;mso-position-horizontal:absolute;mso-position-horizontal-relative:text;mso-position-vertical:absolute;mso-position-vertical-relative:text;mso-height-percent:0;mso-height-relative:margin;v-text-anchor:middle" arcsize="10923f" o:gfxdata="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" fillcolor="#4f81bd [3204]" strokecolor="#4579b8 [3044]">
+                <v:fill color2="#a7bfde [1620]" rotate="t" type="gradient">
+                  <o:fill v:ext="view" type="gradientUnscaled"/>
+                </v:fill>
+                <v:shadow on="t" opacity="22937f" mv:blur="40000f" origin=",.5" offset="0,23000emu"/>
+                <v:textbox>
+                  <w:txbxContent>
+                    <w:p>
+                      <w:pPr>
+                        <w:widowControl w:val="0"/>
+                        <w:autoSpaceDE w:val="0"/>
+                        <w:autoSpaceDN w:val="0"/>
+                        <w:adjustRightInd w:val="0"/>
+                        <w:spacing w:after="0" w:line="240" w:lineRule="auto"/>
+                        <w:ind w:left="0"/>
+                        <w:rPr>
+                          <w:rFonts w:ascii="Courier" w:hAnsi="Courier" w:cs="Courier"/>
+                          <w:color w:val="000000" w:themeColor="text1"/>
+                          <w:sz w:val="24"/>
+                          <w:szCs w:val="24"/>
+                        </w:rPr>
+                      </w:pPr>
+                      <w:r>
+                        <w:rPr>
+                          <w:rFonts w:ascii="Courier" w:hAnsi="Courier" w:cs="Courier"/>
+                          <w:color w:val="000000" w:themeColor="text1"/>
+                          <w:sz w:val="24"/>
+                          <w:szCs w:val="24"/>
+                        </w:rPr>
+                        <w:t>cd Desktop/AEM-Commerce-Lab-WS/</w:t>
+                      </w:r>
+                      <w:proofErr w:type="spellStart"/>
+                      <w:r>
+                        <w:rPr>
+                          <w:rFonts w:ascii="Courier" w:hAnsi="Courier" w:cs="Courier"/>
+                          <w:color w:val="000000" w:themeColor="text1"/>
+                          <w:sz w:val="24"/>
+                          <w:szCs w:val="24"/>
+                        </w:rPr>
+                        <w:t>aem</w:t>
+                      </w:r>
+                      <w:proofErr w:type="spellEnd"/>
+                      <w:r>
+                        <w:rPr>
+                          <w:rFonts w:ascii="Courier" w:hAnsi="Courier" w:cs="Courier"/>
+                          <w:color w:val="000000" w:themeColor="text1"/>
+                          <w:sz w:val="24"/>
+                          <w:szCs w:val="24"/>
+                        </w:rPr>
+                        <w:t>-commerce-</w:t>
+                      </w:r>
+                      <w:proofErr w:type="spellStart"/>
+                      <w:r>
+                        <w:rPr>
+                          <w:rFonts w:ascii="Courier" w:hAnsi="Courier" w:cs="Courier"/>
+                          <w:color w:val="000000" w:themeColor="text1"/>
+                          <w:sz w:val="24"/>
+                          <w:szCs w:val="24"/>
+                        </w:rPr>
+                        <w:t>omni</w:t>
+                      </w:r>
+                      <w:proofErr w:type="spellEnd"/>
+                      <w:r>
+                        <w:rPr>
+                          <w:rFonts w:ascii="Courier" w:hAnsi="Courier" w:cs="Courier"/>
+                          <w:color w:val="000000" w:themeColor="text1"/>
+                          <w:sz w:val="24"/>
+                          <w:szCs w:val="24"/>
+                        </w:rPr>
+                        <w:t>-channel</w:t>
+                      </w:r>
+                    </w:p>
+                    <w:p>
+                      <w:pPr>
+                        <w:ind w:left="0"/>
+                        <w:jc w:val="center"/>
+                        <w:rPr>
+                          <w:color w:val="000000" w:themeColor="text1"/>
+                        </w:rPr>
+                      </w:pPr>
+                    </w:p>
+                  </w:txbxContent>
+                </v:textbox>
+                <w10:wrap type="through"/>
+              </v:roundrect>
+            </w:pict>
+          </mc:Fallback>
+        </mc:AlternateContent>
+      </w:r>
+    </w:p>
+    <w:p>
+      <w:pPr>
+        <w:widowControl w:val="0"/>
+        <w:autoSpaceDE w:val="0"/>
+        <w:autoSpaceDN w:val="0"/>
+        <w:adjustRightInd w:val="0"/>
+        <w:spacing w:after="0" w:line="240" w:lineRule="auto"/>
+        <w:ind w:left="1440"/>
+        <w:rPr>
+          <w:rFonts w:ascii="Adobe Clean" w:hAnsi="Adobe Clean" w:cs="Adobe Clean"/>
+          <w:b/>
+          <w:bCs/>
+          <w:sz w:val="28"/>
+          <w:szCs w:val="28"/>
+        </w:rPr>
+      </w:pPr>
+    </w:p>
+    <w:p>
+      <w:pPr>
+        <w:pStyle w:val="ListParagraph"/>
+        <w:widowControl w:val="0"/>
+        <w:numPr>
+          <w:ilvl w:val="0"/>
+          <w:numId w:val="26"/>
+        </w:numPr>
+        <w:autoSpaceDE w:val="0"/>
+        <w:autoSpaceDN w:val="0"/>
+        <w:adjustRightInd w:val="0"/>
+        <w:spacing w:after="0" w:line="240" w:lineRule="auto"/>
+        <w:rPr>
+          <w:rFonts w:ascii="Adobe Clean" w:hAnsi="Adobe Clean" w:cs="Adobe Clean"/>
+          <w:sz w:val="28"/>
+          <w:szCs w:val="28"/>
+        </w:rPr>
+      </w:pPr>
+      <w:r>
+        <w:rPr>
+          <w:rFonts w:ascii="Adobe Clean" w:hAnsi="Adobe Clean" w:cs="Adobe Clean"/>
+          <w:sz w:val="28"/>
+          <w:szCs w:val="28"/>
+        </w:rPr>
+        <w:t>Execute following command (to switch to lab0</w:t>
+      </w:r>
+      <w:r>
+        <w:rPr>
+          <w:rFonts w:ascii="Adobe Clean" w:hAnsi="Adobe Clean" w:cs="Adobe Clean"/>
+          <w:sz w:val="28"/>
+          <w:szCs w:val="28"/>
+        </w:rPr>
+        <w:t>, maven install package from lab0</w:t>
+      </w:r>
+      <w:r>
+        <w:rPr>
+          <w:rFonts w:ascii="Adobe Clean" w:hAnsi="Adobe Clean" w:cs="Adobe Clean"/>
+          <w:sz w:val="28"/>
+          <w:szCs w:val="28"/>
+        </w:rPr>
+        <w:t>)</w:t>
+      </w:r>
+    </w:p>
+    <w:p>
+      <w:pPr>
+        <w:widowControl w:val="0"/>
+        <w:autoSpaceDE w:val="0"/>
+        <w:autoSpaceDN w:val="0"/>
+        <w:adjustRightInd w:val="0"/>
+        <w:spacing w:after="0" w:line="240" w:lineRule="auto"/>
+        <w:ind w:left="0"/>
+        <w:rPr>
+          <w:rFonts w:ascii="Adobe Clean" w:hAnsi="Adobe Clean" w:cs="Adobe Clean"/>
+          <w:sz w:val="28"/>
+          <w:szCs w:val="28"/>
+        </w:rPr>
+      </w:pPr>
+      <w:r>
+        <w:rPr>
+          <w:rFonts w:ascii="Adobe Clean" w:hAnsi="Adobe Clean" w:cs="Adobe Clean"/>
+          <w:b/>
+          <w:bCs/>
+          <w:noProof/>
+          <w:sz w:val="28"/>
+          <w:szCs w:val="28"/>
+        </w:rPr>
+        <mc:AlternateContent>
+          <mc:Choice Requires="wps">
+            <w:drawing>
+              <wp:anchor distT="0" distB="0" distL="114300" distR="114300" simplePos="0" relativeHeight="251661312" behindDoc="0" locked="0" layoutInCell="1" allowOverlap="1" wp14:anchorId="0E9BAD05" wp14:editId="6384D011">
+                <wp:simplePos x="0" y="0"/>
+                <wp:positionH relativeFrom="column">
+                  <wp:posOffset>488950</wp:posOffset>
+                </wp:positionH>
+                <wp:positionV relativeFrom="paragraph">
+                  <wp:posOffset>343535</wp:posOffset>
+                </wp:positionV>
+                <wp:extent cx="6216650" cy="342900"/>
+                <wp:effectExtent l="50800" t="25400" r="82550" b="114300"/>
+                <wp:wrapThrough wrapText="bothSides">
+                  <wp:wrapPolygon edited="0">
+                    <wp:start x="-177" y="-1600"/>
+                    <wp:lineTo x="-177" y="24000"/>
+                    <wp:lineTo x="-88" y="27200"/>
+                    <wp:lineTo x="21710" y="27200"/>
+                    <wp:lineTo x="21710" y="25600"/>
+                    <wp:lineTo x="21799" y="1600"/>
+                    <wp:lineTo x="21799" y="-1600"/>
+                    <wp:lineTo x="-177" y="-1600"/>
+                  </wp:wrapPolygon>
+                </wp:wrapThrough>
+                <wp:docPr id="7" name="Rounded Rectangle 7"/>
+                <wp:cNvGraphicFramePr/>
+                <a:graphic xmlns:a="http://schemas.openxmlformats.org/drawingml/2006/main">
+                  <a:graphicData uri="http://schemas.microsoft.com/office/word/2010/wordprocessingShape">
+                    <wps:wsp>
+                      <wps:cNvSpPr/>
+                      <wps:spPr>
+                        <a:xfrm>
+                          <a:off x="0" y="0"/>
+                          <a:ext cx="6216650" cy="342900"/>
+                        </a:xfrm>
+                        <a:prstGeom prst="roundRect">
+                          <a:avLst/>
+                        </a:prstGeom>
+                      </wps:spPr>
+                      <wps:style>
+                        <a:lnRef idx="1">
+                          <a:schemeClr val="accent1"/>
+                        </a:lnRef>
+                        <a:fillRef idx="3">
+                          <a:schemeClr val="accent1"/>
+                        </a:fillRef>
+                        <a:effectRef idx="2">
+                          <a:schemeClr val="accent1"/>
+                        </a:effectRef>
+                        <a:fontRef idx="minor">
+                          <a:schemeClr val="lt1"/>
+                        </a:fontRef>
+                      </wps:style>
+                      <wps:txbx>
+                        <w:txbxContent>
+                          <w:p>
+                            <w:pPr>
+                              <w:widowControl w:val="0"/>
+                              <w:autoSpaceDE w:val="0"/>
+                              <w:autoSpaceDN w:val="0"/>
+                              <w:adjustRightInd w:val="0"/>
+                              <w:spacing w:after="0" w:line="240" w:lineRule="auto"/>
+                              <w:ind w:left="0"/>
+                              <w:rPr>
+                                <w:rFonts w:ascii="Courier" w:hAnsi="Courier" w:cs="Courier"/>
+                                <w:color w:val="000000" w:themeColor="text1"/>
+                                <w:sz w:val="24"/>
+                                <w:szCs w:val="24"/>
+                              </w:rPr>
+                            </w:pPr>
+                            <w:r>
+                              <w:rPr>
+                                <w:rFonts w:ascii="Courier" w:hAnsi="Courier" w:cs="Courier"/>
+                                <w:color w:val="000000" w:themeColor="text1"/>
+                                <w:sz w:val="24"/>
+                                <w:szCs w:val="24"/>
+                              </w:rPr>
+                              <w:t>sh init.sh</w:t>
+                            </w:r>
+                          </w:p>
+                          <w:p>
+                            <w:pPr>
+                              <w:ind w:left="0"/>
+                              <w:jc w:val="center"/>
+                              <w:rPr>
+                                <w:color w:val="000000" w:themeColor="text1"/>
+                              </w:rPr>
+                            </w:pPr>
+                          </w:p>
+                        </w:txbxContent>
+                      </wps:txbx>
+                      <wps:bodyPr rot="0" spcFirstLastPara="0" vertOverflow="overflow" horzOverflow="overflow" vert="horz" wrap="square" lIns="91440" tIns="45720" rIns="91440" bIns="45720" numCol="1" spcCol="0" rtlCol="0" fromWordArt="0" anchor="ctr" anchorCtr="0" forceAA="0" compatLnSpc="1">
+                        <a:prstTxWarp prst="textNoShape">
+                          <a:avLst/>
+                        </a:prstTxWarp>
+                        <a:noAutofit/>
+                      </wps:bodyPr>
+                    </wps:wsp>
+                  </a:graphicData>
+                </a:graphic>
+                <wp14:sizeRelV relativeFrom="margin">
+                  <wp14:pctHeight>0</wp14:pctHeight>
+                </wp14:sizeRelV>
+              </wp:anchor>
+            </w:drawing>
+          </mc:Choice>
+          <mc:Fallback>
+            <w:pict>
+              <v:roundrect id="Rounded Rectangle 7" o:spid="_x0000_s1027" style="position:absolute;margin-left:38.5pt;margin-top:27.05pt;width:489.5pt;height:27pt;z-index:251661312;visibility:visible;mso-wrap-style:square;mso-height-percent:0;mso-wrap-distance-left:9pt;mso-wrap-distance-top:0;mso-wrap-distance-right:9pt;mso-wrap-distance-bottom:0;mso-position-horizontal:absolute;mso-position-horizontal-relative:text;mso-position-vertical:absolute;mso-position-vertical-relative:text;mso-height-percent:0;mso-height-relative:margin;v-text-anchor:middle" arcsize="10923f" o:gfxdata="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" fillcolor="#4f81bd [3204]" strokecolor="#4579b8 [3044]">
+                <v:fill color2="#a7bfde [1620]" rotate="t" type="gradient">
+                  <o:fill v:ext="view" type="gradientUnscaled"/>
+                </v:fill>
+                <v:shadow on="t" opacity="22937f" mv:blur="40000f" origin=",.5" offset="0,23000emu"/>
+                <v:textbox>
+                  <w:txbxContent>
+                    <w:p>
+                      <w:pPr>
+                        <w:widowControl w:val="0"/>
+                        <w:autoSpaceDE w:val="0"/>
+                        <w:autoSpaceDN w:val="0"/>
+                        <w:adjustRightInd w:val="0"/>
+                        <w:spacing w:after="0" w:line="240" w:lineRule="auto"/>
+                        <w:ind w:left="0"/>
+                        <w:rPr>
+                          <w:rFonts w:ascii="Courier" w:hAnsi="Courier" w:cs="Courier"/>
+                          <w:color w:val="000000" w:themeColor="text1"/>
+                          <w:sz w:val="24"/>
+                          <w:szCs w:val="24"/>
+                        </w:rPr>
+                      </w:pPr>
+                      <w:proofErr w:type="spellStart"/>
+                      <w:proofErr w:type="gramStart"/>
+                      <w:r>
+                        <w:rPr>
+                          <w:rFonts w:ascii="Courier" w:hAnsi="Courier" w:cs="Courier"/>
+                          <w:color w:val="000000" w:themeColor="text1"/>
+                          <w:sz w:val="24"/>
+                          <w:szCs w:val="24"/>
+                        </w:rPr>
+                        <w:t>sh</w:t>
+                      </w:r>
+                      <w:proofErr w:type="spellEnd"/>
+                      <w:proofErr w:type="gramEnd"/>
+                      <w:r>
+                        <w:rPr>
+                          <w:rFonts w:ascii="Courier" w:hAnsi="Courier" w:cs="Courier"/>
+                          <w:color w:val="000000" w:themeColor="text1"/>
+                          <w:sz w:val="24"/>
+                          <w:szCs w:val="24"/>
+                        </w:rPr>
+                        <w:t xml:space="preserve"> init.sh</w:t>
+                      </w:r>
+                    </w:p>
+                    <w:p>
+                      <w:pPr>
+                        <w:ind w:left="0"/>
+                        <w:jc w:val="center"/>
+                        <w:rPr>
+                          <w:color w:val="000000" w:themeColor="text1"/>
+                        </w:rPr>
+                      </w:pPr>
+                    </w:p>
+                  </w:txbxContent>
+                </v:textbox>
+                <w10:wrap type="through"/>
+              </v:roundrect>
+            </w:pict>
+          </mc:Fallback>
+        </mc:AlternateContent>
+      </w:r>
+    </w:p>
+    <w:p>
+      <w:pPr>
+        <w:widowControl w:val="0"/>
+        <w:autoSpaceDE w:val="0"/>
+        <w:autoSpaceDN w:val="0"/>
+        <w:adjustRightInd w:val="0"/>
+        <w:spacing w:after="0" w:line="240" w:lineRule="auto"/>
+        <w:rPr>
+          <w:rFonts w:ascii="Adobe Clean" w:hAnsi="Adobe Clean" w:cs="Adobe Clean"/>
+          <w:sz w:val="28"/>
+          <w:szCs w:val="28"/>
+        </w:rPr>
+      </w:pPr>
+    </w:p>
+    <w:p>
+      <w:pPr>
+        <w:widowControl w:val="0"/>
+        <w:autoSpaceDE w:val="0"/>
+        <w:autoSpaceDN w:val="0"/>
+        <w:adjustRightInd w:val="0"/>
+        <w:spacing w:after="0" w:line="240" w:lineRule="auto"/>
+        <w:ind w:left="750"/>
+        <w:rPr>
+          <w:rFonts w:ascii="Adobe Clean" w:hAnsi="Adobe Clean" w:cs="Adobe Clean"/>
+          <w:sz w:val="28"/>
+          <w:szCs w:val="28"/>
+        </w:rPr>
+      </w:pPr>
+    </w:p>
+    <w:p>
+      <w:pPr>
+        <w:widowControl w:val="0"/>
+        <w:autoSpaceDE w:val="0"/>
+        <w:autoSpaceDN w:val="0"/>
+        <w:adjustRightInd w:val="0"/>
+        <w:spacing w:after="0" w:line="240" w:lineRule="auto"/>
+        <w:ind w:left="0"/>
+        <w:rPr>
+          <w:rFonts w:ascii="Adobe Clean" w:hAnsi="Adobe Clean" w:cs="Adobe Clean"/>
+          <w:b/>
+          <w:bCs/>
+          <w:sz w:val="28"/>
+          <w:szCs w:val="28"/>
+        </w:rPr>
+      </w:pPr>
+    </w:p>
+    <w:p>
+      <w:pPr>
+        <w:widowControl w:val="0"/>
+        <w:autoSpaceDE w:val="0"/>
+        <w:autoSpaceDN w:val="0"/>
+        <w:adjustRightInd w:val="0"/>
+        <w:spacing w:after="0" w:line="240" w:lineRule="auto"/>
+        <w:ind w:left="0"/>
+        <w:rPr>
+          <w:rFonts w:ascii="Adobe Clean" w:hAnsi="Adobe Clean" w:cs="Adobe Clean"/>
+          <w:b/>
+          <w:bCs/>
+          <w:sz w:val="28"/>
+          <w:szCs w:val="28"/>
+        </w:rPr>
+      </w:pPr>
+    </w:p>
+    <w:p>
+      <w:pPr>
+        <w:widowControl w:val="0"/>
+        <w:autoSpaceDE w:val="0"/>
+        <w:autoSpaceDN w:val="0"/>
+        <w:adjustRightInd w:val="0"/>
+        <w:spacing w:after="0" w:line="240" w:lineRule="auto"/>
+        <w:ind w:left="0"/>
+        <w:rPr>
+          <w:rFonts w:ascii="Adobe Clean" w:hAnsi="Adobe Clean" w:cs="Adobe Clean"/>
+          <w:b/>
+          <w:bCs/>
+          <w:sz w:val="28"/>
+          <w:szCs w:val="28"/>
+        </w:rPr>
+      </w:pPr>
+    </w:p>
+    <w:p>
+      <w:pPr>
+        <w:widowControl w:val="0"/>
+        <w:autoSpaceDE w:val="0"/>
+        <w:autoSpaceDN w:val="0"/>
+        <w:adjustRightInd w:val="0"/>
+        <w:spacing w:after="0" w:line="240" w:lineRule="auto"/>
+        <w:ind w:left="0"/>
+        <w:rPr>
+          <w:rFonts w:ascii="Adobe Clean" w:hAnsi="Adobe Clean" w:cs="Adobe Clean"/>
+          <w:b/>
+          <w:bCs/>
+          <w:sz w:val="28"/>
+          <w:szCs w:val="28"/>
+        </w:rPr>
+      </w:pPr>
+    </w:p>
+    <w:p>
+      <w:pPr>
+        <w:widowControl w:val="0"/>
+        <w:autoSpaceDE w:val="0"/>
+        <w:autoSpaceDN w:val="0"/>
+        <w:adjustRightInd w:val="0"/>
+        <w:spacing w:after="0" w:line="240" w:lineRule="auto"/>
+        <w:ind w:left="0"/>
+        <w:rPr>
+          <w:rFonts w:ascii="Adobe Clean" w:hAnsi="Adobe Clean" w:cs="Adobe Clean"/>
+          <w:b/>
+          <w:bCs/>
+          <w:sz w:val="28"/>
+          <w:szCs w:val="28"/>
+        </w:rPr>
+      </w:pPr>
+    </w:p>
+    <w:p>
+      <w:pPr>
+        <w:widowControl w:val="0"/>
+        <w:autoSpaceDE w:val="0"/>
+        <w:autoSpaceDN w:val="0"/>
+        <w:adjustRightInd w:val="0"/>
+        <w:spacing w:after="0" w:line="240" w:lineRule="auto"/>
+        <w:ind w:left="0"/>
+        <w:rPr>
+          <w:rFonts w:ascii="Adobe Clean" w:hAnsi="Adobe Clean" w:cs="Adobe Clean"/>
+          <w:b/>
+          <w:bCs/>
+          <w:sz w:val="28"/>
+          <w:szCs w:val="28"/>
+        </w:rPr>
+      </w:pPr>
+    </w:p>
+    <w:p>
+      <w:pPr>
+        <w:widowControl w:val="0"/>
+        <w:autoSpaceDE w:val="0"/>
+        <w:autoSpaceDN w:val="0"/>
+        <w:adjustRightInd w:val="0"/>
+        <w:spacing w:after="0" w:line="240" w:lineRule="auto"/>
+        <w:ind w:left="0"/>
+        <w:rPr>
+          <w:rFonts w:ascii="Adobe Clean" w:hAnsi="Adobe Clean" w:cs="Adobe Clean"/>
+          <w:b/>
+          <w:bCs/>
+          <w:sz w:val="28"/>
+          <w:szCs w:val="28"/>
+        </w:rPr>
+      </w:pPr>
+    </w:p>
+    <w:p>
+      <w:pPr>
+        <w:widowControl w:val="0"/>
+        <w:autoSpaceDE w:val="0"/>
+        <w:autoSpaceDN w:val="0"/>
+        <w:adjustRightInd w:val="0"/>
+        <w:spacing w:after="0" w:line="240" w:lineRule="auto"/>
+        <w:ind w:left="0"/>
+        <w:rPr>
+          <w:rFonts w:ascii="Adobe Clean" w:hAnsi="Adobe Clean" w:cs="Adobe Clean"/>
+          <w:b/>
+          <w:bCs/>
+          <w:sz w:val="28"/>
+          <w:szCs w:val="28"/>
+        </w:rPr>
+      </w:pPr>
+    </w:p>
+    <w:p>
+      <w:pPr>
+        <w:widowControl w:val="0"/>
+        <w:autoSpaceDE w:val="0"/>
+        <w:autoSpaceDN w:val="0"/>
+        <w:adjustRightInd w:val="0"/>
+        <w:spacing w:after="0" w:line="240" w:lineRule="auto"/>
+        <w:ind w:left="0"/>
+        <w:rPr>
+          <w:rFonts w:ascii="Adobe Clean" w:hAnsi="Adobe Clean" w:cs="Adobe Clean"/>
+          <w:b/>
+          <w:bCs/>
+          <w:sz w:val="28"/>
+          <w:szCs w:val="28"/>
+        </w:rPr>
+      </w:pPr>
+    </w:p>
+    <w:p>
+      <w:pPr>
+        <w:widowControl w:val="0"/>
+        <w:autoSpaceDE w:val="0"/>
+        <w:autoSpaceDN w:val="0"/>
+        <w:adjustRightInd w:val="0"/>
+        <w:spacing w:after="0" w:line="240" w:lineRule="auto"/>
+        <w:ind w:left="0"/>
+        <w:rPr>
+          <w:rFonts w:ascii="Adobe Clean" w:hAnsi="Adobe Clean" w:cs="Adobe Clean"/>
+          <w:b/>
+          <w:bCs/>
+          <w:sz w:val="28"/>
+          <w:szCs w:val="28"/>
+        </w:rPr>
+      </w:pPr>
+    </w:p>
+    <w:p>
+      <w:pPr>
+        <w:widowControl w:val="0"/>
+        <w:autoSpaceDE w:val="0"/>
+        <w:autoSpaceDN w:val="0"/>
+        <w:adjustRightInd w:val="0"/>
+        <w:spacing w:after="0" w:line="240" w:lineRule="auto"/>
+        <w:ind w:left="0"/>
+        <w:rPr>
+          <w:rFonts w:ascii="Adobe Clean" w:hAnsi="Adobe Clean" w:cs="Adobe Clean"/>
+          <w:b/>
+          <w:bCs/>
+          <w:sz w:val="28"/>
+          <w:szCs w:val="28"/>
+        </w:rPr>
+      </w:pPr>
+    </w:p>
+    <w:p/>
+    <w:p>
+      <w:pPr>
+        <w:pStyle w:val="Heading2"/>
+      </w:pPr>
+      <w:r>
+        <w:lastRenderedPageBreak/>
+        <w:t>Observations</w:t>
+      </w:r>
+    </w:p>
+    <w:p>
+      <w:pPr>
+        <w:rPr>
+          <w:sz w:val="28"/>
+          <w:szCs w:val="28"/>
+        </w:rPr>
+      </w:pPr>
+    </w:p>
+    <w:p>
+      <w:pPr>
+        <w:widowControl w:val="0"/>
+        <w:autoSpaceDE w:val="0"/>
+        <w:autoSpaceDN w:val="0"/>
+        <w:adjustRightInd w:val="0"/>
+        <w:spacing w:after="0" w:line="240" w:lineRule="auto"/>
+        <w:ind w:left="0"/>
+        <w:rPr>
+          <w:rFonts w:ascii="Adobe Clean" w:hAnsi="Adobe Clean" w:cs="Adobe Clean"/>
+          <w:b/>
+          <w:bCs/>
+          <w:color w:val="FF6600"/>
+          <w:sz w:val="28"/>
+          <w:szCs w:val="28"/>
+        </w:rPr>
+      </w:pPr>
+      <w:r>
+        <w:rPr>
+          <w:rFonts w:ascii="Adobe Clean" w:hAnsi="Adobe Clean" w:cs="Adobe Clean"/>
+          <w:b/>
+          <w:bCs/>
+          <w:color w:val="FF6600"/>
+          <w:sz w:val="28"/>
+          <w:szCs w:val="28"/>
+        </w:rPr>
+        <w:t>Observation 1</w:t>
+      </w:r>
+    </w:p>
+    <w:p>
+      <w:pPr>
+        <w:widowControl w:val="0"/>
+        <w:autoSpaceDE w:val="0"/>
+        <w:autoSpaceDN w:val="0"/>
+        <w:adjustRightInd w:val="0"/>
+        <w:spacing w:after="0" w:line="240" w:lineRule="auto"/>
+        <w:ind w:left="0"/>
+        <w:rPr>
+          <w:rFonts w:ascii="Adobe Clean" w:hAnsi="Adobe Clean" w:cs="Adobe Clean"/>
+          <w:sz w:val="28"/>
+          <w:szCs w:val="28"/>
+        </w:rPr>
+      </w:pPr>
+    </w:p>
+    <w:p>
+      <w:pPr>
+        <w:pStyle w:val="ListParagraph"/>
+        <w:widowControl w:val="0"/>
+        <w:numPr>
+          <w:ilvl w:val="0"/>
+          <w:numId w:val="27"/>
+        </w:numPr>
+        <w:autoSpaceDE w:val="0"/>
+        <w:autoSpaceDN w:val="0"/>
+        <w:adjustRightInd w:val="0"/>
+        <w:spacing w:after="0" w:line="240" w:lineRule="auto"/>
+        <w:rPr>
+          <w:rFonts w:ascii="Adobe Clean" w:hAnsi="Adobe Clean" w:cs="Adobe Clean"/>
+          <w:sz w:val="28"/>
+          <w:szCs w:val="28"/>
+        </w:rPr>
+      </w:pPr>
+      <w:r>
+        <w:rPr>
+          <w:rFonts w:ascii="Adobe Clean" w:hAnsi="Adobe Clean" w:cs="Adobe Clean"/>
+          <w:sz w:val="28"/>
+          <w:szCs w:val="28"/>
+        </w:rPr>
+        <w:t>Navigate to</w:t>
+      </w:r>
+      <w:r>
+        <w:rPr>
+          <w:rFonts w:ascii="Adobe Clean" w:hAnsi="Adobe Clean" w:cs="Adobe Clean"/>
+          <w:sz w:val="28"/>
+          <w:szCs w:val="28"/>
+        </w:rPr>
+        <w:t xml:space="preserve"> </w:t>
+      </w:r>
+      <w:hyperlink r:id="rId12" w:history="1">
+        <w:r>
+          <w:rPr>
+            <w:rStyle w:val="Hyperlink"/>
+            <w:rFonts w:ascii="Adobe Clean" w:hAnsi="Adobe Clean" w:cs="Adobe Clean"/>
+            <w:sz w:val="28"/>
+            <w:szCs w:val="28"/>
+          </w:rPr>
+          <w:t>http://localhost:4502/crx/de/index.jsp#/etc/commerce/products/wetelco</w:t>
+        </w:r>
+      </w:hyperlink>
+      <w:r>
+        <w:rPr>
+          <w:rFonts w:ascii="Adobe Clean" w:hAnsi="Adobe Clean" w:cs="Adobe Clean"/>
+          <w:sz w:val="28"/>
+          <w:szCs w:val="28"/>
+        </w:rPr>
+        <w:t xml:space="preserve"> </w:t>
+      </w:r>
+      <w:r>
+        <w:rPr>
+          <w:rFonts w:ascii="Adobe Clean" w:hAnsi="Adobe Clean" w:cs="Adobe Clean"/>
+          <w:sz w:val="28"/>
+          <w:szCs w:val="28"/>
+        </w:rPr>
+        <w:t xml:space="preserve"> </w:t>
+      </w:r>
+    </w:p>
+    <w:p>
+      <w:pPr>
+        <w:widowControl w:val="0"/>
+        <w:autoSpaceDE w:val="0"/>
+        <w:autoSpaceDN w:val="0"/>
+        <w:adjustRightInd w:val="0"/>
+        <w:spacing w:after="0" w:line="240" w:lineRule="auto"/>
+        <w:ind w:left="720" w:hanging="720"/>
+        <w:rPr>
+          <w:rFonts w:ascii="Adobe Clean" w:hAnsi="Adobe Clean" w:cs="Adobe Clean"/>
+          <w:sz w:val="28"/>
+          <w:szCs w:val="28"/>
+        </w:rPr>
+      </w:pPr>
+    </w:p>
+    <w:p>
+      <w:pPr>
+        <w:widowControl w:val="0"/>
+        <w:autoSpaceDE w:val="0"/>
+        <w:autoSpaceDN w:val="0"/>
+        <w:adjustRightInd w:val="0"/>
+        <w:spacing w:after="0" w:line="240" w:lineRule="auto"/>
+        <w:ind w:left="720" w:firstLine="720"/>
+        <w:jc w:val="center"/>
+        <w:rPr>
+          <w:rFonts w:ascii="Adobe Clean" w:hAnsi="Adobe Clean" w:cs="Adobe Clean"/>
+          <w:sz w:val="28"/>
+          <w:szCs w:val="28"/>
+        </w:rPr>
+      </w:pPr>
+      <w:r>
+        <w:rPr>
+          <w:rFonts w:ascii="Adobe Clean" w:hAnsi="Adobe Clean" w:cs="Adobe Clean"/>
+          <w:noProof/>
+          <w:sz w:val="28"/>
+          <w:szCs w:val="28"/>
+        </w:rPr>
+        <w:drawing>
+          <wp:inline distT="0" distB="0" distL="0" distR="0" wp14:anchorId="79FFF914" wp14:editId="7BA35C2B">
+            <wp:extent cx="3960590" cy="6555603"/>
+            <wp:effectExtent l="0" t="0" r="1905" b="0"/>
+            <wp:docPr id="3" name="Picture 1"/>
+            <wp:cNvGraphicFramePr>
+              <a:graphicFrameLocks xmlns:a="http://schemas.openxmlformats.org/drawingml/2006/main" noChangeAspect="1"/>
+            </wp:cNvGraphicFramePr>
+            <a:graphic xmlns:a="http://schemas.openxmlformats.org/drawingml/2006/main">
+              <a:graphicData uri="http://schemas.openxmlformats.org/drawingml/2006/picture">
+                <pic:pic xmlns:pic="http://schemas.openxmlformats.org/drawingml/2006/picture">
+                  <pic:nvPicPr>
+                    <pic:cNvPr id="0" name="Picture 1"/>
+                    <pic:cNvPicPr>
+                      <a:picLocks noChangeAspect="1" noChangeArrowheads="1"/>
+                    </pic:cNvPicPr>
+                  </pic:nvPicPr>
+                  <pic:blipFill>
+                    <a:blip r:embed="rId13">
+                      <a:extLst>
+                        <a:ext uri="{28A0092B-C50C-407E-A947-70E740481C1C}">
+                          <a14:useLocalDpi xmlns:a14="http://schemas.microsoft.com/office/drawing/2010/main" val="0"/>
+                        </a:ext>
+                      </a:extLst>
+                    </a:blip>
+                    <a:srcRect/>
+                    <a:stretch>
+                      <a:fillRect/>
+                    </a:stretch>
+                  </pic:blipFill>
+                  <pic:spPr bwMode="auto">
+                    <a:xfrm>
+                      <a:off x="0" y="0"/>
+                      <a:ext cx="3961051" cy="6556365"/>
+                    </a:xfrm>
+                    <a:prstGeom prst="rect">
+                      <a:avLst/>
+                    </a:prstGeom>
+                    <a:noFill/>
+                    <a:ln>
+                      <a:noFill/>
+                    </a:ln>
+                  </pic:spPr>
+                </pic:pic>
+              </a:graphicData>
+            </a:graphic>
+          </wp:inline>
+        </w:drawing>
+      </w:r>
+    </w:p>
+    <w:p>
+      <w:pPr>
+        <w:widowControl w:val="0"/>
+        <w:autoSpaceDE w:val="0"/>
+        <w:autoSpaceDN w:val="0"/>
+        <w:adjustRightInd w:val="0"/>
+        <w:spacing w:after="0" w:line="240" w:lineRule="auto"/>
+        <w:ind w:left="720" w:firstLine="720"/>
+        <w:jc w:val="center"/>
+        <w:rPr>
+          <w:rFonts w:ascii="Adobe Clean" w:hAnsi="Adobe Clean" w:cs="Adobe Clean"/>
+          <w:sz w:val="28"/>
+          <w:szCs w:val="28"/>
+        </w:rPr>
+      </w:pPr>
+    </w:p>
+    <w:p>
+      <w:pPr>
+        <w:pStyle w:val="ListParagraph"/>
+        <w:widowControl w:val="0"/>
+        <w:numPr>
+          <w:ilvl w:val="0"/>
+          <w:numId w:val="27"/>
+        </w:numPr>
+        <w:autoSpaceDE w:val="0"/>
+        <w:autoSpaceDN w:val="0"/>
+        <w:adjustRightInd w:val="0"/>
+        <w:spacing w:after="0" w:line="240" w:lineRule="auto"/>
+        <w:rPr>
+          <w:rFonts w:ascii="Adobe Clean" w:hAnsi="Adobe Clean" w:cs="Adobe Clean"/>
+          <w:sz w:val="28"/>
+          <w:szCs w:val="28"/>
+        </w:rPr>
+      </w:pPr>
+      <w:r>
+        <w:rPr>
+          <w:rFonts w:ascii="Adobe Clean" w:hAnsi="Adobe Clean" w:cs="Adobe Clean"/>
+          <w:sz w:val="28"/>
+          <w:szCs w:val="28"/>
+        </w:rPr>
+        <w:lastRenderedPageBreak/>
+        <w:t xml:space="preserve">Take note of all the </w:t>
+      </w:r>
+      <w:r>
+        <w:rPr>
+          <w:rFonts w:ascii="Adobe Clean" w:hAnsi="Adobe Clean" w:cs="Adobe Clean"/>
+          <w:b/>
+          <w:sz w:val="28"/>
+          <w:szCs w:val="28"/>
+        </w:rPr>
+        <w:t>categories</w:t>
+      </w:r>
+      <w:r>
+        <w:rPr>
+          <w:rFonts w:ascii="Adobe Clean" w:hAnsi="Adobe Clean" w:cs="Adobe Clean"/>
+          <w:sz w:val="28"/>
+          <w:szCs w:val="28"/>
+        </w:rPr>
+        <w:t xml:space="preserve"> (</w:t>
+      </w:r>
+      <w:r>
+        <w:rPr>
+          <w:rFonts w:ascii="Adobe Clean" w:hAnsi="Adobe Clean" w:cs="Adobe Clean"/>
+          <w:sz w:val="28"/>
+          <w:szCs w:val="28"/>
+        </w:rPr>
+        <w:t xml:space="preserve">reference to </w:t>
+      </w:r>
+      <w:r>
+        <w:rPr>
+          <w:rFonts w:ascii="Adobe Clean" w:hAnsi="Adobe Clean" w:cs="Adobe Clean"/>
+          <w:sz w:val="28"/>
+          <w:szCs w:val="28"/>
+        </w:rPr>
+        <w:t>some below)</w:t>
+      </w:r>
+    </w:p>
+    <w:p>
+      <w:pPr>
+        <w:widowControl w:val="0"/>
+        <w:autoSpaceDE w:val="0"/>
+        <w:autoSpaceDN w:val="0"/>
+        <w:adjustRightInd w:val="0"/>
+        <w:spacing w:after="0" w:line="240" w:lineRule="auto"/>
+        <w:ind w:left="0"/>
+        <w:rPr>
+          <w:rFonts w:ascii="Adobe Clean" w:hAnsi="Adobe Clean" w:cs="Adobe Clean"/>
+          <w:sz w:val="28"/>
+          <w:szCs w:val="28"/>
+        </w:rPr>
+      </w:pPr>
+    </w:p>
+    <w:p>
+      <w:pPr>
+        <w:pStyle w:val="ListParagraph"/>
+        <w:widowControl w:val="0"/>
+        <w:numPr>
+          <w:ilvl w:val="1"/>
+          <w:numId w:val="27"/>
+        </w:numPr>
+        <w:autoSpaceDE w:val="0"/>
+        <w:autoSpaceDN w:val="0"/>
+        <w:adjustRightInd w:val="0"/>
+        <w:spacing w:after="0" w:line="240" w:lineRule="auto"/>
+        <w:rPr>
+          <w:rFonts w:ascii="Adobe Clean" w:hAnsi="Adobe Clean" w:cs="Adobe Clean"/>
+          <w:sz w:val="28"/>
+          <w:szCs w:val="28"/>
+        </w:rPr>
+      </w:pPr>
+      <w:hyperlink r:id="rId14" w:anchor="/etc/commerce/products/wetelco/business" w:history="1">
+        <w:r>
+          <w:rPr>
+            <w:rStyle w:val="Hyperlink"/>
+            <w:rFonts w:ascii="Adobe Clean" w:hAnsi="Adobe Clean" w:cs="Adobe Clean"/>
+            <w:sz w:val="28"/>
+            <w:szCs w:val="28"/>
+          </w:rPr>
+          <w:t>http://localhost:4502/crx/de/index.jsp#/etc/commerce/products/wetelco/business</w:t>
+        </w:r>
+      </w:hyperlink>
+    </w:p>
+    <w:p>
+      <w:pPr>
+        <w:pStyle w:val="ListParagraph"/>
+        <w:widowControl w:val="0"/>
+        <w:numPr>
+          <w:ilvl w:val="1"/>
+          <w:numId w:val="27"/>
+        </w:numPr>
+        <w:autoSpaceDE w:val="0"/>
+        <w:autoSpaceDN w:val="0"/>
+        <w:adjustRightInd w:val="0"/>
+        <w:spacing w:after="0" w:line="240" w:lineRule="auto"/>
+        <w:rPr>
+          <w:rFonts w:ascii="Adobe Clean" w:hAnsi="Adobe Clean" w:cs="Adobe Clean"/>
+          <w:sz w:val="28"/>
+          <w:szCs w:val="28"/>
+        </w:rPr>
+      </w:pPr>
+      <w:hyperlink r:id="rId15" w:anchor="/etc/commerce/products/wetelco/personal" w:history="1">
+        <w:r>
+          <w:rPr>
+            <w:rStyle w:val="Hyperlink"/>
+            <w:rFonts w:ascii="Adobe Clean" w:hAnsi="Adobe Clean" w:cs="Adobe Clean"/>
+            <w:sz w:val="28"/>
+            <w:szCs w:val="28"/>
+          </w:rPr>
+          <w:t>http://localhost:4502/crx/de/index.jsp#/etc/commerce/products/wetelco/personal</w:t>
+        </w:r>
+      </w:hyperlink>
+    </w:p>
+    <w:p>
+      <w:pPr>
+        <w:pStyle w:val="ListParagraph"/>
+        <w:widowControl w:val="0"/>
+        <w:numPr>
+          <w:ilvl w:val="1"/>
+          <w:numId w:val="27"/>
+        </w:numPr>
+        <w:autoSpaceDE w:val="0"/>
+        <w:autoSpaceDN w:val="0"/>
+        <w:adjustRightInd w:val="0"/>
+        <w:spacing w:after="0" w:line="240" w:lineRule="auto"/>
+        <w:rPr>
+          <w:rFonts w:ascii="Adobe Clean" w:hAnsi="Adobe Clean" w:cs="Adobe Clean"/>
+          <w:sz w:val="28"/>
+          <w:szCs w:val="28"/>
+        </w:rPr>
+      </w:pPr>
+      <w:hyperlink r:id="rId16" w:anchor="/etc/commerce/products/wetelco/personal/postpaid" w:history="1">
+        <w:r>
+          <w:rPr>
+            <w:rStyle w:val="Hyperlink"/>
+            <w:rFonts w:ascii="Adobe Clean" w:hAnsi="Adobe Clean" w:cs="Adobe Clean"/>
+            <w:sz w:val="28"/>
+            <w:szCs w:val="28"/>
+          </w:rPr>
+          <w:t>http://localhost:4502/crx/de/index.jsp#/etc/commerce/products/wetelco/personal/postpaid</w:t>
+        </w:r>
+      </w:hyperlink>
+    </w:p>
+    <w:p>
+      <w:pPr>
+        <w:pStyle w:val="ListParagraph"/>
+        <w:widowControl w:val="0"/>
+        <w:numPr>
+          <w:ilvl w:val="1"/>
+          <w:numId w:val="27"/>
+        </w:numPr>
+        <w:autoSpaceDE w:val="0"/>
+        <w:autoSpaceDN w:val="0"/>
+        <w:adjustRightInd w:val="0"/>
+        <w:spacing w:after="0" w:line="240" w:lineRule="auto"/>
+        <w:rPr>
+          <w:rFonts w:ascii="Adobe Clean" w:hAnsi="Adobe Clean" w:cs="Adobe Clean"/>
+          <w:sz w:val="28"/>
+          <w:szCs w:val="28"/>
+        </w:rPr>
+      </w:pPr>
+      <w:hyperlink r:id="rId17" w:anchor="/etc/commerce/products/wetelco/personal/postpaid/mobile-phones" w:history="1">
+        <w:r>
+          <w:rPr>
+            <w:rStyle w:val="Hyperlink"/>
+            <w:rFonts w:ascii="Adobe Clean" w:hAnsi="Adobe Clean" w:cs="Adobe Clean"/>
+            <w:sz w:val="28"/>
+            <w:szCs w:val="28"/>
+          </w:rPr>
+          <w:t>http://localhost:4502/crx/de/index.jsp#/etc/commerce/products/wetelco/personal/postpaid/mobile-phones</w:t>
+        </w:r>
+      </w:hyperlink>
+      <w:r>
+        <w:rPr>
+          <w:rFonts w:ascii="Adobe Clean" w:hAnsi="Adobe Clean" w:cs="Adobe Clean"/>
+          <w:sz w:val="28"/>
+          <w:szCs w:val="28"/>
+        </w:rPr>
+        <w:t xml:space="preserve"> </w:t>
+      </w:r>
+    </w:p>
+    <w:p>
+      <w:pPr>
+        <w:pStyle w:val="ListParagraph"/>
+        <w:widowControl w:val="0"/>
+        <w:numPr>
+          <w:ilvl w:val="1"/>
+          <w:numId w:val="27"/>
+        </w:numPr>
+        <w:autoSpaceDE w:val="0"/>
+        <w:autoSpaceDN w:val="0"/>
+        <w:adjustRightInd w:val="0"/>
+        <w:spacing w:after="0" w:line="240" w:lineRule="auto"/>
+        <w:rPr>
+          <w:rFonts w:ascii="Adobe Clean" w:hAnsi="Adobe Clean" w:cs="Adobe Clean"/>
+          <w:sz w:val="28"/>
+          <w:szCs w:val="28"/>
+        </w:rPr>
+      </w:pPr>
+      <w:hyperlink r:id="rId18" w:anchor="/etc/commerce/products/wetelco/personal/postpaid/mobile-phones/apple" w:history="1">
+        <w:r>
+          <w:rPr>
+            <w:rStyle w:val="Hyperlink"/>
+            <w:rFonts w:ascii="Adobe Clean" w:hAnsi="Adobe Clean" w:cs="Adobe Clean"/>
+            <w:sz w:val="28"/>
+            <w:szCs w:val="28"/>
+          </w:rPr>
+          <w:t>http://localhost:4502/crx/de/index.jsp#/etc/commerce/products/wetelco/personal/postpaid/mobile-phones/apple</w:t>
+        </w:r>
+      </w:hyperlink>
+      <w:r>
+        <w:rPr>
+          <w:rFonts w:ascii="Adobe Clean" w:hAnsi="Adobe Clean" w:cs="Adobe Clean"/>
+          <w:sz w:val="28"/>
+          <w:szCs w:val="28"/>
+        </w:rPr>
+        <w:t xml:space="preserve"> </w:t>
+      </w:r>
+    </w:p>
+    <w:p>
+      <w:pPr>
+        <w:pStyle w:val="ListParagraph"/>
+        <w:widowControl w:val="0"/>
+        <w:numPr>
+          <w:ilvl w:val="1"/>
+          <w:numId w:val="27"/>
+        </w:numPr>
+        <w:autoSpaceDE w:val="0"/>
+        <w:autoSpaceDN w:val="0"/>
+        <w:adjustRightInd w:val="0"/>
+        <w:spacing w:after="0" w:line="240" w:lineRule="auto"/>
+        <w:rPr>
+          <w:rFonts w:ascii="Adobe Clean" w:hAnsi="Adobe Clean" w:cs="Adobe Clean"/>
+          <w:sz w:val="28"/>
+          <w:szCs w:val="28"/>
+        </w:rPr>
+      </w:pPr>
+      <w:hyperlink r:id="rId19" w:anchor="/etc/commerce/products/wetelco/personal/postpaid/mobile-phones/samsung" w:history="1">
+        <w:r>
+          <w:rPr>
+            <w:rStyle w:val="Hyperlink"/>
+            <w:rFonts w:ascii="Adobe Clean" w:hAnsi="Adobe Clean" w:cs="Adobe Clean"/>
+            <w:sz w:val="28"/>
+            <w:szCs w:val="28"/>
+          </w:rPr>
+          <w:t>http://localhost:4502/crx/de/index.jsp#/etc/commerce/products/wetelco/personal/postpaid/mobile-phones/samsung</w:t>
+        </w:r>
+      </w:hyperlink>
+      <w:r>
+        <w:rPr>
+          <w:rFonts w:ascii="Adobe Clean" w:hAnsi="Adobe Clean" w:cs="Adobe Clean"/>
+          <w:sz w:val="28"/>
+          <w:szCs w:val="28"/>
+        </w:rPr>
+        <w:t xml:space="preserve"> </w:t>
+      </w:r>
+    </w:p>
+    <w:p>
+      <w:pPr>
+        <w:pStyle w:val="ListParagraph"/>
+        <w:widowControl w:val="0"/>
+        <w:numPr>
+          <w:ilvl w:val="1"/>
+          <w:numId w:val="27"/>
+        </w:numPr>
+        <w:autoSpaceDE w:val="0"/>
+        <w:autoSpaceDN w:val="0"/>
+        <w:adjustRightInd w:val="0"/>
+        <w:spacing w:after="0" w:line="240" w:lineRule="auto"/>
+        <w:rPr>
+          <w:rFonts w:ascii="Adobe Clean" w:hAnsi="Adobe Clean" w:cs="Adobe Clean"/>
+          <w:sz w:val="28"/>
+          <w:szCs w:val="28"/>
+        </w:rPr>
+      </w:pPr>
+      <w:hyperlink r:id="rId20" w:anchor="/etc/commerce/products/wetelco/personal/prepaid" w:history="1">
+        <w:r>
+          <w:rPr>
+            <w:rStyle w:val="Hyperlink"/>
+            <w:rFonts w:ascii="Adobe Clean" w:hAnsi="Adobe Clean" w:cs="Adobe Clean"/>
+            <w:sz w:val="28"/>
+            <w:szCs w:val="28"/>
+          </w:rPr>
+          <w:t>http://localhost:4502/crx/de/index.jsp#/etc/commerce/products/wetelco/personal/prepaid</w:t>
+        </w:r>
+      </w:hyperlink>
+      <w:r>
+        <w:rPr>
+          <w:rFonts w:ascii="Adobe Clean" w:hAnsi="Adobe Clean" w:cs="Adobe Clean"/>
+          <w:sz w:val="28"/>
+          <w:szCs w:val="28"/>
+        </w:rPr>
+        <w:t xml:space="preserve"> </w:t>
+      </w:r>
+    </w:p>
+    <w:p>
+      <w:pPr>
+        <w:widowControl w:val="0"/>
+        <w:autoSpaceDE w:val="0"/>
+        <w:autoSpaceDN w:val="0"/>
+        <w:adjustRightInd w:val="0"/>
+        <w:spacing w:after="0" w:line="240" w:lineRule="auto"/>
+        <w:ind w:left="0"/>
+        <w:rPr>
+          <w:rFonts w:ascii="Adobe Clean" w:hAnsi="Adobe Clean" w:cs="Adobe Clean"/>
+          <w:sz w:val="28"/>
+          <w:szCs w:val="28"/>
+        </w:rPr>
+      </w:pPr>
+    </w:p>
+    <w:p>
+      <w:pPr>
+        <w:pStyle w:val="ListParagraph"/>
+        <w:widowControl w:val="0"/>
+        <w:numPr>
+          <w:ilvl w:val="0"/>
+          <w:numId w:val="27"/>
+        </w:numPr>
+        <w:autoSpaceDE w:val="0"/>
+        <w:autoSpaceDN w:val="0"/>
+        <w:adjustRightInd w:val="0"/>
+        <w:spacing w:after="0" w:line="240" w:lineRule="auto"/>
+        <w:rPr>
+          <w:rFonts w:ascii="Adobe Clean" w:hAnsi="Adobe Clean" w:cs="Adobe Clean"/>
+          <w:sz w:val="28"/>
+          <w:szCs w:val="28"/>
+        </w:rPr>
+      </w:pPr>
+      <w:r>
+        <w:rPr>
+          <w:rFonts w:ascii="Adobe Clean" w:hAnsi="Adobe Clean" w:cs="Adobe Clean"/>
+          <w:sz w:val="28"/>
+          <w:szCs w:val="28"/>
+        </w:rPr>
+        <w:t xml:space="preserve">Take note of all the </w:t>
+      </w:r>
+      <w:r>
+        <w:rPr>
+          <w:rFonts w:ascii="Adobe Clean" w:hAnsi="Adobe Clean" w:cs="Adobe Clean"/>
+          <w:b/>
+          <w:sz w:val="28"/>
+          <w:szCs w:val="28"/>
+        </w:rPr>
+        <w:t>products</w:t>
+      </w:r>
+      <w:r>
+        <w:rPr>
+          <w:rFonts w:ascii="Adobe Clean" w:hAnsi="Adobe Clean" w:cs="Adobe Clean"/>
+          <w:sz w:val="28"/>
+          <w:szCs w:val="28"/>
+        </w:rPr>
+        <w:t xml:space="preserve"> (</w:t>
+      </w:r>
+      <w:r>
+        <w:rPr>
+          <w:rFonts w:ascii="Adobe Clean" w:hAnsi="Adobe Clean" w:cs="Adobe Clean"/>
+          <w:sz w:val="28"/>
+          <w:szCs w:val="28"/>
+        </w:rPr>
+        <w:t xml:space="preserve">reference to </w:t>
+      </w:r>
+      <w:r>
+        <w:rPr>
+          <w:rFonts w:ascii="Adobe Clean" w:hAnsi="Adobe Clean" w:cs="Adobe Clean"/>
+          <w:sz w:val="28"/>
+          <w:szCs w:val="28"/>
+        </w:rPr>
+        <w:t>some below)</w:t>
+      </w:r>
+    </w:p>
+    <w:p>
+      <w:pPr>
+        <w:pStyle w:val="ListParagraph"/>
+        <w:widowControl w:val="0"/>
+        <w:autoSpaceDE w:val="0"/>
+        <w:autoSpaceDN w:val="0"/>
+        <w:adjustRightInd w:val="0"/>
+        <w:spacing w:after="0" w:line="240" w:lineRule="auto"/>
+        <w:rPr>
+          <w:rFonts w:ascii="Adobe Clean" w:hAnsi="Adobe Clean" w:cs="Adobe Clean"/>
+          <w:sz w:val="28"/>
+          <w:szCs w:val="28"/>
+        </w:rPr>
+      </w:pPr>
+    </w:p>
+    <w:p>
+      <w:pPr>
+        <w:pStyle w:val="ListParagraph"/>
+        <w:widowControl w:val="0"/>
+        <w:numPr>
+          <w:ilvl w:val="1"/>
+          <w:numId w:val="27"/>
+        </w:numPr>
+        <w:autoSpaceDE w:val="0"/>
+        <w:autoSpaceDN w:val="0"/>
+        <w:adjustRightInd w:val="0"/>
+        <w:spacing w:after="0" w:line="240" w:lineRule="auto"/>
+        <w:rPr>
+          <w:rFonts w:ascii="Adobe Clean" w:hAnsi="Adobe Clean" w:cs="Adobe Clean"/>
+          <w:sz w:val="28"/>
+          <w:szCs w:val="28"/>
+        </w:rPr>
+      </w:pPr>
+      <w:hyperlink r:id="rId21" w:anchor="/etc/commerce/products/wetelco/personal/postpaid/mobile-phones/apple/iphone6" w:history="1">
+        <w:r>
+          <w:rPr>
+            <w:rStyle w:val="Hyperlink"/>
+            <w:rFonts w:ascii="Adobe Clean" w:hAnsi="Adobe Clean" w:cs="Adobe Clean"/>
+            <w:sz w:val="28"/>
+            <w:szCs w:val="28"/>
+          </w:rPr>
+          <w:t>http://localhost:4502/crx/de/index.jsp#/etc/commerce/products/wetelco/personal/postpaid/mobile-phones/apple/iphone6</w:t>
+        </w:r>
+      </w:hyperlink>
+      <w:r>
+        <w:rPr>
+          <w:rFonts w:ascii="Adobe Clean" w:hAnsi="Adobe Clean" w:cs="Adobe Clean"/>
+          <w:sz w:val="28"/>
+          <w:szCs w:val="28"/>
+        </w:rPr>
+        <w:t xml:space="preserve"> </w:t>
+      </w:r>
+    </w:p>
+    <w:p>
+      <w:pPr>
+        <w:pStyle w:val="ListParagraph"/>
+        <w:widowControl w:val="0"/>
+        <w:numPr>
+          <w:ilvl w:val="1"/>
+          <w:numId w:val="27"/>
+        </w:numPr>
+        <w:autoSpaceDE w:val="0"/>
+        <w:autoSpaceDN w:val="0"/>
+        <w:adjustRightInd w:val="0"/>
+        <w:spacing w:after="0" w:line="240" w:lineRule="auto"/>
+        <w:rPr>
+          <w:rFonts w:ascii="Adobe Clean" w:hAnsi="Adobe Clean" w:cs="Adobe Clean"/>
+          <w:sz w:val="28"/>
+          <w:szCs w:val="28"/>
+        </w:rPr>
+      </w:pPr>
+      <w:hyperlink r:id="rId22" w:anchor="/etc/commerce/products/wetelco/personal/postpaid/mobile-phones/apple/iphone6s" w:history="1">
+        <w:r>
+          <w:rPr>
+            <w:rStyle w:val="Hyperlink"/>
+            <w:rFonts w:ascii="Adobe Clean" w:hAnsi="Adobe Clean" w:cs="Adobe Clean"/>
+            <w:sz w:val="28"/>
+            <w:szCs w:val="28"/>
+          </w:rPr>
+          <w:t>http://localhost:4502/crx/de/index.jsp#/etc/commerce/products/wetelco/personal/postpaid/mobile-phones/apple/iphone6s</w:t>
+        </w:r>
+      </w:hyperlink>
+      <w:r>
+        <w:rPr>
+          <w:rFonts w:ascii="Adobe Clean" w:hAnsi="Adobe Clean" w:cs="Adobe Clean"/>
+          <w:sz w:val="28"/>
+          <w:szCs w:val="28"/>
+        </w:rPr>
+        <w:t xml:space="preserve"> </w:t>
+      </w:r>
+      <w:hyperlink r:id="rId23" w:history="1">
+        <w:r>
+          <w:rPr>
+            <w:rStyle w:val="Hyperlink"/>
+            <w:rFonts w:ascii="Adobe Clean" w:hAnsi="Adobe Clean" w:cs="Adobe Clean"/>
+            <w:sz w:val="28"/>
+            <w:szCs w:val="28"/>
+          </w:rPr>
+          <w:t>http://localhost:4502/crx/de/index.jsp#/etc/commerce/products/wetelco/personal/postpaid/mobile-phones/samsung/galaxy-note5</w:t>
+        </w:r>
+      </w:hyperlink>
+      <w:r>
+        <w:rPr>
+          <w:rFonts w:ascii="Adobe Clean" w:hAnsi="Adobe Clean" w:cs="Adobe Clean"/>
+          <w:sz w:val="28"/>
+          <w:szCs w:val="28"/>
+        </w:rPr>
+        <w:t xml:space="preserve"> </w:t>
+      </w:r>
+    </w:p>
+    <w:p>
+      <w:pPr>
+        <w:pStyle w:val="ListParagraph"/>
+        <w:widowControl w:val="0"/>
+        <w:autoSpaceDE w:val="0"/>
+        <w:autoSpaceDN w:val="0"/>
+        <w:adjustRightInd w:val="0"/>
+        <w:spacing w:after="0" w:line="240" w:lineRule="auto"/>
+        <w:ind w:left="1440"/>
+        <w:rPr>
+          <w:rFonts w:ascii="Adobe Clean" w:hAnsi="Adobe Clean" w:cs="Adobe Clean"/>
+          <w:sz w:val="28"/>
+          <w:szCs w:val="28"/>
+        </w:rPr>
+      </w:pPr>
+    </w:p>
+    <w:p>
+      <w:pPr>
+        <w:pStyle w:val="ListParagraph"/>
+        <w:widowControl w:val="0"/>
+        <w:numPr>
+          <w:ilvl w:val="0"/>
+          <w:numId w:val="27"/>
+        </w:numPr>
+        <w:autoSpaceDE w:val="0"/>
+        <w:autoSpaceDN w:val="0"/>
+        <w:adjustRightInd w:val="0"/>
+        <w:spacing w:after="0" w:line="240" w:lineRule="auto"/>
+        <w:rPr>
+          <w:rFonts w:ascii="Adobe Clean" w:hAnsi="Adobe Clean" w:cs="Adobe Clean"/>
+          <w:sz w:val="28"/>
+          <w:szCs w:val="28"/>
+        </w:rPr>
+      </w:pPr>
+      <w:r>
+        <w:rPr>
+          <w:rFonts w:ascii="Adobe Clean" w:hAnsi="Adobe Clean" w:cs="Adobe Clean"/>
+          <w:sz w:val="28"/>
+          <w:szCs w:val="28"/>
+        </w:rPr>
+        <w:t xml:space="preserve">Take note of all the </w:t>
+      </w:r>
+      <w:r>
+        <w:rPr>
+          <w:rFonts w:ascii="Adobe Clean" w:hAnsi="Adobe Clean" w:cs="Adobe Clean"/>
+          <w:b/>
+          <w:sz w:val="28"/>
+          <w:szCs w:val="28"/>
+        </w:rPr>
+        <w:t>variants</w:t>
+      </w:r>
+      <w:r>
+        <w:rPr>
+          <w:rFonts w:ascii="Adobe Clean" w:hAnsi="Adobe Clean" w:cs="Adobe Clean"/>
+          <w:sz w:val="28"/>
+          <w:szCs w:val="28"/>
+        </w:rPr>
+        <w:t xml:space="preserve"> (reference to some below)</w:t>
+      </w:r>
+    </w:p>
+    <w:p>
+      <w:pPr>
+        <w:pStyle w:val="ListParagraph"/>
+        <w:widowControl w:val="0"/>
+        <w:autoSpaceDE w:val="0"/>
+        <w:autoSpaceDN w:val="0"/>
+        <w:adjustRightInd w:val="0"/>
+        <w:spacing w:after="0" w:line="240" w:lineRule="auto"/>
+        <w:rPr>
+          <w:rFonts w:ascii="Adobe Clean" w:hAnsi="Adobe Clean" w:cs="Adobe Clean"/>
+          <w:sz w:val="28"/>
+          <w:szCs w:val="28"/>
+        </w:rPr>
+      </w:pPr>
+    </w:p>
+    <w:p>
+      <w:pPr>
+        <w:pStyle w:val="ListParagraph"/>
+        <w:widowControl w:val="0"/>
+        <w:numPr>
+          <w:ilvl w:val="1"/>
+          <w:numId w:val="27"/>
+        </w:numPr>
+        <w:autoSpaceDE w:val="0"/>
+        <w:autoSpaceDN w:val="0"/>
+        <w:adjustRightInd w:val="0"/>
+        <w:spacing w:after="0" w:line="240" w:lineRule="auto"/>
+        <w:rPr>
+          <w:rFonts w:ascii="Adobe Clean" w:hAnsi="Adobe Clean" w:cs="Adobe Clean"/>
+          <w:sz w:val="28"/>
+          <w:szCs w:val="28"/>
+        </w:rPr>
+      </w:pPr>
+      <w:hyperlink r:id="rId24" w:history="1">
+        <w:r>
+          <w:rPr>
+            <w:rStyle w:val="Hyperlink"/>
+            <w:rFonts w:ascii="Adobe Clean" w:hAnsi="Adobe Clean" w:cs="Adobe Clean"/>
+            <w:sz w:val="28"/>
+            <w:szCs w:val="28"/>
+          </w:rPr>
+          <w:t>http://localhost:4502/crx/de/index.jsp#/etc/commerce/products/wetelco/personal/postpaid/mobile-phones/apple/iphone6/go-mobile-55-apple-iphone-6-16gb-grey</w:t>
+        </w:r>
+      </w:hyperlink>
+      <w:r>
+        <w:rPr>
+          <w:rFonts w:ascii="Adobe Clean" w:hAnsi="Adobe Clean" w:cs="Adobe Clean"/>
+          <w:sz w:val="28"/>
+          <w:szCs w:val="28"/>
+        </w:rPr>
+        <w:tab/>
+      </w:r>
+    </w:p>
+    <w:p>
+      <w:pPr>
+        <w:pStyle w:val="ListParagraph"/>
+        <w:widowControl w:val="0"/>
+        <w:numPr>
+          <w:ilvl w:val="1"/>
+          <w:numId w:val="27"/>
+        </w:numPr>
+        <w:autoSpaceDE w:val="0"/>
+        <w:autoSpaceDN w:val="0"/>
+        <w:adjustRightInd w:val="0"/>
+        <w:spacing w:after="0" w:line="240" w:lineRule="auto"/>
+        <w:rPr>
+          <w:rFonts w:ascii="Adobe Clean" w:hAnsi="Adobe Clean" w:cs="Adobe Clean"/>
+          <w:sz w:val="28"/>
+          <w:szCs w:val="28"/>
+        </w:rPr>
+      </w:pPr>
+      <w:hyperlink r:id="rId25" w:history="1">
+        <w:r>
+          <w:rPr>
+            <w:rStyle w:val="Hyperlink"/>
+            <w:rFonts w:ascii="Adobe Clean" w:hAnsi="Adobe Clean" w:cs="Adobe Clean"/>
+            <w:sz w:val="28"/>
+            <w:szCs w:val="28"/>
+          </w:rPr>
+          <w:t>http://localhost:4502/crx/de/index.jsp#/etc/commerce/products/wetelco/personal/postpaid/mobile-phones/apple/iphone6/go-mobile-70-apple-iphone-6-16gb-white</w:t>
+        </w:r>
+      </w:hyperlink>
+      <w:r>
+        <w:rPr>
+          <w:rFonts w:ascii="Adobe Clean" w:hAnsi="Adobe Clean" w:cs="Adobe Clean"/>
+          <w:sz w:val="28"/>
+          <w:szCs w:val="28"/>
+        </w:rPr>
+        <w:t xml:space="preserve"> </w:t>
+      </w:r>
+    </w:p>
+    <w:p>
+      <w:pPr>
+        <w:pStyle w:val="ListParagraph"/>
+        <w:widowControl w:val="0"/>
+        <w:autoSpaceDE w:val="0"/>
+        <w:autoSpaceDN w:val="0"/>
+        <w:adjustRightInd w:val="0"/>
+        <w:spacing w:after="0" w:line="240" w:lineRule="auto"/>
+        <w:ind w:left="1440"/>
+        <w:rPr>
+          <w:rFonts w:ascii="Adobe Clean" w:hAnsi="Adobe Clean" w:cs="Adobe Clean"/>
+          <w:sz w:val="28"/>
+          <w:szCs w:val="28"/>
+        </w:rPr>
+      </w:pPr>
+    </w:p>
+    <w:p>
+      <w:pPr>
+        <w:pStyle w:val="ListParagraph"/>
+        <w:widowControl w:val="0"/>
+        <w:numPr>
+          <w:ilvl w:val="0"/>
+          <w:numId w:val="27"/>
+        </w:numPr>
+        <w:autoSpaceDE w:val="0"/>
+        <w:autoSpaceDN w:val="0"/>
+        <w:adjustRightInd w:val="0"/>
+        <w:spacing w:after="0" w:line="240" w:lineRule="auto"/>
+        <w:rPr>
+          <w:rFonts w:ascii="Adobe Clean" w:hAnsi="Adobe Clean" w:cs="Adobe Clean"/>
+          <w:sz w:val="28"/>
+          <w:szCs w:val="28"/>
+        </w:rPr>
+      </w:pPr>
+      <w:r>
+        <w:rPr>
+          <w:rFonts w:ascii="Adobe Clean" w:hAnsi="Adobe Clean" w:cs="Adobe Clean"/>
+          <w:sz w:val="28"/>
+          <w:szCs w:val="28"/>
+        </w:rPr>
+        <w:t>Please also note the properties of the products and variants</w:t>
+      </w:r>
+    </w:p>
+    <w:p>
+      <w:pPr>
+        <w:widowControl w:val="0"/>
+        <w:autoSpaceDE w:val="0"/>
+        <w:autoSpaceDN w:val="0"/>
+        <w:adjustRightInd w:val="0"/>
+        <w:spacing w:after="0" w:line="240" w:lineRule="auto"/>
+        <w:ind w:left="434" w:hanging="434"/>
+        <w:rPr>
+          <w:rFonts w:ascii="Adobe Clean" w:hAnsi="Adobe Clean" w:cs="Adobe Clean"/>
+          <w:sz w:val="28"/>
+          <w:szCs w:val="28"/>
+        </w:rPr>
+      </w:pPr>
+    </w:p>
+    <w:p>
+      <w:pPr>
+        <w:widowControl w:val="0"/>
+        <w:autoSpaceDE w:val="0"/>
+        <w:autoSpaceDN w:val="0"/>
+        <w:adjustRightInd w:val="0"/>
+        <w:spacing w:after="0" w:line="240" w:lineRule="auto"/>
+        <w:ind w:left="0"/>
+        <w:rPr>
+          <w:rFonts w:ascii="Adobe Clean" w:hAnsi="Adobe Clean" w:cs="Adobe Clean"/>
+          <w:b/>
+          <w:bCs/>
+          <w:sz w:val="28"/>
+          <w:szCs w:val="28"/>
+        </w:rPr>
+      </w:pPr>
+    </w:p>
+    <w:p>
+      <w:pPr>
+        <w:widowControl w:val="0"/>
+        <w:autoSpaceDE w:val="0"/>
+        <w:autoSpaceDN w:val="0"/>
+        <w:adjustRightInd w:val="0"/>
+        <w:spacing w:after="0" w:line="240" w:lineRule="auto"/>
+        <w:ind w:left="434" w:hanging="434"/>
+        <w:rPr>
+          <w:rFonts w:ascii="Adobe Clean" w:hAnsi="Adobe Clean" w:cs="Adobe Clean"/>
+          <w:sz w:val="28"/>
+          <w:szCs w:val="28"/>
+        </w:rPr>
+      </w:pPr>
+    </w:p>
+    <w:p>
+      <w:pPr>
+        <w:widowControl w:val="0"/>
+        <w:autoSpaceDE w:val="0"/>
+        <w:autoSpaceDN w:val="0"/>
+        <w:adjustRightInd w:val="0"/>
+        <w:spacing w:after="0" w:line="240" w:lineRule="auto"/>
+        <w:ind w:left="434" w:hanging="434"/>
+        <w:rPr>
+          <w:rFonts w:ascii="Adobe Clean" w:hAnsi="Adobe Clean" w:cs="Adobe Clean"/>
+          <w:sz w:val="28"/>
+          <w:szCs w:val="28"/>
+        </w:rPr>
+      </w:pPr>
+    </w:p>
+    <w:p>
+      <w:pPr>
+        <w:widowControl w:val="0"/>
+        <w:autoSpaceDE w:val="0"/>
+        <w:autoSpaceDN w:val="0"/>
+        <w:adjustRightInd w:val="0"/>
+        <w:spacing w:after="0" w:line="240" w:lineRule="auto"/>
+        <w:ind w:left="434" w:hanging="434"/>
+        <w:rPr>
+          <w:rFonts w:ascii="Adobe Clean" w:hAnsi="Adobe Clean" w:cs="Adobe Clean"/>
+          <w:sz w:val="28"/>
+          <w:szCs w:val="28"/>
+        </w:rPr>
+      </w:pPr>
+    </w:p>
+    <w:p>
+      <w:pPr>
+        <w:pStyle w:val="Heading1"/>
+      </w:pPr>
+      <w:r>
+        <w:lastRenderedPageBreak/>
+        <w:t>Lesson 2</w:t>
+      </w:r>
+      <w:r>
+        <w:t xml:space="preserve"> – </w:t>
+      </w:r>
+      <w:r>
+        <w:t>Enrich your PIM with Marketing content</w:t>
+      </w:r>
+    </w:p>
+    <w:p>
+      <w:pPr>
+        <w:pStyle w:val="Heading2"/>
+      </w:pPr>
+      <w:r>
+        <w:t>Overview</w:t>
+      </w:r>
+    </w:p>
+    <w:p/>
+    <w:tbl>
+      <w:tblPr>
+        <w:tblStyle w:val="TableGrid"/>
+        <w:tblW w:w="0" w:type="auto"/>
+        <w:tblInd w:w="675" w:type="dxa"/>
+        <w:tblLook w:val="04A0" w:firstRow="1" w:lastRow="0" w:firstColumn="1" w:lastColumn="0" w:noHBand="0" w:noVBand="1"/>
+      </w:tblPr>
+      <w:tblGrid>
+        <w:gridCol w:w="1418"/>
+        <w:gridCol w:w="8788"/>
+      </w:tblGrid>
+      <w:tr>
+        <w:tc>
+          <w:tcPr>
+            <w:tcW w:w="1418" w:type="dxa"/>
+          </w:tcPr>
+          <w:p>
+            <w:pPr>
+              <w:ind w:left="0"/>
+              <w:rPr>
+                <w:rFonts w:ascii="Adobe Clean" w:hAnsi="Adobe Clean"/>
+                <w:sz w:val="24"/>
+                <w:szCs w:val="24"/>
+              </w:rPr>
+            </w:pPr>
+            <w:r>
+              <w:rPr>
+                <w:rFonts w:ascii="Adobe Clean" w:hAnsi="Adobe Clean"/>
+                <w:sz w:val="24"/>
+                <w:szCs w:val="24"/>
+              </w:rPr>
+              <w:t>Task</w:t>
+            </w:r>
+          </w:p>
+        </w:tc>
+        <w:tc>
+          <w:tcPr>
+            <w:tcW w:w="8788" w:type="dxa"/>
+          </w:tcPr>
+          <w:p>
+            <w:pPr>
+              <w:ind w:left="0"/>
+              <w:rPr>
+                <w:rFonts w:ascii="Adobe Clean" w:hAnsi="Adobe Clean"/>
+                <w:sz w:val="24"/>
+                <w:szCs w:val="24"/>
+              </w:rPr>
+            </w:pPr>
+            <w:r>
+              <w:rPr>
+                <w:rFonts w:ascii="Adobe Clean" w:hAnsi="Adobe Clean" w:cs="Adobe Clean"/>
+                <w:sz w:val="24"/>
+                <w:szCs w:val="24"/>
+              </w:rPr>
+              <w:t>Now enrich PIM with Marketing content</w:t>
+            </w:r>
+            <w:bookmarkStart w:id="2" w:name="_GoBack"/>
+            <w:bookmarkEnd w:id="2"/>
+          </w:p>
+        </w:tc>
+      </w:tr>
+      <w:tr>
+        <w:tc>
+          <w:tcPr>
+            <w:tcW w:w="1418" w:type="dxa"/>
+          </w:tcPr>
+          <w:p>
+            <w:pPr>
+              <w:ind w:left="0"/>
+              <w:rPr>
+                <w:rFonts w:ascii="Adobe Clean" w:hAnsi="Adobe Clean"/>
+                <w:sz w:val="24"/>
+                <w:szCs w:val="24"/>
+              </w:rPr>
+            </w:pPr>
+            <w:r>
+              <w:rPr>
+                <w:rFonts w:ascii="Adobe Clean" w:hAnsi="Adobe Clean"/>
+                <w:sz w:val="24"/>
+                <w:szCs w:val="24"/>
+              </w:rPr>
+              <w:t>Time</w:t>
+            </w:r>
+          </w:p>
+        </w:tc>
+        <w:tc>
+          <w:tcPr>
+            <w:tcW w:w="8788" w:type="dxa"/>
+          </w:tcPr>
+          <w:p>
+            <w:pPr>
+              <w:ind w:left="0"/>
+              <w:rPr>
+                <w:rFonts w:ascii="Adobe Clean" w:hAnsi="Adobe Clean"/>
+                <w:sz w:val="24"/>
+                <w:szCs w:val="24"/>
+              </w:rPr>
+            </w:pPr>
+            <w:r>
+              <w:rPr>
+                <w:rFonts w:ascii="Adobe Clean" w:hAnsi="Adobe Clean"/>
+                <w:sz w:val="24"/>
+                <w:szCs w:val="24"/>
+              </w:rPr>
+              <w:t>10</w:t>
+            </w:r>
+            <w:r>
+              <w:rPr>
+                <w:rFonts w:ascii="Adobe Clean" w:hAnsi="Adobe Clean"/>
+                <w:sz w:val="24"/>
+                <w:szCs w:val="24"/>
+              </w:rPr>
+              <w:t xml:space="preserve"> minutes</w:t>
+            </w:r>
+          </w:p>
+        </w:tc>
+      </w:tr>
+      <w:tr>
+        <w:tc>
+          <w:tcPr>
+            <w:tcW w:w="1418" w:type="dxa"/>
+          </w:tcPr>
+          <w:p>
+            <w:pPr>
+              <w:ind w:left="0"/>
+              <w:rPr>
+                <w:rFonts w:ascii="Adobe Clean" w:hAnsi="Adobe Clean"/>
+                <w:sz w:val="24"/>
+                <w:szCs w:val="24"/>
+              </w:rPr>
+            </w:pPr>
+            <w:r>
+              <w:rPr>
+                <w:rFonts w:ascii="Adobe Clean" w:hAnsi="Adobe Clean"/>
+                <w:sz w:val="24"/>
+                <w:szCs w:val="24"/>
+              </w:rPr>
+              <w:t>Objective</w:t>
+            </w:r>
+          </w:p>
+        </w:tc>
+        <w:tc>
+          <w:tcPr>
+            <w:tcW w:w="8788" w:type="dxa"/>
+          </w:tcPr>
+          <w:p>
+            <w:pPr>
+              <w:ind w:left="0"/>
+              <w:rPr>
+                <w:rFonts w:ascii="Adobe Clean" w:hAnsi="Adobe Clean"/>
+                <w:sz w:val="24"/>
+                <w:szCs w:val="24"/>
+              </w:rPr>
+            </w:pPr>
+            <w:r>
+              <w:rPr>
+                <w:rFonts w:ascii="Adobe Clean" w:hAnsi="Adobe Clean"/>
+                <w:sz w:val="24"/>
+                <w:szCs w:val="24"/>
+              </w:rPr>
+              <w:t xml:space="preserve"> Understand PIM with WeTelco example</w:t>
+            </w:r>
+          </w:p>
+        </w:tc>
+      </w:tr>
+    </w:tbl>
+    <w:p/>
+    <w:p>
+      <w:pPr>
+        <w:ind w:left="576"/>
+      </w:pPr>
+    </w:p>
+    <w:p>
+      <w:pPr>
+        <w:pStyle w:val="Heading2"/>
+      </w:pPr>
+      <w:r>
+        <w:t>Setup</w:t>
+      </w:r>
+    </w:p>
+    <w:p/>
+    <w:p>
+      <w:pPr>
+        <w:pStyle w:val="ListParagraph"/>
+        <w:widowControl w:val="0"/>
+        <w:numPr>
+          <w:ilvl w:val="0"/>
+          <w:numId w:val="28"/>
+        </w:numPr>
+        <w:autoSpaceDE w:val="0"/>
+        <w:autoSpaceDN w:val="0"/>
+        <w:adjustRightInd w:val="0"/>
+        <w:spacing w:after="0" w:line="240" w:lineRule="auto"/>
+        <w:rPr>
+          <w:rFonts w:ascii="Adobe Clean" w:hAnsi="Adobe Clean" w:cs="Adobe Clean"/>
+          <w:sz w:val="28"/>
+          <w:szCs w:val="28"/>
+        </w:rPr>
+      </w:pPr>
+      <w:r>
+        <w:rPr>
+          <w:rFonts w:ascii="Adobe Clean" w:hAnsi="Adobe Clean" w:cs="Adobe Clean"/>
+          <w:sz w:val="28"/>
+          <w:szCs w:val="28"/>
+        </w:rPr>
+        <w:t>Execute following command (to switch to lab0, maven install package from lab0)</w:t>
+      </w:r>
+    </w:p>
+    <w:p>
+      <w:pPr>
+        <w:widowControl w:val="0"/>
+        <w:autoSpaceDE w:val="0"/>
+        <w:autoSpaceDN w:val="0"/>
+        <w:adjustRightInd w:val="0"/>
+        <w:spacing w:after="0" w:line="240" w:lineRule="auto"/>
+        <w:ind w:left="0"/>
+        <w:rPr>
+          <w:rFonts w:ascii="Adobe Clean" w:hAnsi="Adobe Clean" w:cs="Adobe Clean"/>
+          <w:sz w:val="28"/>
+          <w:szCs w:val="28"/>
+        </w:rPr>
+      </w:pPr>
+      <w:r>
+        <w:rPr>
+          <w:rFonts w:ascii="Adobe Clean" w:hAnsi="Adobe Clean" w:cs="Adobe Clean"/>
+          <w:b/>
+          <w:bCs/>
+          <w:noProof/>
+          <w:sz w:val="28"/>
+          <w:szCs w:val="28"/>
+        </w:rPr>
+        <mc:AlternateContent>
+          <mc:Choice Requires="wps">
+            <w:drawing>
+              <wp:anchor distT="0" distB="0" distL="114300" distR="114300" simplePos="0" relativeHeight="251664384" behindDoc="0" locked="0" layoutInCell="1" allowOverlap="1" wp14:anchorId="3049D48C" wp14:editId="1B6BD52E">
+                <wp:simplePos x="0" y="0"/>
+                <wp:positionH relativeFrom="column">
+                  <wp:posOffset>488950</wp:posOffset>
+                </wp:positionH>
+                <wp:positionV relativeFrom="paragraph">
+                  <wp:posOffset>343535</wp:posOffset>
+                </wp:positionV>
+                <wp:extent cx="6216650" cy="342900"/>
+                <wp:effectExtent l="50800" t="25400" r="82550" b="114300"/>
+                <wp:wrapThrough wrapText="bothSides">
+                  <wp:wrapPolygon edited="0">
+                    <wp:start x="-177" y="-1600"/>
+                    <wp:lineTo x="-177" y="24000"/>
+                    <wp:lineTo x="-88" y="27200"/>
+                    <wp:lineTo x="21710" y="27200"/>
+                    <wp:lineTo x="21710" y="25600"/>
+                    <wp:lineTo x="21799" y="1600"/>
+                    <wp:lineTo x="21799" y="-1600"/>
+                    <wp:lineTo x="-177" y="-1600"/>
+                  </wp:wrapPolygon>
+                </wp:wrapThrough>
+                <wp:docPr id="9" name="Rounded Rectangle 9"/>
+                <wp:cNvGraphicFramePr/>
+                <a:graphic xmlns:a="http://schemas.openxmlformats.org/drawingml/2006/main">
+                  <a:graphicData uri="http://schemas.microsoft.com/office/word/2010/wordprocessingShape">
+                    <wps:wsp>
+                      <wps:cNvSpPr/>
+                      <wps:spPr>
+                        <a:xfrm>
+                          <a:off x="0" y="0"/>
+                          <a:ext cx="6216650" cy="342900"/>
+                        </a:xfrm>
+                        <a:prstGeom prst="roundRect">
+                          <a:avLst/>
+                        </a:prstGeom>
+                      </wps:spPr>
+                      <wps:style>
+                        <a:lnRef idx="1">
+                          <a:schemeClr val="accent1"/>
+                        </a:lnRef>
+                        <a:fillRef idx="3">
+                          <a:schemeClr val="accent1"/>
+                        </a:fillRef>
+                        <a:effectRef idx="2">
+                          <a:schemeClr val="accent1"/>
+                        </a:effectRef>
+                        <a:fontRef idx="minor">
+                          <a:schemeClr val="lt1"/>
+                        </a:fontRef>
+                      </wps:style>
+                      <wps:txbx>
+                        <w:txbxContent>
+                          <w:p>
+                            <w:pPr>
+                              <w:widowControl w:val="0"/>
+                              <w:autoSpaceDE w:val="0"/>
+                              <w:autoSpaceDN w:val="0"/>
+                              <w:adjustRightInd w:val="0"/>
+                              <w:spacing w:after="0" w:line="240" w:lineRule="auto"/>
+                              <w:ind w:left="0"/>
+                              <w:rPr>
+                                <w:rFonts w:ascii="Courier" w:hAnsi="Courier" w:cs="Courier"/>
+                                <w:color w:val="000000" w:themeColor="text1"/>
+                                <w:sz w:val="24"/>
+                                <w:szCs w:val="24"/>
+                              </w:rPr>
+                            </w:pPr>
+                            <w:r>
+                              <w:rPr>
+                                <w:rFonts w:ascii="Courier" w:hAnsi="Courier" w:cs="Courier"/>
+                                <w:color w:val="000000" w:themeColor="text1"/>
+                                <w:sz w:val="24"/>
+                                <w:szCs w:val="24"/>
+                              </w:rPr>
+                              <w:t xml:space="preserve">sh </w:t>
+                            </w:r>
+                            <w:r>
+                              <w:rPr>
+                                <w:rFonts w:ascii="Courier" w:hAnsi="Courier" w:cs="Courier"/>
+                                <w:color w:val="000000" w:themeColor="text1"/>
+                                <w:sz w:val="24"/>
+                                <w:szCs w:val="24"/>
+                              </w:rPr>
+                              <w:t>switch</w:t>
+                            </w:r>
+                            <w:r>
+                              <w:rPr>
+                                <w:rFonts w:ascii="Courier" w:hAnsi="Courier" w:cs="Courier"/>
+                                <w:color w:val="000000" w:themeColor="text1"/>
+                                <w:sz w:val="24"/>
+                                <w:szCs w:val="24"/>
+                              </w:rPr>
+                              <w:t>.sh</w:t>
+                            </w:r>
+                          </w:p>
+                          <w:p>
+                            <w:pPr>
+                              <w:ind w:left="0"/>
+                              <w:jc w:val="center"/>
+                              <w:rPr>
+                                <w:color w:val="000000" w:themeColor="text1"/>
+                              </w:rPr>
+                            </w:pPr>
+                          </w:p>
+                        </w:txbxContent>
+                      </wps:txbx>
+                      <wps:bodyPr rot="0" spcFirstLastPara="0" vertOverflow="overflow" horzOverflow="overflow" vert="horz" wrap="square" lIns="91440" tIns="45720" rIns="91440" bIns="45720" numCol="1" spcCol="0" rtlCol="0" fromWordArt="0" anchor="ctr" anchorCtr="0" forceAA="0" compatLnSpc="1">
+                        <a:prstTxWarp prst="textNoShape">
+                          <a:avLst/>
+                        </a:prstTxWarp>
+                        <a:noAutofit/>
+                      </wps:bodyPr>
+                    </wps:wsp>
+                  </a:graphicData>
+                </a:graphic>
+                <wp14:sizeRelV relativeFrom="margin">
+                  <wp14:pctHeight>0</wp14:pctHeight>
+                </wp14:sizeRelV>
+              </wp:anchor>
+            </w:drawing>
+          </mc:Choice>
+          <mc:Fallback>
+            <w:pict>
+              <v:roundrect id="Rounded Rectangle 9" o:spid="_x0000_s1028" style="position:absolute;margin-left:38.5pt;margin-top:27.05pt;width:489.5pt;height:27pt;z-index:251664384;visibility:visible;mso-wrap-style:square;mso-height-percent:0;mso-wrap-distance-left:9pt;mso-wrap-distance-top:0;mso-wrap-distance-right:9pt;mso-wrap-distance-bottom:0;mso-position-horizontal:absolute;mso-position-horizontal-relative:text;mso-position-vertical:absolute;mso-position-vertical-relative:text;mso-height-percent:0;mso-height-relative:margin;v-text-anchor:middle" arcsize="10923f" o:gfxdata="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" fillcolor="#4f81bd [3204]" strokecolor="#4579b8 [3044]">
+                <v:fill color2="#a7bfde [1620]" rotate="t" type="gradient">
+                  <o:fill v:ext="view" type="gradientUnscaled"/>
+                </v:fill>
+                <v:shadow on="t" opacity="22937f" mv:blur="40000f" origin=",.5" offset="0,23000emu"/>
+                <v:textbox>
+                  <w:txbxContent>
+                    <w:p>
+                      <w:pPr>
+                        <w:widowControl w:val="0"/>
+                        <w:autoSpaceDE w:val="0"/>
+                        <w:autoSpaceDN w:val="0"/>
+                        <w:adjustRightInd w:val="0"/>
+                        <w:spacing w:after="0" w:line="240" w:lineRule="auto"/>
+                        <w:ind w:left="0"/>
+                        <w:rPr>
+                          <w:rFonts w:ascii="Courier" w:hAnsi="Courier" w:cs="Courier"/>
+                          <w:color w:val="000000" w:themeColor="text1"/>
+                          <w:sz w:val="24"/>
+                          <w:szCs w:val="24"/>
+                        </w:rPr>
+                      </w:pPr>
+                      <w:r>
+                        <w:rPr>
+                          <w:rFonts w:ascii="Courier" w:hAnsi="Courier" w:cs="Courier"/>
+                          <w:color w:val="000000" w:themeColor="text1"/>
+                          <w:sz w:val="24"/>
+                          <w:szCs w:val="24"/>
+                        </w:rPr>
+                        <w:t xml:space="preserve">sh </w:t>
+                      </w:r>
+                      <w:r>
+                        <w:rPr>
+                          <w:rFonts w:ascii="Courier" w:hAnsi="Courier" w:cs="Courier"/>
+                          <w:color w:val="000000" w:themeColor="text1"/>
+                          <w:sz w:val="24"/>
+                          <w:szCs w:val="24"/>
+                        </w:rPr>
+                        <w:t>switch</w:t>
+                      </w:r>
+                      <w:r>
+                        <w:rPr>
+                          <w:rFonts w:ascii="Courier" w:hAnsi="Courier" w:cs="Courier"/>
+                          <w:color w:val="000000" w:themeColor="text1"/>
+                          <w:sz w:val="24"/>
+                          <w:szCs w:val="24"/>
+                        </w:rPr>
+                        <w:t>.sh</w:t>
+                      </w:r>
+                    </w:p>
+                    <w:p>
+                      <w:pPr>
+                        <w:ind w:left="0"/>
+                        <w:jc w:val="center"/>
+                        <w:rPr>
+                          <w:color w:val="000000" w:themeColor="text1"/>
+                        </w:rPr>
+                      </w:pPr>
+                    </w:p>
+                  </w:txbxContent>
+                </v:textbox>
+                <w10:wrap type="through"/>
+              </v:roundrect>
+            </w:pict>
+          </mc:Fallback>
+        </mc:AlternateContent>
+      </w:r>
+    </w:p>
+    <w:p>
+      <w:pPr>
+        <w:widowControl w:val="0"/>
+        <w:autoSpaceDE w:val="0"/>
+        <w:autoSpaceDN w:val="0"/>
+        <w:adjustRightInd w:val="0"/>
+        <w:spacing w:after="0" w:line="240" w:lineRule="auto"/>
+        <w:rPr>
+          <w:rFonts w:ascii="Adobe Clean" w:hAnsi="Adobe Clean" w:cs="Adobe Clean"/>
+          <w:sz w:val="28"/>
+          <w:szCs w:val="28"/>
+        </w:rPr>
+      </w:pPr>
+    </w:p>
+    <w:p>
+      <w:pPr>
+        <w:widowControl w:val="0"/>
+        <w:autoSpaceDE w:val="0"/>
+        <w:autoSpaceDN w:val="0"/>
+        <w:adjustRightInd w:val="0"/>
+        <w:spacing w:after="0" w:line="240" w:lineRule="auto"/>
+        <w:ind w:left="750"/>
+        <w:rPr>
+          <w:rFonts w:ascii="Adobe Clean" w:hAnsi="Adobe Clean" w:cs="Adobe Clean"/>
+          <w:sz w:val="28"/>
+          <w:szCs w:val="28"/>
+        </w:rPr>
+      </w:pPr>
+    </w:p>
+    <w:p>
+      <w:pPr>
+        <w:widowControl w:val="0"/>
+        <w:autoSpaceDE w:val="0"/>
+        <w:autoSpaceDN w:val="0"/>
+        <w:adjustRightInd w:val="0"/>
+        <w:spacing w:after="0" w:line="240" w:lineRule="auto"/>
+        <w:ind w:left="0"/>
+        <w:rPr>
+          <w:rFonts w:ascii="Adobe Clean" w:hAnsi="Adobe Clean" w:cs="Adobe Clean"/>
+          <w:b/>
+          <w:bCs/>
+          <w:sz w:val="28"/>
+          <w:szCs w:val="28"/>
+        </w:rPr>
+      </w:pPr>
+    </w:p>
+    <w:p>
+      <w:pPr>
+        <w:widowControl w:val="0"/>
+        <w:autoSpaceDE w:val="0"/>
+        <w:autoSpaceDN w:val="0"/>
+        <w:adjustRightInd w:val="0"/>
+        <w:spacing w:after="0" w:line="240" w:lineRule="auto"/>
+        <w:ind w:left="0"/>
+        <w:rPr>
+          <w:rFonts w:ascii="Adobe Clean" w:hAnsi="Adobe Clean" w:cs="Adobe Clean"/>
+          <w:b/>
+          <w:bCs/>
+          <w:sz w:val="28"/>
+          <w:szCs w:val="28"/>
+        </w:rPr>
+      </w:pPr>
+    </w:p>
+    <w:p>
+      <w:pPr>
+        <w:widowControl w:val="0"/>
+        <w:autoSpaceDE w:val="0"/>
+        <w:autoSpaceDN w:val="0"/>
+        <w:adjustRightInd w:val="0"/>
+        <w:spacing w:after="0" w:line="240" w:lineRule="auto"/>
+        <w:ind w:left="0"/>
+        <w:rPr>
+          <w:rFonts w:ascii="Adobe Clean" w:hAnsi="Adobe Clean" w:cs="Adobe Clean"/>
+          <w:b/>
+          <w:bCs/>
+          <w:sz w:val="28"/>
+          <w:szCs w:val="28"/>
+        </w:rPr>
+      </w:pPr>
+    </w:p>
+    <w:p>
+      <w:pPr>
+        <w:widowControl w:val="0"/>
+        <w:autoSpaceDE w:val="0"/>
+        <w:autoSpaceDN w:val="0"/>
+        <w:adjustRightInd w:val="0"/>
+        <w:spacing w:after="0" w:line="240" w:lineRule="auto"/>
+        <w:ind w:left="434" w:hanging="434"/>
+        <w:rPr>
+          <w:rFonts w:ascii="Adobe Clean" w:hAnsi="Adobe Clean" w:cs="Adobe Clean"/>
+          <w:sz w:val="28"/>
+          <w:szCs w:val="28"/>
+        </w:rPr>
+      </w:pPr>
+    </w:p>
+    <w:p>
+      <w:pPr>
+        <w:widowControl w:val="0"/>
+        <w:autoSpaceDE w:val="0"/>
+        <w:autoSpaceDN w:val="0"/>
+        <w:adjustRightInd w:val="0"/>
+        <w:spacing w:after="0" w:line="240" w:lineRule="auto"/>
+        <w:ind w:left="434" w:hanging="434"/>
+        <w:rPr>
+          <w:rFonts w:ascii="Adobe Clean" w:hAnsi="Adobe Clean" w:cs="Adobe Clean"/>
+          <w:sz w:val="28"/>
+          <w:szCs w:val="28"/>
+        </w:rPr>
+      </w:pPr>
+    </w:p>
+    <w:p>
+      <w:pPr>
+        <w:widowControl w:val="0"/>
+        <w:autoSpaceDE w:val="0"/>
+        <w:autoSpaceDN w:val="0"/>
+        <w:adjustRightInd w:val="0"/>
+        <w:spacing w:after="0" w:line="240" w:lineRule="auto"/>
+        <w:ind w:left="434" w:hanging="434"/>
+        <w:rPr>
+          <w:rFonts w:ascii="Adobe Clean" w:hAnsi="Adobe Clean" w:cs="Adobe Clean"/>
+          <w:sz w:val="28"/>
+          <w:szCs w:val="28"/>
+        </w:rPr>
+      </w:pPr>
+    </w:p>
+    <w:p>
+      <w:pPr>
+        <w:widowControl w:val="0"/>
+        <w:autoSpaceDE w:val="0"/>
+        <w:autoSpaceDN w:val="0"/>
+        <w:adjustRightInd w:val="0"/>
+        <w:spacing w:after="0" w:line="240" w:lineRule="auto"/>
+        <w:ind w:left="434" w:hanging="434"/>
+        <w:rPr>
+          <w:rFonts w:ascii="Adobe Clean" w:hAnsi="Adobe Clean" w:cs="Adobe Clean"/>
+          <w:sz w:val="28"/>
+          <w:szCs w:val="28"/>
+        </w:rPr>
+      </w:pPr>
+    </w:p>
+    <w:p>
+      <w:pPr>
+        <w:widowControl w:val="0"/>
+        <w:autoSpaceDE w:val="0"/>
+        <w:autoSpaceDN w:val="0"/>
+        <w:adjustRightInd w:val="0"/>
+        <w:spacing w:after="0" w:line="240" w:lineRule="auto"/>
+        <w:ind w:left="434" w:hanging="434"/>
+        <w:rPr>
+          <w:rFonts w:ascii="Adobe Clean" w:hAnsi="Adobe Clean" w:cs="Adobe Clean"/>
+          <w:sz w:val="28"/>
+          <w:szCs w:val="28"/>
+        </w:rPr>
+      </w:pPr>
+    </w:p>
+    <w:p>
+      <w:pPr>
+        <w:widowControl w:val="0"/>
+        <w:autoSpaceDE w:val="0"/>
+        <w:autoSpaceDN w:val="0"/>
+        <w:adjustRightInd w:val="0"/>
+        <w:spacing w:after="0" w:line="240" w:lineRule="auto"/>
+        <w:ind w:left="434" w:hanging="434"/>
+        <w:rPr>
+          <w:rFonts w:ascii="Adobe Clean" w:hAnsi="Adobe Clean" w:cs="Adobe Clean"/>
+          <w:sz w:val="28"/>
+          <w:szCs w:val="28"/>
+        </w:rPr>
+      </w:pPr>
+    </w:p>
+    <w:p>
+      <w:pPr>
+        <w:widowControl w:val="0"/>
+        <w:autoSpaceDE w:val="0"/>
+        <w:autoSpaceDN w:val="0"/>
+        <w:adjustRightInd w:val="0"/>
+        <w:spacing w:after="0" w:line="240" w:lineRule="auto"/>
+        <w:ind w:left="434" w:hanging="434"/>
+        <w:rPr>
+          <w:rFonts w:ascii="Adobe Clean" w:hAnsi="Adobe Clean" w:cs="Adobe Clean"/>
+          <w:sz w:val="28"/>
+          <w:szCs w:val="28"/>
+        </w:rPr>
+      </w:pPr>
+    </w:p>
+    <w:p>
+      <w:pPr>
+        <w:widowControl w:val="0"/>
+        <w:autoSpaceDE w:val="0"/>
+        <w:autoSpaceDN w:val="0"/>
+        <w:adjustRightInd w:val="0"/>
+        <w:spacing w:after="0" w:line="240" w:lineRule="auto"/>
+        <w:ind w:left="434" w:hanging="434"/>
+        <w:rPr>
+          <w:rFonts w:ascii="Adobe Clean" w:hAnsi="Adobe Clean" w:cs="Adobe Clean"/>
+          <w:sz w:val="28"/>
+          <w:szCs w:val="28"/>
+        </w:rPr>
+      </w:pPr>
+    </w:p>
+    <w:p>
+      <w:pPr>
+        <w:widowControl w:val="0"/>
+        <w:autoSpaceDE w:val="0"/>
+        <w:autoSpaceDN w:val="0"/>
+        <w:adjustRightInd w:val="0"/>
+        <w:spacing w:after="0" w:line="240" w:lineRule="auto"/>
+        <w:ind w:left="434" w:hanging="434"/>
+        <w:rPr>
+          <w:rFonts w:ascii="Adobe Clean" w:hAnsi="Adobe Clean" w:cs="Adobe Clean"/>
+          <w:sz w:val="28"/>
+          <w:szCs w:val="28"/>
+        </w:rPr>
+      </w:pPr>
+    </w:p>
+    <w:p>
+      <w:pPr>
+        <w:widowControl w:val="0"/>
+        <w:autoSpaceDE w:val="0"/>
+        <w:autoSpaceDN w:val="0"/>
+        <w:adjustRightInd w:val="0"/>
+        <w:spacing w:after="0" w:line="240" w:lineRule="auto"/>
+        <w:ind w:left="434" w:hanging="434"/>
+        <w:rPr>
+          <w:rFonts w:ascii="Adobe Clean" w:hAnsi="Adobe Clean" w:cs="Adobe Clean"/>
+          <w:sz w:val="28"/>
+          <w:szCs w:val="28"/>
+        </w:rPr>
+      </w:pPr>
+    </w:p>
+    <w:p>
+      <w:pPr>
+        <w:widowControl w:val="0"/>
+        <w:autoSpaceDE w:val="0"/>
+        <w:autoSpaceDN w:val="0"/>
+        <w:adjustRightInd w:val="0"/>
+        <w:spacing w:after="0" w:line="240" w:lineRule="auto"/>
+        <w:ind w:left="434" w:hanging="434"/>
+        <w:rPr>
+          <w:rFonts w:ascii="Adobe Clean" w:hAnsi="Adobe Clean" w:cs="Adobe Clean"/>
+          <w:sz w:val="28"/>
+          <w:szCs w:val="28"/>
+        </w:rPr>
+      </w:pPr>
+    </w:p>
+    <w:p>
+      <w:pPr>
+        <w:pStyle w:val="Heading1"/>
+      </w:pPr>
+      <w:r>
+        <w:t xml:space="preserve">Lesson 1 – </w:t>
+      </w:r>
+      <w:r>
         <w:t>AEM Commerce Integration Framework</w:t>
       </w:r>
       <w:r>
@@ -2814,11 +5546,11 @@
       <w:pPr>
         <w:pStyle w:val="Heading2"/>
       </w:pPr>
-      <w:bookmarkStart w:id="2" w:name="_Toc317020589"/>
+      <w:bookmarkStart w:id="3" w:name="_Toc317020589"/>
       <w:r>
         <w:t>Overview</w:t>
       </w:r>
-      <w:bookmarkEnd w:id="2"/>
+      <w:bookmarkEnd w:id="3"/>
     </w:p>
     <w:p/>
     <w:tbl>
@@ -2842,6 +5574,7 @@
               <w:ind w:left="0"/>
             </w:pPr>
             <w:r>
+              <w:lastRenderedPageBreak/>
               <w:t>Task</w:t>
             </w:r>
           </w:p>
@@ -2864,25 +5597,7 @@
                 <w:sz w:val="28"/>
                 <w:szCs w:val="28"/>
               </w:rPr>
-              <w:t xml:space="preserve">Add </w:t>
-            </w:r>
-            <w:proofErr w:type="gramStart"/>
-            <w:r>
-              <w:rPr>
-                <w:rFonts w:ascii="Adobe Clean" w:hAnsi="Adobe Clean" w:cs="Adobe Clean"/>
-                <w:sz w:val="28"/>
-                <w:szCs w:val="28"/>
-              </w:rPr>
-              <w:t>an additional properties</w:t>
-            </w:r>
-            <w:proofErr w:type="gramEnd"/>
-            <w:r>
-              <w:rPr>
-                <w:rFonts w:ascii="Adobe Clean" w:hAnsi="Adobe Clean" w:cs="Adobe Clean"/>
-                <w:sz w:val="28"/>
-                <w:szCs w:val="28"/>
-              </w:rPr>
-              <w:t xml:space="preserve"> for a product in PIM called </w:t>
+              <w:t xml:space="preserve">Add an additional properties for a product in PIM called </w:t>
             </w:r>
             <w:r>
               <w:rPr>
@@ -2969,11 +5684,11 @@
       <w:pPr>
         <w:pStyle w:val="Heading2"/>
       </w:pPr>
-      <w:bookmarkStart w:id="3" w:name="_Toc317020590"/>
+      <w:bookmarkStart w:id="4" w:name="_Toc317020590"/>
       <w:r>
         <w:t>Setup</w:t>
       </w:r>
-      <w:bookmarkEnd w:id="3"/>
+      <w:bookmarkEnd w:id="4"/>
     </w:p>
     <w:p/>
     <w:p>
@@ -2982,7 +5697,7 @@
         <w:widowControl w:val="0"/>
         <w:numPr>
           <w:ilvl w:val="0"/>
-          <w:numId w:val="26"/>
+          <w:numId w:val="27"/>
         </w:numPr>
         <w:autoSpaceDE w:val="0"/>
         <w:autoSpaceDN w:val="0"/>
@@ -3009,7 +5724,7 @@
         <w:widowControl w:val="0"/>
         <w:numPr>
           <w:ilvl w:val="0"/>
-          <w:numId w:val="26"/>
+          <w:numId w:val="27"/>
         </w:numPr>
         <w:autoSpaceDE w:val="0"/>
         <w:autoSpaceDN w:val="0"/>
@@ -3058,7 +5773,7 @@
         <w:widowControl w:val="0"/>
         <w:numPr>
           <w:ilvl w:val="0"/>
-          <w:numId w:val="26"/>
+          <w:numId w:val="27"/>
         </w:numPr>
         <w:autoSpaceDE w:val="0"/>
         <w:autoSpaceDN w:val="0"/>
@@ -3076,25 +5791,7 @@
           <w:sz w:val="28"/>
           <w:szCs w:val="28"/>
         </w:rPr>
-        <w:t xml:space="preserve">Switch to </w:t>
-      </w:r>
-      <w:proofErr w:type="spellStart"/>
-      <w:r>
-        <w:rPr>
-          <w:rFonts w:ascii="Adobe Clean" w:hAnsi="Adobe Clean" w:cs="Adobe Clean"/>
-          <w:sz w:val="28"/>
-          <w:szCs w:val="28"/>
-        </w:rPr>
-        <w:t>git</w:t>
-      </w:r>
-      <w:proofErr w:type="spellEnd"/>
-      <w:r>
-        <w:rPr>
-          <w:rFonts w:ascii="Adobe Clean" w:hAnsi="Adobe Clean" w:cs="Adobe Clean"/>
-          <w:sz w:val="28"/>
-          <w:szCs w:val="28"/>
-        </w:rPr>
-        <w:t xml:space="preserve"> branch exercise1</w:t>
+        <w:t>Switch to git branch exercise1</w:t>
       </w:r>
     </w:p>
     <w:p>
@@ -3118,7 +5815,7 @@
         <w:widowControl w:val="0"/>
         <w:numPr>
           <w:ilvl w:val="2"/>
-          <w:numId w:val="26"/>
+          <w:numId w:val="27"/>
         </w:numPr>
         <w:autoSpaceDE w:val="0"/>
         <w:autoSpaceDN w:val="0"/>
@@ -3130,25 +5827,13 @@
           <w:szCs w:val="28"/>
         </w:rPr>
       </w:pPr>
-      <w:proofErr w:type="spellStart"/>
-      <w:proofErr w:type="gramStart"/>
       <w:r>
         <w:rPr>
           <w:rFonts w:ascii="Adobe Clean" w:hAnsi="Adobe Clean" w:cs="Adobe Clean"/>
           <w:sz w:val="28"/>
           <w:szCs w:val="28"/>
         </w:rPr>
-        <w:t>git</w:t>
-      </w:r>
-      <w:proofErr w:type="spellEnd"/>
-      <w:proofErr w:type="gramEnd"/>
-      <w:r>
-        <w:rPr>
-          <w:rFonts w:ascii="Adobe Clean" w:hAnsi="Adobe Clean" w:cs="Adobe Clean"/>
-          <w:sz w:val="28"/>
-          <w:szCs w:val="28"/>
-        </w:rPr>
-        <w:t xml:space="preserve"> checkout exercise1</w:t>
+        <w:t>git checkout exercise1</w:t>
       </w:r>
     </w:p>
     <w:p>
@@ -3172,7 +5857,7 @@
         <w:widowControl w:val="0"/>
         <w:numPr>
           <w:ilvl w:val="0"/>
-          <w:numId w:val="26"/>
+          <w:numId w:val="27"/>
         </w:numPr>
         <w:autoSpaceDE w:val="0"/>
         <w:autoSpaceDN w:val="0"/>
@@ -3199,7 +5884,7 @@
         <w:widowControl w:val="0"/>
         <w:numPr>
           <w:ilvl w:val="2"/>
-          <w:numId w:val="26"/>
+          <w:numId w:val="27"/>
         </w:numPr>
         <w:autoSpaceDE w:val="0"/>
         <w:autoSpaceDN w:val="0"/>
@@ -3211,36 +5896,14 @@
           <w:szCs w:val="28"/>
         </w:rPr>
       </w:pPr>
-      <w:proofErr w:type="spellStart"/>
-      <w:proofErr w:type="gramStart"/>
       <w:r>
         <w:rPr>
           <w:rFonts w:ascii="Adobe Clean" w:hAnsi="Adobe Clean" w:cs="Adobe Clean"/>
           <w:sz w:val="28"/>
           <w:szCs w:val="28"/>
         </w:rPr>
-        <w:t>mvn</w:t>
-      </w:r>
-      <w:proofErr w:type="spellEnd"/>
-      <w:proofErr w:type="gramEnd"/>
-      <w:r>
-        <w:rPr>
-          <w:rFonts w:ascii="Adobe Clean" w:hAnsi="Adobe Clean" w:cs="Adobe Clean"/>
-          <w:sz w:val="28"/>
-          <w:szCs w:val="28"/>
-        </w:rPr>
-        <w:t xml:space="preserve"> clean install –</w:t>
-      </w:r>
-      <w:proofErr w:type="spellStart"/>
-      <w:r>
-        <w:rPr>
-          <w:rFonts w:ascii="Adobe Clean" w:hAnsi="Adobe Clean" w:cs="Adobe Clean"/>
-          <w:sz w:val="28"/>
-          <w:szCs w:val="28"/>
-        </w:rPr>
-        <w:t>PautoInstallPackage</w:t>
-      </w:r>
-      <w:proofErr w:type="spellEnd"/>
+        <w:t>mvn clean install –PautoInstallPackage</w:t>
+      </w:r>
     </w:p>
     <w:p>
       <w:pPr>
@@ -3339,12 +6002,11 @@
       <w:pPr>
         <w:pStyle w:val="Heading2"/>
       </w:pPr>
-      <w:bookmarkStart w:id="4" w:name="_Toc317020591"/>
-      <w:r>
-        <w:lastRenderedPageBreak/>
+      <w:bookmarkStart w:id="5" w:name="_Toc317020591"/>
+      <w:r>
         <w:t>Observations</w:t>
       </w:r>
-      <w:bookmarkEnd w:id="4"/>
+      <w:bookmarkEnd w:id="5"/>
     </w:p>
     <w:p/>
     <w:p>
@@ -3443,27 +6105,7 @@
           <w:szCs w:val="28"/>
           <w:u w:val="single"/>
         </w:rPr>
-        <w:t>http://localhost</w:t>
-      </w:r>
-      <w:proofErr w:type="gramStart"/>
-      <w:r>
-        <w:rPr>
-          <w:rFonts w:ascii="Adobe Clean" w:hAnsi="Adobe Clean" w:cs="Adobe Clean"/>
-          <w:sz w:val="28"/>
-          <w:szCs w:val="28"/>
-          <w:u w:val="single"/>
-        </w:rPr>
-        <w:t>:4502</w:t>
-      </w:r>
-      <w:proofErr w:type="gramEnd"/>
-      <w:r>
-        <w:rPr>
-          <w:rFonts w:ascii="Adobe Clean" w:hAnsi="Adobe Clean" w:cs="Adobe Clean"/>
-          <w:sz w:val="28"/>
-          <w:szCs w:val="28"/>
-          <w:u w:val="single"/>
-        </w:rPr>
-        <w:t>/libs/commerce/gui/content/products/properties.html/etc/commerce/products/summit-geometrixx-outdoors/equipment/running/eqsmmr</w:t>
+        <w:t>http://localhost:4502/libs/commerce/gui/content/products/properties.html/etc/commerce/products/summit-geometrixx-outdoors/equipment/running/eqsmmr</w:t>
       </w:r>
       <w:r>
         <w:rPr>
@@ -3660,27 +6302,7 @@
           <w:szCs w:val="28"/>
           <w:u w:val="single"/>
         </w:rPr>
-        <w:t>http://localhost</w:t>
-      </w:r>
-      <w:proofErr w:type="gramStart"/>
-      <w:r>
-        <w:rPr>
-          <w:rFonts w:ascii="Adobe Clean" w:hAnsi="Adobe Clean" w:cs="Adobe Clean"/>
-          <w:sz w:val="28"/>
-          <w:szCs w:val="28"/>
-          <w:u w:val="single"/>
-        </w:rPr>
-        <w:t>:4502</w:t>
-      </w:r>
-      <w:proofErr w:type="gramEnd"/>
-      <w:r>
-        <w:rPr>
-          <w:rFonts w:ascii="Adobe Clean" w:hAnsi="Adobe Clean" w:cs="Adobe Clean"/>
-          <w:sz w:val="28"/>
-          <w:szCs w:val="28"/>
-          <w:u w:val="single"/>
-        </w:rPr>
-        <w:t>/crx/de/index.jsp#/etc/commerce/products/summit-geometrixx-outdoors/equipment/running/eqsmmr</w:t>
+        <w:t>http://localhost:4502/crx/de/index.jsp#/etc/commerce/products/summit-geometrixx-outdoors/equipment/running/eqsmmr</w:t>
       </w:r>
       <w:r>
         <w:rPr>
@@ -3783,7 +6405,6 @@
           <w:szCs w:val="40"/>
         </w:rPr>
       </w:pPr>
-      <w:proofErr w:type="gramStart"/>
       <w:r>
         <w:rPr>
           <w:rFonts w:ascii="Adobe Clean" w:hAnsi="Adobe Clean" w:cs="Adobe Clean"/>
@@ -3804,7 +6425,6 @@
         </w:rPr>
         <w:t xml:space="preserve"> :</w:t>
       </w:r>
-      <w:proofErr w:type="gramEnd"/>
       <w:r>
         <w:rPr>
           <w:rFonts w:ascii="Adobe Clean" w:hAnsi="Adobe Clean" w:cs="Adobe Clean"/>
@@ -3866,27 +6486,7 @@
           <w:szCs w:val="40"/>
           <w:u w:val="single"/>
         </w:rPr>
-        <w:t>http://localhost</w:t>
-      </w:r>
-      <w:proofErr w:type="gramStart"/>
-      <w:r>
-        <w:rPr>
-          <w:rFonts w:ascii="Adobe Clean" w:hAnsi="Adobe Clean" w:cs="Adobe Clean"/>
-          <w:sz w:val="40"/>
-          <w:szCs w:val="40"/>
-          <w:u w:val="single"/>
-        </w:rPr>
-        <w:t>:4502</w:t>
-      </w:r>
-      <w:proofErr w:type="gramEnd"/>
-      <w:r>
-        <w:rPr>
-          <w:rFonts w:ascii="Adobe Clean" w:hAnsi="Adobe Clean" w:cs="Adobe Clean"/>
-          <w:sz w:val="40"/>
-          <w:szCs w:val="40"/>
-          <w:u w:val="single"/>
-        </w:rPr>
-        <w:t>/crx/de/index.jsp</w:t>
+        <w:t>http://localhost:4502/crx/de/index.jsp</w:t>
       </w:r>
     </w:p>
     <w:p>
@@ -3919,29 +6519,7 @@
           <w:sz w:val="40"/>
           <w:szCs w:val="40"/>
         </w:rPr>
-        <w:t>/etc/scaffolding/summit-geometrixx-outdoors/product/jcr</w:t>
-      </w:r>
-      <w:proofErr w:type="gramStart"/>
-      <w:r>
-        <w:rPr>
-          <w:rFonts w:ascii="Adobe Clean" w:hAnsi="Adobe Clean" w:cs="Adobe Clean"/>
-          <w:b/>
-          <w:bCs/>
-          <w:sz w:val="40"/>
-          <w:szCs w:val="40"/>
-        </w:rPr>
-        <w:t>:content</w:t>
-      </w:r>
-      <w:proofErr w:type="gramEnd"/>
-      <w:r>
-        <w:rPr>
-          <w:rFonts w:ascii="Adobe Clean" w:hAnsi="Adobe Clean" w:cs="Adobe Clean"/>
-          <w:b/>
-          <w:bCs/>
-          <w:sz w:val="40"/>
-          <w:szCs w:val="40"/>
-        </w:rPr>
-        <w:t>/cq:dialog/content/items/tabs/items/basic/items/titles/items</w:t>
+        <w:t>/etc/scaffolding/summit-geometrixx-outdoors/product/jcr:content/cq:dialog/content/items/tabs/items/basic/items/titles/items</w:t>
       </w:r>
       <w:r>
         <w:rPr>
@@ -4088,25 +6666,7 @@
           <w:sz w:val="40"/>
           <w:szCs w:val="40"/>
         </w:rPr>
-        <w:t>Now navigate to any product for summit-</w:t>
-      </w:r>
-      <w:proofErr w:type="spellStart"/>
-      <w:r>
-        <w:rPr>
-          <w:rFonts w:ascii="Adobe Clean" w:hAnsi="Adobe Clean" w:cs="Adobe Clean"/>
-          <w:sz w:val="40"/>
-          <w:szCs w:val="40"/>
-        </w:rPr>
-        <w:t>geometrixx</w:t>
-      </w:r>
-      <w:proofErr w:type="spellEnd"/>
-      <w:r>
-        <w:rPr>
-          <w:rFonts w:ascii="Adobe Clean" w:hAnsi="Adobe Clean" w:cs="Adobe Clean"/>
-          <w:sz w:val="40"/>
-          <w:szCs w:val="40"/>
-        </w:rPr>
-        <w:t xml:space="preserve"> in product management window. Example: </w:t>
+        <w:t xml:space="preserve">Now navigate to any product for summit-geometrixx in product management window. Example: </w:t>
       </w:r>
       <w:r>
         <w:rPr>
@@ -4115,27 +6675,7 @@
           <w:szCs w:val="40"/>
           <w:u w:val="single"/>
         </w:rPr>
-        <w:t>http://localhost</w:t>
-      </w:r>
-      <w:proofErr w:type="gramStart"/>
-      <w:r>
-        <w:rPr>
-          <w:rFonts w:ascii="Adobe Clean" w:hAnsi="Adobe Clean" w:cs="Adobe Clean"/>
-          <w:sz w:val="40"/>
-          <w:szCs w:val="40"/>
-          <w:u w:val="single"/>
-        </w:rPr>
-        <w:t>:4502</w:t>
-      </w:r>
-      <w:proofErr w:type="gramEnd"/>
-      <w:r>
-        <w:rPr>
-          <w:rFonts w:ascii="Adobe Clean" w:hAnsi="Adobe Clean" w:cs="Adobe Clean"/>
-          <w:sz w:val="40"/>
-          <w:szCs w:val="40"/>
-          <w:u w:val="single"/>
-        </w:rPr>
-        <w:t>/libs/commerce/gui/content/products/properties.html/etc/commerce/products/summit-geometrixx-outdoors/equipment/running/eqsmmr</w:t>
+        <w:t>http://localhost:4502/libs/commerce/gui/content/products/properties.html/etc/commerce/products/summit-geometrixx-outdoors/equipment/running/eqsmmr</w:t>
       </w:r>
       <w:r>
         <w:rPr>
@@ -4160,41 +6700,13 @@
           <w:szCs w:val="40"/>
         </w:rPr>
       </w:pPr>
-      <w:proofErr w:type="gramStart"/>
       <w:r>
         <w:rPr>
           <w:rFonts w:ascii="Adobe Clean" w:hAnsi="Adobe Clean" w:cs="Adobe Clean"/>
           <w:sz w:val="40"/>
           <w:szCs w:val="40"/>
         </w:rPr>
-        <w:t>This will have the field created for edit and on filling the data</w:t>
-      </w:r>
-      <w:proofErr w:type="gramEnd"/>
-      <w:r>
-        <w:rPr>
-          <w:rFonts w:ascii="Adobe Clean" w:hAnsi="Adobe Clean" w:cs="Adobe Clean"/>
-          <w:sz w:val="40"/>
-          <w:szCs w:val="40"/>
-        </w:rPr>
-        <w:t xml:space="preserve">, </w:t>
-      </w:r>
-      <w:proofErr w:type="gramStart"/>
-      <w:r>
-        <w:rPr>
-          <w:rFonts w:ascii="Adobe Clean" w:hAnsi="Adobe Clean" w:cs="Adobe Clean"/>
-          <w:sz w:val="40"/>
-          <w:szCs w:val="40"/>
-        </w:rPr>
-        <w:t>this is available for management</w:t>
-      </w:r>
-      <w:proofErr w:type="gramEnd"/>
-      <w:r>
-        <w:rPr>
-          <w:rFonts w:ascii="Adobe Clean" w:hAnsi="Adobe Clean" w:cs="Adobe Clean"/>
-          <w:sz w:val="40"/>
-          <w:szCs w:val="40"/>
-        </w:rPr>
-        <w:t>.</w:t>
+        <w:t>This will have the field created for edit and on filling the data, this is available for management.</w:t>
       </w:r>
     </w:p>
     <w:p>
@@ -4337,25 +6849,7 @@
           <w:sz w:val="40"/>
           <w:szCs w:val="40"/>
         </w:rPr>
-        <w:t xml:space="preserve">Switch to </w:t>
-      </w:r>
-      <w:proofErr w:type="spellStart"/>
-      <w:r>
-        <w:rPr>
-          <w:rFonts w:ascii="Adobe Clean" w:hAnsi="Adobe Clean" w:cs="Adobe Clean"/>
-          <w:sz w:val="40"/>
-          <w:szCs w:val="40"/>
-        </w:rPr>
-        <w:t>git</w:t>
-      </w:r>
-      <w:proofErr w:type="spellEnd"/>
-      <w:r>
-        <w:rPr>
-          <w:rFonts w:ascii="Adobe Clean" w:hAnsi="Adobe Clean" w:cs="Adobe Clean"/>
-          <w:sz w:val="40"/>
-          <w:szCs w:val="40"/>
-        </w:rPr>
-        <w:t xml:space="preserve"> branch exercise1-solutions</w:t>
+        <w:t>Switch to git branch exercise1-solutions</w:t>
       </w:r>
     </w:p>
     <w:p>
@@ -4403,25 +6897,13 @@
         </w:rPr>
         <w:tab/>
       </w:r>
-      <w:proofErr w:type="spellStart"/>
-      <w:proofErr w:type="gramStart"/>
       <w:r>
         <w:rPr>
           <w:rFonts w:ascii="Adobe Clean" w:hAnsi="Adobe Clean" w:cs="Adobe Clean"/>
           <w:sz w:val="40"/>
           <w:szCs w:val="40"/>
         </w:rPr>
-        <w:t>git</w:t>
-      </w:r>
-      <w:proofErr w:type="spellEnd"/>
-      <w:proofErr w:type="gramEnd"/>
-      <w:r>
-        <w:rPr>
-          <w:rFonts w:ascii="Adobe Clean" w:hAnsi="Adobe Clean" w:cs="Adobe Clean"/>
-          <w:sz w:val="40"/>
-          <w:szCs w:val="40"/>
-        </w:rPr>
-        <w:t xml:space="preserve"> checkout exercise1-solutions</w:t>
+        <w:t>git checkout exercise1-solutions</w:t>
       </w:r>
     </w:p>
     <w:p>
@@ -4491,49 +6973,19 @@
           <w:szCs w:val="40"/>
         </w:rPr>
         <w:tab/>
-      </w:r>
-      <w:proofErr w:type="spellStart"/>
-      <w:proofErr w:type="gramStart"/>
-      <w:r>
-        <w:rPr>
-          <w:rFonts w:ascii="Adobe Clean" w:hAnsi="Adobe Clean" w:cs="Adobe Clean"/>
-          <w:sz w:val="40"/>
-          <w:szCs w:val="40"/>
-        </w:rPr>
-        <w:t>mvn</w:t>
-      </w:r>
-      <w:proofErr w:type="spellEnd"/>
-      <w:proofErr w:type="gramEnd"/>
-      <w:r>
-        <w:rPr>
-          <w:rFonts w:ascii="Adobe Clean" w:hAnsi="Adobe Clean" w:cs="Adobe Clean"/>
-          <w:sz w:val="40"/>
-          <w:szCs w:val="40"/>
-        </w:rPr>
-        <w:t xml:space="preserve"> clean install –</w:t>
-      </w:r>
-      <w:proofErr w:type="spellStart"/>
-      <w:r>
-        <w:rPr>
-          <w:rFonts w:ascii="Adobe Clean" w:hAnsi="Adobe Clean" w:cs="Adobe Clean"/>
-          <w:sz w:val="40"/>
-          <w:szCs w:val="40"/>
-        </w:rPr>
-        <w:t>PautoInstallPackage</w:t>
-      </w:r>
-      <w:proofErr w:type="spellEnd"/>
+        <w:t>mvn clean install –PautoInstallPackage</w:t>
+      </w:r>
     </w:p>
     <w:p/>
     <w:p>
       <w:pPr>
         <w:pStyle w:val="Heading2"/>
       </w:pPr>
-      <w:bookmarkStart w:id="5" w:name="_Toc317020592"/>
-      <w:r>
-        <w:lastRenderedPageBreak/>
+      <w:bookmarkStart w:id="6" w:name="_Toc317020592"/>
+      <w:r>
         <w:t>Task</w:t>
       </w:r>
-      <w:bookmarkEnd w:id="5"/>
+      <w:bookmarkEnd w:id="6"/>
     </w:p>
     <w:p/>
     <w:p>
@@ -4623,6 +7075,7 @@
           <w:sz w:val="48"/>
           <w:szCs w:val="48"/>
         </w:rPr>
+        <w:lastRenderedPageBreak/>
         <w:t>Exercise 2 – Commerce Page Rollout Mechanism Management</w:t>
       </w:r>
     </w:p>
@@ -4640,7 +7093,6 @@
           <w:szCs w:val="40"/>
         </w:rPr>
       </w:pPr>
-      <w:proofErr w:type="gramStart"/>
       <w:r>
         <w:rPr>
           <w:rFonts w:ascii="Adobe Clean" w:hAnsi="Adobe Clean" w:cs="Adobe Clean"/>
@@ -4656,16 +7108,7 @@
           <w:sz w:val="40"/>
           <w:szCs w:val="40"/>
         </w:rPr>
-        <w:t>:</w:t>
-      </w:r>
-      <w:proofErr w:type="gramEnd"/>
-      <w:r>
-        <w:rPr>
-          <w:rFonts w:ascii="Adobe Clean" w:hAnsi="Adobe Clean" w:cs="Adobe Clean"/>
-          <w:sz w:val="40"/>
-          <w:szCs w:val="40"/>
-        </w:rPr>
-        <w:t xml:space="preserve"> </w:t>
+        <w:t xml:space="preserve">: </w:t>
       </w:r>
     </w:p>
     <w:p>
@@ -4798,25 +7241,7 @@
           <w:szCs w:val="40"/>
         </w:rPr>
         <w:tab/>
-        <w:t>Task 3 (Optional – Bonus Points</w:t>
-      </w:r>
-      <w:proofErr w:type="gramStart"/>
-      <w:r>
-        <w:rPr>
-          <w:rFonts w:ascii="Adobe Clean" w:hAnsi="Adobe Clean" w:cs="Adobe Clean"/>
-          <w:sz w:val="40"/>
-          <w:szCs w:val="40"/>
-        </w:rPr>
-        <w:t>) :</w:t>
-      </w:r>
-      <w:proofErr w:type="gramEnd"/>
-      <w:r>
-        <w:rPr>
-          <w:rFonts w:ascii="Adobe Clean" w:hAnsi="Adobe Clean" w:cs="Adobe Clean"/>
-          <w:sz w:val="40"/>
-          <w:szCs w:val="40"/>
-        </w:rPr>
-        <w:t xml:space="preserve"> Modify Section Template and Rollout</w:t>
+        <w:t>Task 3 (Optional – Bonus Points) : Modify Section Template and Rollout</w:t>
       </w:r>
     </w:p>
     <w:p>
@@ -4840,11 +7265,11 @@
       <w:pPr>
         <w:pStyle w:val="Heading2"/>
       </w:pPr>
-      <w:bookmarkStart w:id="6" w:name="_Toc317020593"/>
+      <w:bookmarkStart w:id="7" w:name="_Toc317020593"/>
       <w:r>
         <w:t>Summary</w:t>
       </w:r>
-      <w:bookmarkEnd w:id="6"/>
+      <w:bookmarkEnd w:id="7"/>
     </w:p>
     <w:p/>
     <w:p>
@@ -5837,9 +8262,8 @@
       <w:pPr>
         <w:pStyle w:val="Heading1"/>
       </w:pPr>
-      <w:bookmarkStart w:id="7" w:name="_Toc317020594"/>
-      <w:r>
-        <w:lastRenderedPageBreak/>
+      <w:bookmarkStart w:id="8" w:name="_Toc317020594"/>
+      <w:r>
         <w:t>Lesson 2</w:t>
       </w:r>
       <w:r>
@@ -5848,17 +8272,17 @@
       <w:r>
         <w:t>AEM Commerce Page Rollout Mechanism Management</w:t>
       </w:r>
-      <w:bookmarkEnd w:id="7"/>
+      <w:bookmarkEnd w:id="8"/>
     </w:p>
     <w:p>
       <w:pPr>
         <w:pStyle w:val="Heading2"/>
       </w:pPr>
-      <w:bookmarkStart w:id="8" w:name="_Toc317020595"/>
+      <w:bookmarkStart w:id="9" w:name="_Toc317020595"/>
       <w:r>
         <w:t>Overview</w:t>
       </w:r>
-      <w:bookmarkEnd w:id="8"/>
+      <w:bookmarkEnd w:id="9"/>
     </w:p>
     <w:p/>
     <w:tbl>
@@ -5966,11 +8390,11 @@
       <w:pPr>
         <w:pStyle w:val="Heading2"/>
       </w:pPr>
-      <w:bookmarkStart w:id="9" w:name="_Toc317020596"/>
+      <w:bookmarkStart w:id="10" w:name="_Toc317020596"/>
       <w:r>
         <w:t>Setup</w:t>
       </w:r>
-      <w:bookmarkEnd w:id="9"/>
+      <w:bookmarkEnd w:id="10"/>
     </w:p>
     <w:p/>
     <w:p/>
@@ -5979,11 +8403,11 @@
       <w:pPr>
         <w:pStyle w:val="Heading2"/>
       </w:pPr>
-      <w:bookmarkStart w:id="10" w:name="_Toc317020597"/>
+      <w:bookmarkStart w:id="11" w:name="_Toc317020597"/>
       <w:r>
         <w:t>Observations</w:t>
       </w:r>
-      <w:bookmarkEnd w:id="10"/>
+      <w:bookmarkEnd w:id="11"/>
     </w:p>
     <w:p/>
     <w:p/>
@@ -5992,11 +8416,11 @@
       <w:pPr>
         <w:pStyle w:val="Heading2"/>
       </w:pPr>
-      <w:bookmarkStart w:id="11" w:name="_Toc317020598"/>
+      <w:bookmarkStart w:id="12" w:name="_Toc317020598"/>
       <w:r>
         <w:t>Task</w:t>
       </w:r>
-      <w:bookmarkEnd w:id="11"/>
+      <w:bookmarkEnd w:id="12"/>
     </w:p>
     <w:p/>
     <w:p/>
@@ -6005,11 +8429,11 @@
       <w:pPr>
         <w:pStyle w:val="Heading2"/>
       </w:pPr>
-      <w:bookmarkStart w:id="12" w:name="_Toc317020599"/>
+      <w:bookmarkStart w:id="13" w:name="_Toc317020599"/>
       <w:r>
         <w:t>Summary</w:t>
       </w:r>
-      <w:bookmarkEnd w:id="12"/>
+      <w:bookmarkEnd w:id="13"/>
     </w:p>
     <w:p/>
     <w:p>
@@ -6363,9 +8787,8 @@
       <w:pPr>
         <w:pStyle w:val="Heading1"/>
       </w:pPr>
-      <w:bookmarkStart w:id="13" w:name="_Toc317020600"/>
-      <w:r>
-        <w:lastRenderedPageBreak/>
+      <w:bookmarkStart w:id="14" w:name="_Toc317020600"/>
+      <w:r>
         <w:t xml:space="preserve">Lesson </w:t>
       </w:r>
       <w:r>
@@ -6380,7 +8803,7 @@
       <w:r>
         <w:t>AEM Mobile On Demand</w:t>
       </w:r>
-      <w:bookmarkEnd w:id="13"/>
+      <w:bookmarkEnd w:id="14"/>
     </w:p>
     <w:p>
       <w:pPr>
@@ -6402,11 +8825,11 @@
       <w:pPr>
         <w:pStyle w:val="Heading2"/>
       </w:pPr>
-      <w:bookmarkStart w:id="14" w:name="_Toc317020601"/>
+      <w:bookmarkStart w:id="15" w:name="_Toc317020601"/>
       <w:r>
         <w:t>Overview</w:t>
       </w:r>
-      <w:bookmarkEnd w:id="14"/>
+      <w:bookmarkEnd w:id="15"/>
     </w:p>
     <w:p/>
     <w:tbl>
@@ -6501,11 +8924,12 @@
       <w:pPr>
         <w:pStyle w:val="Heading2"/>
       </w:pPr>
-      <w:bookmarkStart w:id="15" w:name="_Toc317020602"/>
-      <w:r>
+      <w:bookmarkStart w:id="16" w:name="_Toc317020602"/>
+      <w:r>
+        <w:lastRenderedPageBreak/>
         <w:t>Setup</w:t>
       </w:r>
-      <w:bookmarkEnd w:id="15"/>
+      <w:bookmarkEnd w:id="16"/>
     </w:p>
     <w:p>
       <w:pPr>
@@ -6515,14 +8939,14 @@
           <w:szCs w:val="18"/>
         </w:rPr>
       </w:pPr>
-      <w:bookmarkStart w:id="16" w:name="_Toc317020603"/>
+      <w:bookmarkStart w:id="17" w:name="_Toc317020603"/>
       <w:r>
         <w:rPr>
           <w:w w:val="105"/>
         </w:rPr>
         <w:t>SETUP AEM Mobile on Demand Publishing Solution Client:</w:t>
       </w:r>
-      <w:bookmarkEnd w:id="16"/>
+      <w:bookmarkEnd w:id="17"/>
     </w:p>
     <w:p>
       <w:pPr>
@@ -7089,7 +9513,7 @@
                     </pic:cNvPicPr>
                   </pic:nvPicPr>
                   <pic:blipFill>
-                    <a:blip r:embed="rId12">
+                    <a:blip r:embed="rId26">
                       <a:extLst>
                         <a:ext uri="{28A0092B-C50C-407E-A947-70E740481C1C}">
                           <a14:useLocalDpi xmlns:a14="http://schemas.microsoft.com/office/drawing/2010/main" val="0"/>
@@ -7316,12 +9740,11 @@
           <w:szCs w:val="18"/>
         </w:rPr>
       </w:pPr>
-      <w:bookmarkStart w:id="17" w:name="_Toc317020604"/>
+      <w:bookmarkStart w:id="18" w:name="_Toc317020604"/>
       <w:r>
         <w:rPr>
           <w:w w:val="105"/>
         </w:rPr>
-        <w:lastRenderedPageBreak/>
         <w:t>Back on Main AEM page, go to Tools &gt; Operations &gt; Cloud &gt; Cloud</w:t>
       </w:r>
       <w:r>
@@ -7337,7 +9760,7 @@
         </w:rPr>
         <w:t>Services.</w:t>
       </w:r>
-      <w:bookmarkEnd w:id="17"/>
+      <w:bookmarkEnd w:id="18"/>
     </w:p>
     <w:p>
       <w:pPr>
@@ -8150,6 +10573,7 @@
         <w:rPr>
           <w:noProof/>
         </w:rPr>
+        <w:lastRenderedPageBreak/>
         <w:drawing>
           <wp:inline distT="0" distB="0" distL="0" distR="0" wp14:anchorId="5DB4B4F8" wp14:editId="35BBA417">
             <wp:extent cx="5022742" cy="5014497"/>
@@ -8168,7 +10592,7 @@
                     </pic:cNvPicPr>
                   </pic:nvPicPr>
                   <pic:blipFill>
-                    <a:blip r:embed="rId13">
+                    <a:blip r:embed="rId27">
                       <a:extLst>
                         <a:ext uri="{28A0092B-C50C-407E-A947-70E740481C1C}">
                           <a14:useLocalDpi xmlns:a14="http://schemas.microsoft.com/office/drawing/2010/main" val="0"/>
@@ -8199,8 +10623,6 @@
           </wp:inline>
         </w:drawing>
       </w:r>
-      <w:bookmarkStart w:id="18" w:name="_GoBack"/>
-      <w:bookmarkEnd w:id="18"/>
     </w:p>
     <w:p>
       <w:pPr>
@@ -8211,7 +10633,6 @@
         <w:rPr>
           <w:noProof/>
         </w:rPr>
-        <w:lastRenderedPageBreak/>
         <w:drawing>
           <wp:inline distT="0" distB="0" distL="0" distR="0" wp14:anchorId="0472A21E" wp14:editId="3CC1FA51">
             <wp:extent cx="4378332" cy="3041797"/>
@@ -8230,7 +10651,7 @@
                     </pic:cNvPicPr>
                   </pic:nvPicPr>
                   <pic:blipFill>
-                    <a:blip r:embed="rId14">
+                    <a:blip r:embed="rId28">
                       <a:extLst>
                         <a:ext uri="{28A0092B-C50C-407E-A947-70E740481C1C}">
                           <a14:useLocalDpi xmlns:a14="http://schemas.microsoft.com/office/drawing/2010/main" val="0"/>
@@ -8558,7 +10979,6 @@
       </w:pPr>
       <w:bookmarkStart w:id="24" w:name="_Toc317020610"/>
       <w:r>
-        <w:lastRenderedPageBreak/>
         <w:t>Setup</w:t>
       </w:r>
       <w:bookmarkEnd w:id="24"/>
@@ -8661,7 +11081,7 @@
         </w:rPr>
         <w:t xml:space="preserve">Create your sample maven multi module project - </w:t>
       </w:r>
-      <w:hyperlink r:id="rId15" w:history="1">
+      <w:hyperlink r:id="rId29" w:history="1">
         <w:r>
           <w:rPr>
             <w:rStyle w:val="Hyperlink"/>
@@ -8689,7 +11109,7 @@
       <w:r>
         <w:br/>
       </w:r>
-      <w:hyperlink r:id="rId16" w:history="1">
+      <w:hyperlink r:id="rId30" w:history="1">
         <w:r>
           <w:rPr>
             <w:rStyle w:val="Hyperlink"/>
@@ -8709,9 +11129,9 @@
       </w:pPr>
     </w:p>
     <w:sectPr>
-      <w:headerReference w:type="default" r:id="rId17"/>
-      <w:footerReference w:type="even" r:id="rId18"/>
-      <w:footerReference w:type="default" r:id="rId19"/>
+      <w:headerReference w:type="default" r:id="rId31"/>
+      <w:footerReference w:type="even" r:id="rId32"/>
+      <w:footerReference w:type="default" r:id="rId33"/>
       <w:footnotePr>
         <w:numFmt w:val="chicago"/>
       </w:footnotePr>
@@ -8787,7 +11207,7 @@
         <w:noProof/>
         <w:color w:val="808080"/>
       </w:rPr>
-      <w:t>22</w:t>
+      <w:t>28</w:t>
     </w:r>
     <w:r>
       <w:rPr>
@@ -8888,7 +11308,7 @@
         <w:noProof/>
         <w:color w:val="808080"/>
       </w:rPr>
-      <w:t>21</w:t>
+      <w:t>7</w:t>
     </w:r>
     <w:r>
       <w:rPr>
@@ -9160,9 +11580,9 @@
     </w:lvl>
   </w:abstractNum>
   <w:abstractNum w:abstractNumId="3">
-    <w:nsid w:val="09CC0BB1"/>
+    <w:nsid w:val="030220EE"/>
     <w:multiLevelType w:val="hybridMultilevel"/>
-    <w:tmpl w:val="7286F8CC"/>
+    <w:tmpl w:val="09044D50"/>
     <w:lvl w:ilvl="0" w:tplc="0409000F">
       <w:start w:val="1"/>
       <w:numFmt w:val="decimal"/>
@@ -9172,7 +11592,7 @@
         <w:ind w:left="720" w:hanging="360"/>
       </w:pPr>
     </w:lvl>
-    <w:lvl w:ilvl="1" w:tplc="04090019" w:tentative="1">
+    <w:lvl w:ilvl="1" w:tplc="04090019">
       <w:start w:val="1"/>
       <w:numFmt w:val="lowerLetter"/>
       <w:lvlText w:val="%2."/>
@@ -9246,6 +11666,92 @@
     </w:lvl>
   </w:abstractNum>
   <w:abstractNum w:abstractNumId="4">
+    <w:nsid w:val="09CC0BB1"/>
+    <w:multiLevelType w:val="hybridMultilevel"/>
+    <w:tmpl w:val="09044D50"/>
+    <w:lvl w:ilvl="0" w:tplc="0409000F">
+      <w:start w:val="1"/>
+      <w:numFmt w:val="decimal"/>
+      <w:lvlText w:val="%1."/>
+      <w:lvlJc w:val="left"/>
+      <w:pPr>
+        <w:ind w:left="720" w:hanging="360"/>
+      </w:pPr>
+    </w:lvl>
+    <w:lvl w:ilvl="1" w:tplc="04090019" w:tentative="1">
+      <w:start w:val="1"/>
+      <w:numFmt w:val="lowerLetter"/>
+      <w:lvlText w:val="%2."/>
+      <w:lvlJc w:val="left"/>
+      <w:pPr>
+        <w:ind w:left="1440" w:hanging="360"/>
+      </w:pPr>
+    </w:lvl>
+    <w:lvl w:ilvl="2" w:tplc="0409001B">
+      <w:start w:val="1"/>
+      <w:numFmt w:val="lowerRoman"/>
+      <w:lvlText w:val="%3."/>
+      <w:lvlJc w:val="right"/>
+      <w:pPr>
+        <w:ind w:left="2160" w:hanging="180"/>
+      </w:pPr>
+    </w:lvl>
+    <w:lvl w:ilvl="3" w:tplc="0409000F">
+      <w:start w:val="1"/>
+      <w:numFmt w:val="decimal"/>
+      <w:lvlText w:val="%4."/>
+      <w:lvlJc w:val="left"/>
+      <w:pPr>
+        <w:ind w:left="2880" w:hanging="360"/>
+      </w:pPr>
+    </w:lvl>
+    <w:lvl w:ilvl="4" w:tplc="04090019" w:tentative="1">
+      <w:start w:val="1"/>
+      <w:numFmt w:val="lowerLetter"/>
+      <w:lvlText w:val="%5."/>
+      <w:lvlJc w:val="left"/>
+      <w:pPr>
+        <w:ind w:left="3600" w:hanging="360"/>
+      </w:pPr>
+    </w:lvl>
+    <w:lvl w:ilvl="5" w:tplc="0409001B" w:tentative="1">
+      <w:start w:val="1"/>
+      <w:numFmt w:val="lowerRoman"/>
+      <w:lvlText w:val="%6."/>
+      <w:lvlJc w:val="right"/>
+      <w:pPr>
+        <w:ind w:left="4320" w:hanging="180"/>
+      </w:pPr>
+    </w:lvl>
+    <w:lvl w:ilvl="6" w:tplc="0409000F" w:tentative="1">
+      <w:start w:val="1"/>
+      <w:numFmt w:val="decimal"/>
+      <w:lvlText w:val="%7."/>
+      <w:lvlJc w:val="left"/>
+      <w:pPr>
+        <w:ind w:left="5040" w:hanging="360"/>
+      </w:pPr>
+    </w:lvl>
+    <w:lvl w:ilvl="7" w:tplc="04090019" w:tentative="1">
+      <w:start w:val="1"/>
+      <w:numFmt w:val="lowerLetter"/>
+      <w:lvlText w:val="%8."/>
+      <w:lvlJc w:val="left"/>
+      <w:pPr>
+        <w:ind w:left="5760" w:hanging="360"/>
+      </w:pPr>
+    </w:lvl>
+    <w:lvl w:ilvl="8" w:tplc="0409001B" w:tentative="1">
+      <w:start w:val="1"/>
+      <w:numFmt w:val="lowerRoman"/>
+      <w:lvlText w:val="%9."/>
+      <w:lvlJc w:val="right"/>
+      <w:pPr>
+        <w:ind w:left="6480" w:hanging="180"/>
+      </w:pPr>
+    </w:lvl>
+  </w:abstractNum>
+  <w:abstractNum w:abstractNumId="5">
     <w:nsid w:val="09D97FB2"/>
     <w:multiLevelType w:val="hybridMultilevel"/>
     <w:tmpl w:val="595A6AA0"/>
@@ -9358,7 +11864,7 @@
       </w:rPr>
     </w:lvl>
   </w:abstractNum>
-  <w:abstractNum w:abstractNumId="5">
+  <w:abstractNum w:abstractNumId="6">
     <w:nsid w:val="0B545342"/>
     <w:multiLevelType w:val="hybridMultilevel"/>
     <w:tmpl w:val="2464671E"/>
@@ -9471,7 +11977,7 @@
       </w:rPr>
     </w:lvl>
   </w:abstractNum>
-  <w:abstractNum w:abstractNumId="6">
+  <w:abstractNum w:abstractNumId="7">
     <w:nsid w:val="0DBA4A03"/>
     <w:multiLevelType w:val="hybridMultilevel"/>
     <w:tmpl w:val="36A83234"/>
@@ -9584,7 +12090,7 @@
       </w:rPr>
     </w:lvl>
   </w:abstractNum>
-  <w:abstractNum w:abstractNumId="7">
+  <w:abstractNum w:abstractNumId="8">
     <w:nsid w:val="143442E2"/>
     <w:multiLevelType w:val="multilevel"/>
     <w:tmpl w:val="04090025"/>
@@ -9670,7 +12176,7 @@
       </w:pPr>
     </w:lvl>
   </w:abstractNum>
-  <w:abstractNum w:abstractNumId="8">
+  <w:abstractNum w:abstractNumId="9">
     <w:nsid w:val="1AF679E3"/>
     <w:multiLevelType w:val="hybridMultilevel"/>
     <w:tmpl w:val="03BECB98"/>
@@ -9783,7 +12289,7 @@
       </w:rPr>
     </w:lvl>
   </w:abstractNum>
-  <w:abstractNum w:abstractNumId="9">
+  <w:abstractNum w:abstractNumId="10">
     <w:nsid w:val="24016493"/>
     <w:multiLevelType w:val="hybridMultilevel"/>
     <w:tmpl w:val="6AF000AE"/>
@@ -9904,7 +12410,7 @@
       </w:rPr>
     </w:lvl>
   </w:abstractNum>
-  <w:abstractNum w:abstractNumId="10">
+  <w:abstractNum w:abstractNumId="11">
     <w:nsid w:val="26913554"/>
     <w:multiLevelType w:val="hybridMultilevel"/>
     <w:tmpl w:val="272ACC62"/>
@@ -10017,7 +12523,7 @@
       </w:rPr>
     </w:lvl>
   </w:abstractNum>
-  <w:abstractNum w:abstractNumId="11">
+  <w:abstractNum w:abstractNumId="12">
     <w:nsid w:val="27D67B14"/>
     <w:multiLevelType w:val="hybridMultilevel"/>
     <w:tmpl w:val="E050E902"/>
@@ -10130,7 +12636,7 @@
       </w:rPr>
     </w:lvl>
   </w:abstractNum>
-  <w:abstractNum w:abstractNumId="12">
+  <w:abstractNum w:abstractNumId="13">
     <w:nsid w:val="2C69664C"/>
     <w:multiLevelType w:val="hybridMultilevel"/>
     <w:tmpl w:val="801E995C"/>
@@ -10243,7 +12749,7 @@
       </w:rPr>
     </w:lvl>
   </w:abstractNum>
-  <w:abstractNum w:abstractNumId="13">
+  <w:abstractNum w:abstractNumId="14">
     <w:nsid w:val="302F3C53"/>
     <w:multiLevelType w:val="hybridMultilevel"/>
     <w:tmpl w:val="83AE133C"/>
@@ -10356,7 +12862,7 @@
       </w:rPr>
     </w:lvl>
   </w:abstractNum>
-  <w:abstractNum w:abstractNumId="14">
+  <w:abstractNum w:abstractNumId="15">
     <w:nsid w:val="60277FD7"/>
     <w:multiLevelType w:val="hybridMultilevel"/>
     <w:tmpl w:val="CDB642E0"/>
@@ -10442,7 +12948,7 @@
       </w:pPr>
     </w:lvl>
   </w:abstractNum>
-  <w:abstractNum w:abstractNumId="15">
+  <w:abstractNum w:abstractNumId="16">
     <w:nsid w:val="626455F0"/>
     <w:multiLevelType w:val="hybridMultilevel"/>
     <w:tmpl w:val="090C68A6"/>
@@ -10555,7 +13061,93 @@
       </w:rPr>
     </w:lvl>
   </w:abstractNum>
-  <w:abstractNum w:abstractNumId="16">
+  <w:abstractNum w:abstractNumId="17">
+    <w:nsid w:val="639632A0"/>
+    <w:multiLevelType w:val="hybridMultilevel"/>
+    <w:tmpl w:val="09044D50"/>
+    <w:lvl w:ilvl="0" w:tplc="0409000F">
+      <w:start w:val="1"/>
+      <w:numFmt w:val="decimal"/>
+      <w:lvlText w:val="%1."/>
+      <w:lvlJc w:val="left"/>
+      <w:pPr>
+        <w:ind w:left="720" w:hanging="360"/>
+      </w:pPr>
+    </w:lvl>
+    <w:lvl w:ilvl="1" w:tplc="04090019" w:tentative="1">
+      <w:start w:val="1"/>
+      <w:numFmt w:val="lowerLetter"/>
+      <w:lvlText w:val="%2."/>
+      <w:lvlJc w:val="left"/>
+      <w:pPr>
+        <w:ind w:left="1440" w:hanging="360"/>
+      </w:pPr>
+    </w:lvl>
+    <w:lvl w:ilvl="2" w:tplc="0409001B">
+      <w:start w:val="1"/>
+      <w:numFmt w:val="lowerRoman"/>
+      <w:lvlText w:val="%3."/>
+      <w:lvlJc w:val="right"/>
+      <w:pPr>
+        <w:ind w:left="2160" w:hanging="180"/>
+      </w:pPr>
+    </w:lvl>
+    <w:lvl w:ilvl="3" w:tplc="0409000F">
+      <w:start w:val="1"/>
+      <w:numFmt w:val="decimal"/>
+      <w:lvlText w:val="%4."/>
+      <w:lvlJc w:val="left"/>
+      <w:pPr>
+        <w:ind w:left="2880" w:hanging="360"/>
+      </w:pPr>
+    </w:lvl>
+    <w:lvl w:ilvl="4" w:tplc="04090019" w:tentative="1">
+      <w:start w:val="1"/>
+      <w:numFmt w:val="lowerLetter"/>
+      <w:lvlText w:val="%5."/>
+      <w:lvlJc w:val="left"/>
+      <w:pPr>
+        <w:ind w:left="3600" w:hanging="360"/>
+      </w:pPr>
+    </w:lvl>
+    <w:lvl w:ilvl="5" w:tplc="0409001B" w:tentative="1">
+      <w:start w:val="1"/>
+      <w:numFmt w:val="lowerRoman"/>
+      <w:lvlText w:val="%6."/>
+      <w:lvlJc w:val="right"/>
+      <w:pPr>
+        <w:ind w:left="4320" w:hanging="180"/>
+      </w:pPr>
+    </w:lvl>
+    <w:lvl w:ilvl="6" w:tplc="0409000F" w:tentative="1">
+      <w:start w:val="1"/>
+      <w:numFmt w:val="decimal"/>
+      <w:lvlText w:val="%7."/>
+      <w:lvlJc w:val="left"/>
+      <w:pPr>
+        <w:ind w:left="5040" w:hanging="360"/>
+      </w:pPr>
+    </w:lvl>
+    <w:lvl w:ilvl="7" w:tplc="04090019" w:tentative="1">
+      <w:start w:val="1"/>
+      <w:numFmt w:val="lowerLetter"/>
+      <w:lvlText w:val="%8."/>
+      <w:lvlJc w:val="left"/>
+      <w:pPr>
+        <w:ind w:left="5760" w:hanging="360"/>
+      </w:pPr>
+    </w:lvl>
+    <w:lvl w:ilvl="8" w:tplc="0409001B" w:tentative="1">
+      <w:start w:val="1"/>
+      <w:numFmt w:val="lowerRoman"/>
+      <w:lvlText w:val="%9."/>
+      <w:lvlJc w:val="right"/>
+      <w:pPr>
+        <w:ind w:left="6480" w:hanging="180"/>
+      </w:pPr>
+    </w:lvl>
+  </w:abstractNum>
+  <w:abstractNum w:abstractNumId="18">
     <w:nsid w:val="656063AA"/>
     <w:multiLevelType w:val="hybridMultilevel"/>
     <w:tmpl w:val="489E4ABE"/>
@@ -10668,7 +13260,7 @@
       </w:rPr>
     </w:lvl>
   </w:abstractNum>
-  <w:abstractNum w:abstractNumId="17">
+  <w:abstractNum w:abstractNumId="19">
     <w:nsid w:val="65BB0C98"/>
     <w:multiLevelType w:val="hybridMultilevel"/>
     <w:tmpl w:val="EF3461D0"/>
@@ -10781,7 +13373,7 @@
       </w:rPr>
     </w:lvl>
   </w:abstractNum>
-  <w:abstractNum w:abstractNumId="18">
+  <w:abstractNum w:abstractNumId="20">
     <w:nsid w:val="68A3029B"/>
     <w:multiLevelType w:val="multilevel"/>
     <w:tmpl w:val="E54AEA62"/>
@@ -10867,7 +13459,7 @@
       </w:pPr>
     </w:lvl>
   </w:abstractNum>
-  <w:abstractNum w:abstractNumId="19">
+  <w:abstractNum w:abstractNumId="21">
     <w:nsid w:val="6C32121D"/>
     <w:multiLevelType w:val="hybridMultilevel"/>
     <w:tmpl w:val="23885CF2"/>
@@ -10953,7 +13545,7 @@
       </w:pPr>
     </w:lvl>
   </w:abstractNum>
-  <w:abstractNum w:abstractNumId="20">
+  <w:abstractNum w:abstractNumId="22">
     <w:nsid w:val="6F0D0DC2"/>
     <w:multiLevelType w:val="hybridMultilevel"/>
     <w:tmpl w:val="E0E08F70"/>
@@ -11066,7 +13658,7 @@
       </w:rPr>
     </w:lvl>
   </w:abstractNum>
-  <w:abstractNum w:abstractNumId="21">
+  <w:abstractNum w:abstractNumId="23">
     <w:nsid w:val="70681872"/>
     <w:multiLevelType w:val="hybridMultilevel"/>
     <w:tmpl w:val="CDB642E0"/>
@@ -11152,7 +13744,7 @@
       </w:pPr>
     </w:lvl>
   </w:abstractNum>
-  <w:abstractNum w:abstractNumId="22">
+  <w:abstractNum w:abstractNumId="24">
     <w:nsid w:val="75F03B66"/>
     <w:multiLevelType w:val="hybridMultilevel"/>
     <w:tmpl w:val="033C7610"/>
@@ -11265,7 +13857,7 @@
       </w:rPr>
     </w:lvl>
   </w:abstractNum>
-  <w:abstractNum w:abstractNumId="23">
+  <w:abstractNum w:abstractNumId="25">
     <w:nsid w:val="796978FD"/>
     <w:multiLevelType w:val="hybridMultilevel"/>
     <w:tmpl w:val="AFB663A2"/>
@@ -11379,61 +13971,61 @@
     </w:lvl>
   </w:abstractNum>
   <w:num w:numId="1">
-    <w:abstractNumId w:val="11"/>
+    <w:abstractNumId w:val="12"/>
   </w:num>
   <w:num w:numId="2">
     <w:abstractNumId w:val="0"/>
   </w:num>
   <w:num w:numId="3">
-    <w:abstractNumId w:val="23"/>
+    <w:abstractNumId w:val="25"/>
   </w:num>
   <w:num w:numId="4">
-    <w:abstractNumId w:val="8"/>
+    <w:abstractNumId w:val="9"/>
   </w:num>
   <w:num w:numId="5">
-    <w:abstractNumId w:val="17"/>
+    <w:abstractNumId w:val="19"/>
   </w:num>
   <w:num w:numId="6">
+    <w:abstractNumId w:val="14"/>
+  </w:num>
+  <w:num w:numId="7">
+    <w:abstractNumId w:val="16"/>
+  </w:num>
+  <w:num w:numId="8">
+    <w:abstractNumId w:val="7"/>
+  </w:num>
+  <w:num w:numId="9">
+    <w:abstractNumId w:val="5"/>
+  </w:num>
+  <w:num w:numId="10">
+    <w:abstractNumId w:val="11"/>
+  </w:num>
+  <w:num w:numId="11">
+    <w:abstractNumId w:val="24"/>
+  </w:num>
+  <w:num w:numId="12">
+    <w:abstractNumId w:val="22"/>
+  </w:num>
+  <w:num w:numId="13">
+    <w:abstractNumId w:val="6"/>
+  </w:num>
+  <w:num w:numId="14">
     <w:abstractNumId w:val="13"/>
   </w:num>
-  <w:num w:numId="7">
-    <w:abstractNumId w:val="15"/>
-  </w:num>
-  <w:num w:numId="8">
-    <w:abstractNumId w:val="6"/>
-  </w:num>
-  <w:num w:numId="9">
-    <w:abstractNumId w:val="4"/>
-  </w:num>
-  <w:num w:numId="10">
-    <w:abstractNumId w:val="10"/>
-  </w:num>
-  <w:num w:numId="11">
-    <w:abstractNumId w:val="22"/>
-  </w:num>
-  <w:num w:numId="12">
-    <w:abstractNumId w:val="20"/>
-  </w:num>
-  <w:num w:numId="13">
-    <w:abstractNumId w:val="5"/>
-  </w:num>
-  <w:num w:numId="14">
-    <w:abstractNumId w:val="12"/>
-  </w:num>
   <w:num w:numId="15">
-    <w:abstractNumId w:val="16"/>
+    <w:abstractNumId w:val="18"/>
   </w:num>
   <w:num w:numId="16">
-    <w:abstractNumId w:val="19"/>
+    <w:abstractNumId w:val="21"/>
   </w:num>
   <w:num w:numId="17">
-    <w:abstractNumId w:val="21"/>
+    <w:abstractNumId w:val="23"/>
   </w:num>
   <w:num w:numId="18">
     <w:abstractNumId w:val="1"/>
   </w:num>
   <w:num w:numId="19">
-    <w:abstractNumId w:val="9"/>
+    <w:abstractNumId w:val="10"/>
   </w:num>
   <w:num w:numId="20">
     <w:abstractNumId w:val="2"/>
@@ -11472,16 +14064,22 @@
     <w:abstractNumId w:val="2"/>
   </w:num>
   <w:num w:numId="23">
-    <w:abstractNumId w:val="18"/>
+    <w:abstractNumId w:val="20"/>
   </w:num>
   <w:num w:numId="24">
-    <w:abstractNumId w:val="14"/>
+    <w:abstractNumId w:val="15"/>
   </w:num>
   <w:num w:numId="25">
-    <w:abstractNumId w:val="7"/>
+    <w:abstractNumId w:val="8"/>
   </w:num>
   <w:num w:numId="26">
+    <w:abstractNumId w:val="4"/>
+  </w:num>
+  <w:num w:numId="27">
     <w:abstractNumId w:val="3"/>
+  </w:num>
+  <w:num w:numId="28">
+    <w:abstractNumId w:val="17"/>
   </w:num>
   <w:numIdMacAtCleanup w:val="15"/>
 </w:numbering>
@@ -13796,7 +16394,7 @@
 </file>
 
 <file path=customXml/itemProps1.xml><?xml version="1.0" encoding="utf-8"?>
-<ds:datastoreItem xmlns:ds="http://schemas.openxmlformats.org/officeDocument/2006/customXml" ds:itemID="{57ECD754-D0FA-8A49-98EC-A276D772BA29}">
+<ds:datastoreItem xmlns:ds="http://schemas.openxmlformats.org/officeDocument/2006/customXml" ds:itemID="{A0825C6E-C6F6-6346-AEDA-B77CF30B62C4}">
   <ds:schemaRefs>
     <ds:schemaRef ds:uri="http://schemas.openxmlformats.org/officeDocument/2006/bibliography"/>
   </ds:schemaRefs>

</xml_diff>